<commit_message>
projektkonzept von linh ergänzt
</commit_message>
<xml_diff>
--- a/Projektdokumentation AVPRG.docx
+++ b/Projektdokumentation AVPRG.docx
@@ -1,6 +1,6 @@
 
 <file path=word/document.xml><?xml version="1.0" encoding="utf-8"?>
-<w:document xmlns:wpc="http://schemas.microsoft.com/office/word/2010/wordprocessingCanvas" xmlns:cx="http://schemas.microsoft.com/office/drawing/2014/chartex" xmlns:cx1="http://schemas.microsoft.com/office/drawing/2015/9/8/chartex" xmlns:cx2="http://schemas.microsoft.com/office/drawing/2015/10/21/chartex" xmlns:cx3="http://schemas.microsoft.com/office/drawing/2016/5/9/chartex" xmlns:cx4="http://schemas.microsoft.com/office/drawing/2016/5/10/chartex" xmlns:cx5="http://schemas.microsoft.com/office/drawing/2016/5/11/chartex" xmlns:mc="http://schemas.openxmlformats.org/markup-compatibility/2006" xmlns:o="urn:schemas-microsoft-com:office:office" xmlns:r="http://schemas.openxmlformats.org/officeDocument/2006/relationships" xmlns:m="http://schemas.openxmlformats.org/officeDocument/2006/math" xmlns:v="urn:schemas-microsoft-com:vml" xmlns:wp14="http://schemas.microsoft.com/office/word/2010/wordprocessingDrawing" xmlns:wp="http://schemas.openxmlformats.org/drawingml/2006/wordprocessingDrawing" xmlns:w10="urn:schemas-microsoft-com:office:word" xmlns:w="http://schemas.openxmlformats.org/wordprocessingml/2006/main" xmlns:w14="http://schemas.microsoft.com/office/word/2010/wordml" xmlns:w15="http://schemas.microsoft.com/office/word/2012/wordml" xmlns:w16se="http://schemas.microsoft.com/office/word/2015/wordml/symex" xmlns:wpg="http://schemas.microsoft.com/office/word/2010/wordprocessingGroup" xmlns:wpi="http://schemas.microsoft.com/office/word/2010/wordprocessingInk" xmlns:wne="http://schemas.microsoft.com/office/word/2006/wordml" xmlns:wps="http://schemas.microsoft.com/office/word/2010/wordprocessingShape" mc:Ignorable="w14 w15 w16se wp14">
+<w:document xmlns:ve="http://schemas.openxmlformats.org/markup-compatibility/2006" xmlns:o="urn:schemas-microsoft-com:office:office" xmlns:r="http://schemas.openxmlformats.org/officeDocument/2006/relationships" xmlns:m="http://schemas.openxmlformats.org/officeDocument/2006/math" xmlns:v="urn:schemas-microsoft-com:vml" xmlns:wp="http://schemas.openxmlformats.org/drawingml/2006/wordprocessingDrawing" xmlns:w10="urn:schemas-microsoft-com:office:word" xmlns:w="http://schemas.openxmlformats.org/wordprocessingml/2006/main" xmlns:wne="http://schemas.microsoft.com/office/word/2006/wordml">
   <w:body>
     <w:p>
       <w:pPr>
@@ -45,7 +45,7 @@
     </w:p>
     <w:p>
       <w:pPr>
-        <w:pStyle w:val="KeinLeerraum"/>
+        <w:pStyle w:val="NoSpacing"/>
         <w:jc w:val="center"/>
         <w:rPr>
           <w:sz w:val="32"/>
@@ -62,7 +62,7 @@
     </w:p>
     <w:p>
       <w:pPr>
-        <w:pStyle w:val="KeinLeerraum"/>
+        <w:pStyle w:val="NoSpacing"/>
         <w:jc w:val="center"/>
         <w:rPr>
           <w:sz w:val="32"/>
@@ -72,7 +72,7 @@
     </w:p>
     <w:p>
       <w:pPr>
-        <w:pStyle w:val="KeinLeerraum"/>
+        <w:pStyle w:val="NoSpacing"/>
         <w:jc w:val="center"/>
         <w:rPr>
           <w:sz w:val="32"/>
@@ -89,17 +89,19 @@
     </w:p>
     <w:p>
       <w:pPr>
-        <w:pStyle w:val="KeinLeerraum"/>
+        <w:pStyle w:val="NoSpacing"/>
         <w:jc w:val="center"/>
         <w:rPr>
           <w:sz w:val="32"/>
           <w:szCs w:val="32"/>
-        </w:rPr>
-      </w:pPr>
-      <w:r>
-        <w:rPr>
-          <w:sz w:val="32"/>
-          <w:szCs w:val="32"/>
+          <w:lang w:val="en-US"/>
+        </w:rPr>
+      </w:pPr>
+      <w:r>
+        <w:rPr>
+          <w:sz w:val="32"/>
+          <w:szCs w:val="32"/>
+          <w:lang w:val="en-US"/>
         </w:rPr>
         <w:t xml:space="preserve">Marcel </w:t>
       </w:r>
@@ -108,6 +110,7 @@
         <w:rPr>
           <w:sz w:val="32"/>
           <w:szCs w:val="32"/>
+          <w:lang w:val="en-US"/>
         </w:rPr>
         <w:t>Plaga</w:t>
       </w:r>
@@ -115,81 +118,110 @@
     </w:p>
     <w:p>
       <w:pPr>
-        <w:pStyle w:val="KeinLeerraum"/>
+        <w:pStyle w:val="NoSpacing"/>
         <w:jc w:val="center"/>
         <w:rPr>
           <w:sz w:val="32"/>
           <w:szCs w:val="32"/>
-        </w:rPr>
-      </w:pPr>
-      <w:r>
-        <w:rPr>
-          <w:sz w:val="32"/>
-          <w:szCs w:val="32"/>
+          <w:lang w:val="en-US"/>
+        </w:rPr>
+      </w:pPr>
+      <w:r>
+        <w:rPr>
+          <w:sz w:val="32"/>
+          <w:szCs w:val="32"/>
+          <w:lang w:val="en-US"/>
         </w:rPr>
         <w:t>Marvin Steinmetz</w:t>
       </w:r>
     </w:p>
     <w:p>
       <w:pPr>
-        <w:pStyle w:val="KeinLeerraum"/>
+        <w:pStyle w:val="NoSpacing"/>
         <w:jc w:val="center"/>
         <w:rPr>
           <w:sz w:val="32"/>
           <w:szCs w:val="32"/>
-        </w:rPr>
-      </w:pPr>
-      <w:r>
-        <w:rPr>
-          <w:sz w:val="32"/>
-          <w:szCs w:val="32"/>
-        </w:rPr>
-        <w:t>Alina Böttcher</w:t>
-      </w:r>
-    </w:p>
-    <w:p>
-      <w:pPr>
-        <w:rPr>
-          <w:sz w:val="32"/>
-          <w:szCs w:val="32"/>
-        </w:rPr>
-      </w:pPr>
-    </w:p>
-    <w:p>
-      <w:pPr>
-        <w:rPr>
-          <w:sz w:val="32"/>
-          <w:szCs w:val="32"/>
-        </w:rPr>
-      </w:pPr>
-    </w:p>
-    <w:p>
-      <w:pPr>
-        <w:rPr>
-          <w:sz w:val="32"/>
-          <w:szCs w:val="32"/>
-        </w:rPr>
-      </w:pPr>
-    </w:p>
-    <w:p>
-      <w:pPr>
-        <w:rPr>
-          <w:sz w:val="32"/>
-          <w:szCs w:val="32"/>
-        </w:rPr>
-      </w:pPr>
-    </w:p>
-    <w:p>
-      <w:pPr>
-        <w:rPr>
-          <w:sz w:val="32"/>
-          <w:szCs w:val="32"/>
-        </w:rPr>
-      </w:pPr>
-    </w:p>
-    <w:p>
-      <w:pPr>
-        <w:pStyle w:val="Listenabsatz"/>
+          <w:lang w:val="en-US"/>
+        </w:rPr>
+      </w:pPr>
+      <w:proofErr w:type="spellStart"/>
+      <w:r>
+        <w:rPr>
+          <w:sz w:val="32"/>
+          <w:szCs w:val="32"/>
+          <w:lang w:val="en-US"/>
+        </w:rPr>
+        <w:t>Alina</w:t>
+      </w:r>
+      <w:proofErr w:type="spellEnd"/>
+      <w:r>
+        <w:rPr>
+          <w:sz w:val="32"/>
+          <w:szCs w:val="32"/>
+          <w:lang w:val="en-US"/>
+        </w:rPr>
+        <w:t xml:space="preserve"> </w:t>
+      </w:r>
+      <w:proofErr w:type="spellStart"/>
+      <w:r>
+        <w:rPr>
+          <w:sz w:val="32"/>
+          <w:szCs w:val="32"/>
+          <w:lang w:val="en-US"/>
+        </w:rPr>
+        <w:t>Böttcher</w:t>
+      </w:r>
+      <w:proofErr w:type="spellEnd"/>
+    </w:p>
+    <w:p>
+      <w:pPr>
+        <w:rPr>
+          <w:sz w:val="32"/>
+          <w:szCs w:val="32"/>
+          <w:lang w:val="en-US"/>
+        </w:rPr>
+      </w:pPr>
+    </w:p>
+    <w:p>
+      <w:pPr>
+        <w:rPr>
+          <w:sz w:val="32"/>
+          <w:szCs w:val="32"/>
+          <w:lang w:val="en-US"/>
+        </w:rPr>
+      </w:pPr>
+    </w:p>
+    <w:p>
+      <w:pPr>
+        <w:rPr>
+          <w:sz w:val="32"/>
+          <w:szCs w:val="32"/>
+          <w:lang w:val="en-US"/>
+        </w:rPr>
+      </w:pPr>
+    </w:p>
+    <w:p>
+      <w:pPr>
+        <w:rPr>
+          <w:sz w:val="32"/>
+          <w:szCs w:val="32"/>
+          <w:lang w:val="en-US"/>
+        </w:rPr>
+      </w:pPr>
+    </w:p>
+    <w:p>
+      <w:pPr>
+        <w:rPr>
+          <w:sz w:val="32"/>
+          <w:szCs w:val="32"/>
+          <w:lang w:val="en-US"/>
+        </w:rPr>
+      </w:pPr>
+    </w:p>
+    <w:p>
+      <w:pPr>
+        <w:pStyle w:val="ListParagraph"/>
         <w:numPr>
           <w:ilvl w:val="0"/>
           <w:numId w:val="1"/>
@@ -217,7 +249,8 @@
     </w:p>
     <w:p>
       <w:pPr>
-        <w:pStyle w:val="KeinLeerraum"/>
+        <w:pStyle w:val="NoSpacing"/>
+        <w:jc w:val="both"/>
         <w:rPr>
           <w:sz w:val="28"/>
           <w:szCs w:val="28"/>
@@ -233,32 +266,39 @@
     </w:p>
     <w:p>
       <w:pPr>
-        <w:pStyle w:val="KeinLeerraum"/>
-        <w:rPr>
-          <w:sz w:val="28"/>
-          <w:szCs w:val="28"/>
-        </w:rPr>
-      </w:pPr>
-      <w:r>
-        <w:rPr>
-          <w:sz w:val="28"/>
-          <w:szCs w:val="28"/>
-        </w:rPr>
-        <w:t xml:space="preserve">Dabei kann zwischen zwei Modi entschieden werden. Zum einen ist da der Sample Modus. Darin werden abgeschlossene Bewegungen gedeutet und dann ein kurzer Sound abgespielt. So ruft z.B. das Öffnen des Mundes das Trompeten eines Elefanten hervor. </w:t>
-      </w:r>
-    </w:p>
-    <w:p>
-      <w:pPr>
-        <w:pStyle w:val="KeinLeerraum"/>
-        <w:rPr>
-          <w:sz w:val="28"/>
-          <w:szCs w:val="28"/>
-        </w:rPr>
-      </w:pPr>
-    </w:p>
-    <w:p>
-      <w:pPr>
-        <w:pStyle w:val="KeinLeerraum"/>
+        <w:pStyle w:val="NoSpacing"/>
+        <w:jc w:val="both"/>
+        <w:rPr>
+          <w:sz w:val="28"/>
+          <w:szCs w:val="28"/>
+        </w:rPr>
+      </w:pPr>
+      <w:r>
+        <w:rPr>
+          <w:sz w:val="28"/>
+          <w:szCs w:val="28"/>
+        </w:rPr>
+        <w:t xml:space="preserve">Dabei kann zwischen zwei Modi entschieden werden. Zum einen </w:t>
+      </w:r>
+      <w:r>
+        <w:rPr>
+          <w:sz w:val="28"/>
+          <w:szCs w:val="28"/>
+        </w:rPr>
+        <w:t xml:space="preserve">gibt es den </w:t>
+      </w:r>
+      <w:r>
+        <w:rPr>
+          <w:sz w:val="28"/>
+          <w:szCs w:val="28"/>
+        </w:rPr>
+        <w:t xml:space="preserve">Sample Modus. Darin werden abgeschlossene Bewegungen gedeutet und dann ein kurzer Sound abgespielt. So ruft z.B. das Öffnen des Mundes das Trompeten eines Elefanten hervor. </w:t>
+      </w:r>
+    </w:p>
+    <w:p>
+      <w:pPr>
+        <w:pStyle w:val="NoSpacing"/>
+        <w:jc w:val="both"/>
         <w:rPr>
           <w:sz w:val="28"/>
           <w:szCs w:val="28"/>
@@ -276,14 +316,28 @@
           <w:sz w:val="28"/>
           <w:szCs w:val="28"/>
         </w:rPr>
-        <w:t xml:space="preserve">ist da der Synthesizer Modus. Dieser ermöglicht es mithilfe des Gesichtes mit </w:t>
-      </w:r>
-      <w:r>
-        <w:rPr>
-          <w:sz w:val="28"/>
-          <w:szCs w:val="28"/>
-        </w:rPr>
-        <w:t>einem Ton zu spielen. Dazu wird auf dem Bildschirm ein Synthesizer eingeblendet, dessen Hebel sich mit der Gesichtsbewegung verändern.</w:t>
+        <w:t>gibt es den</w:t>
+      </w:r>
+      <w:r>
+        <w:rPr>
+          <w:sz w:val="28"/>
+          <w:szCs w:val="28"/>
+        </w:rPr>
+        <w:t xml:space="preserve"> Synthesizer Modus. Dieser ermöglich</w:t>
+      </w:r>
+      <w:r>
+        <w:rPr>
+          <w:sz w:val="28"/>
+          <w:szCs w:val="28"/>
+        </w:rPr>
+        <w:t>t es mithilfe der Gesichtsbewegungen verschiedene Töne</w:t>
+      </w:r>
+      <w:r>
+        <w:rPr>
+          <w:sz w:val="28"/>
+          <w:szCs w:val="28"/>
+        </w:rPr>
+        <w:t xml:space="preserve"> zu spielen. Dazu wird auf dem Bildschirm ein Synthesizer eingeblendet, dessen Hebel sich mit der Gesichtsbewegung verändern.</w:t>
       </w:r>
     </w:p>
     <w:p>
@@ -312,7 +366,7 @@
     </w:p>
     <w:p>
       <w:pPr>
-        <w:pStyle w:val="Listenabsatz"/>
+        <w:pStyle w:val="ListParagraph"/>
         <w:numPr>
           <w:ilvl w:val="0"/>
           <w:numId w:val="1"/>
@@ -327,34 +381,54 @@
           <w:sz w:val="32"/>
           <w:szCs w:val="32"/>
         </w:rPr>
+        <w:lastRenderedPageBreak/>
         <w:t>Bedienungsanleitung</w:t>
       </w:r>
     </w:p>
     <w:p>
       <w:pPr>
-        <w:pStyle w:val="KeinLeerraum"/>
-        <w:rPr>
-          <w:sz w:val="28"/>
-        </w:rPr>
-      </w:pPr>
-    </w:p>
-    <w:p>
-      <w:pPr>
-        <w:pStyle w:val="KeinLeerraum"/>
-        <w:rPr>
-          <w:sz w:val="28"/>
-        </w:rPr>
-      </w:pPr>
-      <w:r>
-        <w:rPr>
-          <w:sz w:val="28"/>
-        </w:rPr>
-        <w:t>Für den Synthesizer Modus muss zusätzlich noch Pure Data gestartet werden. Siehe Installationsanleitung.</w:t>
-      </w:r>
-    </w:p>
-    <w:p>
-      <w:pPr>
-        <w:pStyle w:val="KeinLeerraum"/>
+        <w:pStyle w:val="NoSpacing"/>
+        <w:rPr>
+          <w:sz w:val="28"/>
+        </w:rPr>
+      </w:pPr>
+    </w:p>
+    <w:p>
+      <w:pPr>
+        <w:pStyle w:val="NoSpacing"/>
+        <w:jc w:val="both"/>
+        <w:rPr>
+          <w:sz w:val="28"/>
+        </w:rPr>
+      </w:pPr>
+      <w:r>
+        <w:rPr>
+          <w:sz w:val="28"/>
+        </w:rPr>
+        <w:t>Für den Synthesizer Modus muss zusätzlich no</w:t>
+      </w:r>
+      <w:r>
+        <w:rPr>
+          <w:sz w:val="28"/>
+        </w:rPr>
+        <w:t>ch Pure Data gestartet werden (s</w:t>
+      </w:r>
+      <w:r>
+        <w:rPr>
+          <w:sz w:val="28"/>
+        </w:rPr>
+        <w:t xml:space="preserve">iehe </w:t>
+      </w:r>
+      <w:r>
+        <w:rPr>
+          <w:sz w:val="28"/>
+        </w:rPr>
+        <w:t>3.Installationsanleitung).</w:t>
+      </w:r>
+    </w:p>
+    <w:p>
+      <w:pPr>
+        <w:pStyle w:val="NoSpacing"/>
         <w:rPr>
           <w:sz w:val="28"/>
         </w:rPr>
@@ -362,9 +436,9 @@
     </w:p>
     <w:tbl>
       <w:tblPr>
-        <w:tblStyle w:val="Tabellenraster"/>
+        <w:tblStyle w:val="TableGrid"/>
         <w:tblW w:w="0" w:type="auto"/>
-        <w:tblLook w:val="04A0" w:firstRow="1" w:lastRow="0" w:firstColumn="1" w:lastColumn="0" w:noHBand="0" w:noVBand="1"/>
+        <w:tblLook w:val="04A0"/>
       </w:tblPr>
       <w:tblGrid>
         <w:gridCol w:w="3397"/>
@@ -378,7 +452,7 @@
           </w:tcPr>
           <w:p>
             <w:pPr>
-              <w:pStyle w:val="KeinLeerraum"/>
+              <w:pStyle w:val="NoSpacing"/>
               <w:rPr>
                 <w:sz w:val="28"/>
               </w:rPr>
@@ -397,7 +471,7 @@
           </w:tcPr>
           <w:p>
             <w:pPr>
-              <w:pStyle w:val="KeinLeerraum"/>
+              <w:pStyle w:val="NoSpacing"/>
               <w:rPr>
                 <w:sz w:val="28"/>
               </w:rPr>
@@ -416,7 +490,7 @@
           </w:tcPr>
           <w:p>
             <w:pPr>
-              <w:pStyle w:val="KeinLeerraum"/>
+              <w:pStyle w:val="NoSpacing"/>
               <w:rPr>
                 <w:sz w:val="28"/>
               </w:rPr>
@@ -437,7 +511,7 @@
           </w:tcPr>
           <w:p>
             <w:pPr>
-              <w:pStyle w:val="KeinLeerraum"/>
+              <w:pStyle w:val="NoSpacing"/>
               <w:rPr>
                 <w:sz w:val="28"/>
               </w:rPr>
@@ -450,7 +524,7 @@
           </w:tcPr>
           <w:p>
             <w:pPr>
-              <w:pStyle w:val="KeinLeerraum"/>
+              <w:pStyle w:val="NoSpacing"/>
               <w:rPr>
                 <w:sz w:val="28"/>
               </w:rPr>
@@ -463,7 +537,7 @@
           </w:tcPr>
           <w:p>
             <w:pPr>
-              <w:pStyle w:val="KeinLeerraum"/>
+              <w:pStyle w:val="NoSpacing"/>
               <w:rPr>
                 <w:sz w:val="28"/>
               </w:rPr>
@@ -478,7 +552,7 @@
           </w:tcPr>
           <w:p>
             <w:pPr>
-              <w:pStyle w:val="KeinLeerraum"/>
+              <w:pStyle w:val="NoSpacing"/>
               <w:rPr>
                 <w:sz w:val="28"/>
               </w:rPr>
@@ -497,7 +571,7 @@
           </w:tcPr>
           <w:p>
             <w:pPr>
-              <w:pStyle w:val="KeinLeerraum"/>
+              <w:pStyle w:val="NoSpacing"/>
               <w:rPr>
                 <w:sz w:val="28"/>
               </w:rPr>
@@ -516,7 +590,7 @@
           </w:tcPr>
           <w:p>
             <w:pPr>
-              <w:pStyle w:val="KeinLeerraum"/>
+              <w:pStyle w:val="NoSpacing"/>
               <w:rPr>
                 <w:sz w:val="28"/>
               </w:rPr>
@@ -531,7 +605,7 @@
           </w:tcPr>
           <w:p>
             <w:pPr>
-              <w:pStyle w:val="KeinLeerraum"/>
+              <w:pStyle w:val="NoSpacing"/>
               <w:rPr>
                 <w:sz w:val="28"/>
               </w:rPr>
@@ -550,7 +624,7 @@
           </w:tcPr>
           <w:p>
             <w:pPr>
-              <w:pStyle w:val="KeinLeerraum"/>
+              <w:pStyle w:val="NoSpacing"/>
               <w:rPr>
                 <w:sz w:val="28"/>
               </w:rPr>
@@ -569,7 +643,7 @@
           </w:tcPr>
           <w:p>
             <w:pPr>
-              <w:pStyle w:val="KeinLeerraum"/>
+              <w:pStyle w:val="NoSpacing"/>
               <w:rPr>
                 <w:sz w:val="28"/>
               </w:rPr>
@@ -584,7 +658,7 @@
           </w:tcPr>
           <w:p>
             <w:pPr>
-              <w:pStyle w:val="KeinLeerraum"/>
+              <w:pStyle w:val="NoSpacing"/>
               <w:rPr>
                 <w:sz w:val="28"/>
               </w:rPr>
@@ -615,7 +689,7 @@
           </w:tcPr>
           <w:p>
             <w:pPr>
-              <w:pStyle w:val="KeinLeerraum"/>
+              <w:pStyle w:val="NoSpacing"/>
               <w:rPr>
                 <w:sz w:val="28"/>
               </w:rPr>
@@ -634,7 +708,7 @@
           </w:tcPr>
           <w:p>
             <w:pPr>
-              <w:pStyle w:val="KeinLeerraum"/>
+              <w:pStyle w:val="NoSpacing"/>
               <w:rPr>
                 <w:sz w:val="28"/>
               </w:rPr>
@@ -649,7 +723,7 @@
           </w:tcPr>
           <w:p>
             <w:pPr>
-              <w:pStyle w:val="KeinLeerraum"/>
+              <w:pStyle w:val="NoSpacing"/>
               <w:rPr>
                 <w:sz w:val="26"/>
                 <w:szCs w:val="26"/>
@@ -684,7 +758,7 @@
           </w:tcPr>
           <w:p>
             <w:pPr>
-              <w:pStyle w:val="KeinLeerraum"/>
+              <w:pStyle w:val="NoSpacing"/>
               <w:rPr>
                 <w:sz w:val="28"/>
               </w:rPr>
@@ -703,7 +777,7 @@
           </w:tcPr>
           <w:p>
             <w:pPr>
-              <w:pStyle w:val="KeinLeerraum"/>
+              <w:pStyle w:val="NoSpacing"/>
               <w:rPr>
                 <w:sz w:val="28"/>
               </w:rPr>
@@ -718,7 +792,7 @@
           </w:tcPr>
           <w:p>
             <w:pPr>
-              <w:pStyle w:val="KeinLeerraum"/>
+              <w:pStyle w:val="NoSpacing"/>
               <w:rPr>
                 <w:sz w:val="28"/>
               </w:rPr>
@@ -737,7 +811,7 @@
           </w:tcPr>
           <w:p>
             <w:pPr>
-              <w:pStyle w:val="KeinLeerraum"/>
+              <w:pStyle w:val="NoSpacing"/>
               <w:rPr>
                 <w:sz w:val="28"/>
               </w:rPr>
@@ -756,7 +830,7 @@
           </w:tcPr>
           <w:p>
             <w:pPr>
-              <w:pStyle w:val="KeinLeerraum"/>
+              <w:pStyle w:val="NoSpacing"/>
               <w:rPr>
                 <w:sz w:val="28"/>
               </w:rPr>
@@ -767,39 +841,39 @@
     </w:tbl>
     <w:p>
       <w:pPr>
-        <w:pStyle w:val="KeinLeerraum"/>
-        <w:rPr>
-          <w:sz w:val="28"/>
-        </w:rPr>
-      </w:pPr>
-    </w:p>
-    <w:p>
-      <w:pPr>
-        <w:pStyle w:val="KeinLeerraum"/>
-        <w:rPr>
-          <w:sz w:val="28"/>
-        </w:rPr>
-      </w:pPr>
-    </w:p>
-    <w:p>
-      <w:pPr>
-        <w:pStyle w:val="KeinLeerraum"/>
-        <w:rPr>
-          <w:sz w:val="28"/>
-        </w:rPr>
-      </w:pPr>
-    </w:p>
-    <w:p>
-      <w:pPr>
-        <w:pStyle w:val="KeinLeerraum"/>
-        <w:rPr>
-          <w:sz w:val="28"/>
-        </w:rPr>
-      </w:pPr>
-    </w:p>
-    <w:p>
-      <w:pPr>
-        <w:pStyle w:val="Listenabsatz"/>
+        <w:pStyle w:val="NoSpacing"/>
+        <w:rPr>
+          <w:sz w:val="28"/>
+        </w:rPr>
+      </w:pPr>
+    </w:p>
+    <w:p>
+      <w:pPr>
+        <w:pStyle w:val="NoSpacing"/>
+        <w:rPr>
+          <w:sz w:val="28"/>
+        </w:rPr>
+      </w:pPr>
+    </w:p>
+    <w:p>
+      <w:pPr>
+        <w:pStyle w:val="NoSpacing"/>
+        <w:rPr>
+          <w:sz w:val="28"/>
+        </w:rPr>
+      </w:pPr>
+    </w:p>
+    <w:p>
+      <w:pPr>
+        <w:pStyle w:val="NoSpacing"/>
+        <w:rPr>
+          <w:sz w:val="28"/>
+        </w:rPr>
+      </w:pPr>
+    </w:p>
+    <w:p>
+      <w:pPr>
+        <w:pStyle w:val="ListParagraph"/>
         <w:numPr>
           <w:ilvl w:val="0"/>
           <w:numId w:val="1"/>
@@ -819,16 +893,17 @@
     </w:p>
     <w:p>
       <w:pPr>
-        <w:pStyle w:val="KeinLeerraum"/>
-        <w:rPr>
-          <w:sz w:val="28"/>
-          <w:szCs w:val="28"/>
-        </w:rPr>
-      </w:pPr>
-    </w:p>
-    <w:p>
-      <w:pPr>
-        <w:pStyle w:val="KeinLeerraum"/>
+        <w:pStyle w:val="NoSpacing"/>
+        <w:rPr>
+          <w:sz w:val="28"/>
+          <w:szCs w:val="28"/>
+        </w:rPr>
+      </w:pPr>
+    </w:p>
+    <w:p>
+      <w:pPr>
+        <w:pStyle w:val="NoSpacing"/>
+        <w:jc w:val="both"/>
         <w:rPr>
           <w:b/>
           <w:sz w:val="28"/>
@@ -846,7 +921,8 @@
     </w:p>
     <w:p>
       <w:pPr>
-        <w:pStyle w:val="KeinLeerraum"/>
+        <w:pStyle w:val="NoSpacing"/>
+        <w:jc w:val="both"/>
         <w:rPr>
           <w:sz w:val="28"/>
           <w:szCs w:val="28"/>
@@ -876,7 +952,8 @@
     </w:p>
     <w:p>
       <w:pPr>
-        <w:pStyle w:val="KeinLeerraum"/>
+        <w:pStyle w:val="NoSpacing"/>
+        <w:jc w:val="both"/>
         <w:rPr>
           <w:sz w:val="28"/>
           <w:szCs w:val="28"/>
@@ -894,10 +971,14 @@
           <w:t>http://sourceforge.net/projects/pure-data/files/pd-extended/0.43.4/Pd-0.43.4-extended-windowsxp-i386.zip/download</w:t>
         </w:r>
       </w:hyperlink>
-    </w:p>
-    <w:p>
-      <w:pPr>
-        <w:pStyle w:val="KeinLeerraum"/>
+      <w:r>
+        <w:t xml:space="preserve"> </w:t>
+      </w:r>
+    </w:p>
+    <w:p>
+      <w:pPr>
+        <w:pStyle w:val="NoSpacing"/>
+        <w:jc w:val="both"/>
         <w:rPr>
           <w:sz w:val="28"/>
           <w:szCs w:val="28"/>
@@ -920,7 +1001,8 @@
     </w:p>
     <w:p>
       <w:pPr>
-        <w:pStyle w:val="KeinLeerraum"/>
+        <w:pStyle w:val="NoSpacing"/>
+        <w:jc w:val="both"/>
         <w:rPr>
           <w:sz w:val="28"/>
           <w:szCs w:val="28"/>
@@ -933,26 +1015,53 @@
         </w:rPr>
         <w:t>Diese muss durch die gleichnamige Datei aus dem Programmordner ersetzt werden.</w:t>
       </w:r>
-    </w:p>
-    <w:p>
-      <w:pPr>
-        <w:pStyle w:val="KeinLeerraum"/>
-        <w:rPr>
-          <w:sz w:val="28"/>
-          <w:szCs w:val="28"/>
-        </w:rPr>
-      </w:pPr>
-      <w:r>
-        <w:rPr>
-          <w:sz w:val="28"/>
-          <w:szCs w:val="28"/>
-        </w:rPr>
-        <w:t>Mit einem Doppelklick auf die ersetzte Datei wird Pure Data gestartet.</w:t>
-      </w:r>
-    </w:p>
-    <w:p>
-      <w:pPr>
-        <w:pStyle w:val="KeinLeerraum"/>
+      <w:r>
+        <w:rPr>
+          <w:sz w:val="28"/>
+          <w:szCs w:val="28"/>
+        </w:rPr>
+        <w:t xml:space="preserve"> </w:t>
+      </w:r>
+      <w:r>
+        <w:rPr>
+          <w:sz w:val="28"/>
+          <w:szCs w:val="28"/>
+        </w:rPr>
+        <w:t>Mit einem Doppelklick auf die ersetzte Datei</w:t>
+      </w:r>
+      <w:r>
+        <w:rPr>
+          <w:sz w:val="28"/>
+          <w:szCs w:val="28"/>
+        </w:rPr>
+        <w:t xml:space="preserve"> </w:t>
+      </w:r>
+      <w:r>
+        <w:rPr>
+          <w:sz w:val="28"/>
+          <w:szCs w:val="28"/>
+        </w:rPr>
+        <w:t>(also die</w:t>
+      </w:r>
+      <w:r>
+        <w:rPr>
+          <w:sz w:val="28"/>
+          <w:szCs w:val="28"/>
+        </w:rPr>
+        <w:t xml:space="preserve"> Batch Datei)</w:t>
+      </w:r>
+      <w:r>
+        <w:rPr>
+          <w:sz w:val="28"/>
+          <w:szCs w:val="28"/>
+        </w:rPr>
+        <w:t xml:space="preserve"> wird Pure Data gestartet.</w:t>
+      </w:r>
+    </w:p>
+    <w:p>
+      <w:pPr>
+        <w:pStyle w:val="NoSpacing"/>
+        <w:jc w:val="both"/>
         <w:rPr>
           <w:sz w:val="28"/>
           <w:szCs w:val="28"/>
@@ -965,7 +1074,6 @@
         </w:rPr>
         <w:t xml:space="preserve">Jetzt muss mit dem sich öffnenden Programm die ebenfalls im Programmordner befindliche Datei:    </w:t>
       </w:r>
-      <w:proofErr w:type="spellStart"/>
       <w:r>
         <w:rPr>
           <w:sz w:val="28"/>
@@ -973,7 +1081,6 @@
         </w:rPr>
         <w:t>Gesichtsmusikant.pd</w:t>
       </w:r>
-      <w:proofErr w:type="spellEnd"/>
       <w:r>
         <w:rPr>
           <w:sz w:val="28"/>
@@ -984,97 +1091,79 @@
     </w:p>
     <w:p>
       <w:pPr>
-        <w:pStyle w:val="KeinLeerraum"/>
-        <w:rPr>
-          <w:sz w:val="28"/>
-          <w:szCs w:val="28"/>
-        </w:rPr>
-      </w:pPr>
-    </w:p>
-    <w:p>
-      <w:pPr>
-        <w:pStyle w:val="KeinLeerraum"/>
-        <w:rPr>
-          <w:sz w:val="28"/>
-          <w:szCs w:val="28"/>
-        </w:rPr>
-      </w:pPr>
-    </w:p>
-    <w:p>
-      <w:pPr>
-        <w:pStyle w:val="KeinLeerraum"/>
-        <w:rPr>
-          <w:sz w:val="28"/>
-          <w:szCs w:val="28"/>
-        </w:rPr>
-      </w:pPr>
-    </w:p>
-    <w:p>
-      <w:pPr>
-        <w:pStyle w:val="KeinLeerraum"/>
-        <w:rPr>
-          <w:sz w:val="28"/>
-          <w:szCs w:val="28"/>
-        </w:rPr>
-      </w:pPr>
-    </w:p>
-    <w:p>
-      <w:pPr>
-        <w:pStyle w:val="KeinLeerraum"/>
-        <w:rPr>
-          <w:sz w:val="28"/>
-          <w:szCs w:val="28"/>
-        </w:rPr>
-      </w:pPr>
-    </w:p>
-    <w:p>
-      <w:pPr>
-        <w:pStyle w:val="KeinLeerraum"/>
-        <w:rPr>
-          <w:sz w:val="28"/>
-          <w:szCs w:val="28"/>
-        </w:rPr>
-      </w:pPr>
-    </w:p>
-    <w:p>
-      <w:pPr>
-        <w:pStyle w:val="KeinLeerraum"/>
-        <w:rPr>
-          <w:sz w:val="28"/>
-          <w:szCs w:val="28"/>
-        </w:rPr>
-      </w:pPr>
-    </w:p>
-    <w:p>
-      <w:pPr>
-        <w:pStyle w:val="KeinLeerraum"/>
-        <w:rPr>
-          <w:sz w:val="28"/>
-          <w:szCs w:val="28"/>
-        </w:rPr>
-      </w:pPr>
-    </w:p>
-    <w:p>
-      <w:pPr>
-        <w:pStyle w:val="KeinLeerraum"/>
-        <w:rPr>
-          <w:sz w:val="28"/>
-          <w:szCs w:val="28"/>
-        </w:rPr>
-      </w:pPr>
-    </w:p>
-    <w:p>
-      <w:pPr>
-        <w:pStyle w:val="KeinLeerraum"/>
-        <w:rPr>
-          <w:sz w:val="28"/>
-          <w:szCs w:val="28"/>
-        </w:rPr>
-      </w:pPr>
-    </w:p>
-    <w:p>
-      <w:pPr>
-        <w:pStyle w:val="Listenabsatz"/>
+        <w:pStyle w:val="NoSpacing"/>
+        <w:rPr>
+          <w:sz w:val="28"/>
+          <w:szCs w:val="28"/>
+        </w:rPr>
+      </w:pPr>
+    </w:p>
+    <w:p>
+      <w:pPr>
+        <w:pStyle w:val="NoSpacing"/>
+        <w:rPr>
+          <w:sz w:val="28"/>
+          <w:szCs w:val="28"/>
+        </w:rPr>
+      </w:pPr>
+    </w:p>
+    <w:p>
+      <w:pPr>
+        <w:pStyle w:val="NoSpacing"/>
+        <w:rPr>
+          <w:sz w:val="28"/>
+          <w:szCs w:val="28"/>
+        </w:rPr>
+      </w:pPr>
+    </w:p>
+    <w:p>
+      <w:pPr>
+        <w:pStyle w:val="NoSpacing"/>
+        <w:rPr>
+          <w:sz w:val="28"/>
+          <w:szCs w:val="28"/>
+        </w:rPr>
+      </w:pPr>
+    </w:p>
+    <w:p>
+      <w:pPr>
+        <w:pStyle w:val="NoSpacing"/>
+        <w:rPr>
+          <w:sz w:val="28"/>
+          <w:szCs w:val="28"/>
+        </w:rPr>
+      </w:pPr>
+    </w:p>
+    <w:p>
+      <w:pPr>
+        <w:pStyle w:val="NoSpacing"/>
+        <w:rPr>
+          <w:sz w:val="28"/>
+          <w:szCs w:val="28"/>
+        </w:rPr>
+      </w:pPr>
+    </w:p>
+    <w:p>
+      <w:pPr>
+        <w:pStyle w:val="NoSpacing"/>
+        <w:rPr>
+          <w:sz w:val="28"/>
+          <w:szCs w:val="28"/>
+        </w:rPr>
+      </w:pPr>
+    </w:p>
+    <w:p>
+      <w:pPr>
+        <w:pStyle w:val="NoSpacing"/>
+        <w:rPr>
+          <w:sz w:val="28"/>
+          <w:szCs w:val="28"/>
+        </w:rPr>
+      </w:pPr>
+    </w:p>
+    <w:p>
+      <w:pPr>
+        <w:pStyle w:val="ListParagraph"/>
         <w:numPr>
           <w:ilvl w:val="0"/>
           <w:numId w:val="1"/>
@@ -1089,12 +1178,13 @@
           <w:sz w:val="32"/>
           <w:szCs w:val="32"/>
         </w:rPr>
+        <w:lastRenderedPageBreak/>
         <w:t>Systemarchitektur</w:t>
       </w:r>
     </w:p>
     <w:p>
       <w:pPr>
-        <w:pStyle w:val="KeinLeerraum"/>
+        <w:pStyle w:val="NoSpacing"/>
         <w:rPr>
           <w:sz w:val="24"/>
           <w:szCs w:val="24"/>
@@ -1108,7 +1198,7 @@
           <w:lang w:eastAsia="de-DE"/>
         </w:rPr>
         <w:drawing>
-          <wp:inline distT="0" distB="0" distL="0" distR="0" wp14:anchorId="346A791D" wp14:editId="0FB3381C">
+          <wp:inline distT="0" distB="0" distL="0" distR="0">
             <wp:extent cx="5887330" cy="5253553"/>
             <wp:effectExtent l="0" t="0" r="0" b="4445"/>
             <wp:docPr id="1" name="Grafik 1"/>
@@ -1123,7 +1213,7 @@
                     <pic:cNvPicPr/>
                   </pic:nvPicPr>
                   <pic:blipFill rotWithShape="1">
-                    <a:blip r:embed="rId8"/>
+                    <a:blip r:embed="rId8" cstate="print"/>
                     <a:srcRect l="10986" r="12551" b="10199"/>
                     <a:stretch/>
                   </pic:blipFill>
@@ -1140,7 +1230,7 @@
                     </a:ln>
                     <a:extLst>
                       <a:ext uri="{53640926-AAD7-44D8-BBD7-CCE9431645EC}">
-                        <a14:shadowObscured xmlns:a14="http://schemas.microsoft.com/office/drawing/2010/main"/>
+                        <a14:shadowObscured xmlns:a14="http://schemas.microsoft.com/office/drawing/2010/main" xmlns:wps="http://schemas.microsoft.com/office/word/2010/wordprocessingShape" xmlns:wpi="http://schemas.microsoft.com/office/word/2010/wordprocessingInk" xmlns:wpg="http://schemas.microsoft.com/office/word/2010/wordprocessingGroup" xmlns:w16se="http://schemas.microsoft.com/office/word/2015/wordml/symex" xmlns:w15="http://schemas.microsoft.com/office/word/2012/wordml" xmlns:w14="http://schemas.microsoft.com/office/word/2010/wordml" xmlns:w="http://schemas.openxmlformats.org/wordprocessingml/2006/main" xmlns:w10="urn:schemas-microsoft-com:office:word" xmlns:wp14="http://schemas.microsoft.com/office/word/2010/wordprocessingDrawing" xmlns:v="urn:schemas-microsoft-com:vml" xmlns:o="urn:schemas-microsoft-com:office:office" xmlns:mc="http://schemas.openxmlformats.org/markup-compatibility/2006" xmlns:cx5="http://schemas.microsoft.com/office/drawing/2016/5/11/chartex" xmlns:cx4="http://schemas.microsoft.com/office/drawing/2016/5/10/chartex" xmlns:cx3="http://schemas.microsoft.com/office/drawing/2016/5/9/chartex" xmlns:cx2="http://schemas.microsoft.com/office/drawing/2015/10/21/chartex" xmlns:cx1="http://schemas.microsoft.com/office/drawing/2015/9/8/chartex" xmlns:cx="http://schemas.microsoft.com/office/drawing/2014/chartex" xmlns:wpc="http://schemas.microsoft.com/office/word/2010/wordprocessingCanvas" xmlns=""/>
                       </a:ext>
                     </a:extLst>
                   </pic:spPr>
@@ -1153,7 +1243,7 @@
     </w:p>
     <w:p>
       <w:pPr>
-        <w:pStyle w:val="KeinLeerraum"/>
+        <w:pStyle w:val="NoSpacing"/>
         <w:rPr>
           <w:sz w:val="24"/>
           <w:szCs w:val="24"/>
@@ -1162,7 +1252,7 @@
     </w:p>
     <w:p>
       <w:pPr>
-        <w:pStyle w:val="KeinLeerraum"/>
+        <w:pStyle w:val="NoSpacing"/>
         <w:rPr>
           <w:sz w:val="24"/>
           <w:szCs w:val="24"/>
@@ -1171,7 +1261,7 @@
     </w:p>
     <w:p>
       <w:pPr>
-        <w:pStyle w:val="KeinLeerraum"/>
+        <w:pStyle w:val="NoSpacing"/>
         <w:rPr>
           <w:sz w:val="24"/>
           <w:szCs w:val="24"/>
@@ -1180,7 +1270,7 @@
     </w:p>
     <w:p>
       <w:pPr>
-        <w:pStyle w:val="Listenabsatz"/>
+        <w:pStyle w:val="ListParagraph"/>
         <w:numPr>
           <w:ilvl w:val="0"/>
           <w:numId w:val="1"/>
@@ -1200,7 +1290,7 @@
     </w:p>
     <w:p>
       <w:pPr>
-        <w:pStyle w:val="KeinLeerraum"/>
+        <w:pStyle w:val="NoSpacing"/>
         <w:numPr>
           <w:ilvl w:val="0"/>
           <w:numId w:val="4"/>
@@ -1227,7 +1317,7 @@
     </w:p>
     <w:p>
       <w:pPr>
-        <w:pStyle w:val="KeinLeerraum"/>
+        <w:pStyle w:val="NoSpacing"/>
         <w:rPr>
           <w:sz w:val="28"/>
           <w:szCs w:val="28"/>
@@ -1259,55 +1349,30 @@
           <w:rFonts w:ascii="Courier New" w:eastAsia="Times New Roman" w:hAnsi="Courier New" w:cs="Courier New"/>
           <w:sz w:val="20"/>
           <w:szCs w:val="20"/>
-          <w:lang w:eastAsia="de-DE"/>
+          <w:lang w:val="en-US" w:eastAsia="de-DE"/>
         </w:rPr>
       </w:pPr>
       <w:proofErr w:type="spellStart"/>
+      <w:proofErr w:type="gramStart"/>
       <w:r>
         <w:rPr>
           <w:rFonts w:ascii="Courier New" w:eastAsia="Times New Roman" w:hAnsi="Courier New" w:cs="Courier New"/>
           <w:sz w:val="20"/>
           <w:szCs w:val="20"/>
-          <w:lang w:eastAsia="de-DE"/>
+          <w:lang w:val="en-US" w:eastAsia="de-DE"/>
         </w:rPr>
         <w:t>mouthOpen</w:t>
       </w:r>
       <w:proofErr w:type="spellEnd"/>
+      <w:proofErr w:type="gramEnd"/>
       <w:r>
         <w:rPr>
           <w:rFonts w:ascii="Courier New" w:eastAsia="Times New Roman" w:hAnsi="Courier New" w:cs="Courier New"/>
           <w:sz w:val="20"/>
           <w:szCs w:val="20"/>
-          <w:lang w:eastAsia="de-DE"/>
-        </w:rPr>
-        <w:t xml:space="preserve"> </w:t>
-      </w:r>
-      <w:r>
-        <w:rPr>
-          <w:rFonts w:ascii="Courier New" w:eastAsia="Times New Roman" w:hAnsi="Courier New" w:cs="Courier New"/>
-          <w:sz w:val="20"/>
-          <w:szCs w:val="20"/>
-          <w:lang w:eastAsia="de-DE"/>
-        </w:rPr>
-        <w:t>=</w:t>
-      </w:r>
-      <w:r>
-        <w:rPr>
-          <w:rFonts w:ascii="Courier New" w:eastAsia="Times New Roman" w:hAnsi="Courier New" w:cs="Courier New"/>
-          <w:sz w:val="20"/>
-          <w:szCs w:val="20"/>
-          <w:lang w:eastAsia="de-DE"/>
-        </w:rPr>
-        <w:t xml:space="preserve"> </w:t>
-      </w:r>
-      <w:r>
-        <w:rPr>
-          <w:rFonts w:ascii="Courier New" w:eastAsia="Times New Roman" w:hAnsi="Courier New" w:cs="Courier New"/>
-          <w:sz w:val="20"/>
-          <w:szCs w:val="20"/>
-          <w:lang w:eastAsia="de-DE"/>
-        </w:rPr>
-        <w:t>(double)</w:t>
+          <w:lang w:val="en-US" w:eastAsia="de-DE"/>
+        </w:rPr>
+        <w:t xml:space="preserve"> = (double)</w:t>
       </w:r>
     </w:p>
     <w:p>
@@ -1335,7 +1400,7 @@
           <w:rFonts w:ascii="Courier New" w:eastAsia="Times New Roman" w:hAnsi="Courier New" w:cs="Courier New"/>
           <w:sz w:val="20"/>
           <w:szCs w:val="20"/>
-          <w:lang w:eastAsia="de-DE"/>
+          <w:lang w:val="en-US" w:eastAsia="de-DE"/>
         </w:rPr>
       </w:pPr>
       <w:r>
@@ -1343,92 +1408,29 @@
           <w:rFonts w:ascii="Courier New" w:eastAsia="Times New Roman" w:hAnsi="Courier New" w:cs="Courier New"/>
           <w:sz w:val="20"/>
           <w:szCs w:val="20"/>
-          <w:lang w:eastAsia="de-DE"/>
-        </w:rPr>
-        <w:t>((shapes[0].</w:t>
-      </w:r>
+          <w:lang w:val="en-US" w:eastAsia="de-DE"/>
+        </w:rPr>
+        <w:t>((</w:t>
+      </w:r>
+      <w:proofErr w:type="gramStart"/>
       <w:r>
         <w:rPr>
           <w:rFonts w:ascii="Courier New" w:eastAsia="Times New Roman" w:hAnsi="Courier New" w:cs="Courier New"/>
           <w:sz w:val="20"/>
           <w:szCs w:val="20"/>
-          <w:lang w:eastAsia="de-DE"/>
-        </w:rPr>
-        <w:t xml:space="preserve"> </w:t>
-      </w:r>
+          <w:lang w:val="en-US" w:eastAsia="de-DE"/>
+        </w:rPr>
+        <w:t>shapes[</w:t>
+      </w:r>
+      <w:proofErr w:type="gramEnd"/>
       <w:r>
         <w:rPr>
           <w:rFonts w:ascii="Courier New" w:eastAsia="Times New Roman" w:hAnsi="Courier New" w:cs="Courier New"/>
           <w:sz w:val="20"/>
           <w:szCs w:val="20"/>
-          <w:lang w:eastAsia="de-DE"/>
-        </w:rPr>
-        <w:t>part(62)-</w:t>
-      </w:r>
-      <w:r>
-        <w:rPr>
-          <w:rFonts w:ascii="Courier New" w:eastAsia="Times New Roman" w:hAnsi="Courier New" w:cs="Courier New"/>
-          <w:sz w:val="20"/>
-          <w:szCs w:val="20"/>
-          <w:lang w:eastAsia="de-DE"/>
-        </w:rPr>
-        <w:t xml:space="preserve"> </w:t>
-      </w:r>
-      <w:r>
-        <w:rPr>
-          <w:rFonts w:ascii="Courier New" w:eastAsia="Times New Roman" w:hAnsi="Courier New" w:cs="Courier New"/>
-          <w:sz w:val="20"/>
-          <w:szCs w:val="20"/>
-          <w:lang w:eastAsia="de-DE"/>
-        </w:rPr>
-        <w:t>shapes[0].</w:t>
-      </w:r>
-      <w:r>
-        <w:rPr>
-          <w:rFonts w:ascii="Courier New" w:eastAsia="Times New Roman" w:hAnsi="Courier New" w:cs="Courier New"/>
-          <w:sz w:val="20"/>
-          <w:szCs w:val="20"/>
-          <w:lang w:eastAsia="de-DE"/>
-        </w:rPr>
-        <w:t xml:space="preserve"> </w:t>
-      </w:r>
-      <w:r>
-        <w:rPr>
-          <w:rFonts w:ascii="Courier New" w:eastAsia="Times New Roman" w:hAnsi="Courier New" w:cs="Courier New"/>
-          <w:sz w:val="20"/>
-          <w:szCs w:val="20"/>
-          <w:lang w:eastAsia="de-DE"/>
-        </w:rPr>
-        <w:t>part(66)).</w:t>
-      </w:r>
-      <w:r>
-        <w:rPr>
-          <w:rFonts w:ascii="Courier New" w:eastAsia="Times New Roman" w:hAnsi="Courier New" w:cs="Courier New"/>
-          <w:sz w:val="20"/>
-          <w:szCs w:val="20"/>
-          <w:lang w:eastAsia="de-DE"/>
-        </w:rPr>
-        <w:t xml:space="preserve"> </w:t>
-      </w:r>
-      <w:proofErr w:type="spellStart"/>
-      <w:r>
-        <w:rPr>
-          <w:rFonts w:ascii="Courier New" w:eastAsia="Times New Roman" w:hAnsi="Courier New" w:cs="Courier New"/>
-          <w:sz w:val="20"/>
-          <w:szCs w:val="20"/>
-          <w:lang w:eastAsia="de-DE"/>
-        </w:rPr>
-        <w:t>length</w:t>
-      </w:r>
-      <w:proofErr w:type="spellEnd"/>
-      <w:r>
-        <w:rPr>
-          <w:rFonts w:ascii="Courier New" w:eastAsia="Times New Roman" w:hAnsi="Courier New" w:cs="Courier New"/>
-          <w:sz w:val="20"/>
-          <w:szCs w:val="20"/>
-          <w:lang w:eastAsia="de-DE"/>
-        </w:rPr>
-        <w:t>())</w:t>
+          <w:lang w:val="en-US" w:eastAsia="de-DE"/>
+        </w:rPr>
+        <w:t>0]. part(62)- shapes[0]. part(66)). length())</w:t>
       </w:r>
     </w:p>
     <w:p>
@@ -1456,7 +1458,7 @@
           <w:rFonts w:ascii="Courier New" w:eastAsia="Times New Roman" w:hAnsi="Courier New" w:cs="Courier New"/>
           <w:sz w:val="20"/>
           <w:szCs w:val="20"/>
-          <w:lang w:eastAsia="de-DE"/>
+          <w:lang w:val="en-US" w:eastAsia="de-DE"/>
         </w:rPr>
       </w:pPr>
       <w:r>
@@ -1464,45 +1466,9 @@
           <w:rFonts w:ascii="Courier New" w:eastAsia="Times New Roman" w:hAnsi="Courier New" w:cs="Courier New"/>
           <w:sz w:val="20"/>
           <w:szCs w:val="20"/>
-          <w:lang w:eastAsia="de-DE"/>
-        </w:rPr>
-        <w:t>*</w:t>
-      </w:r>
-      <w:r>
-        <w:rPr>
-          <w:rFonts w:ascii="Courier New" w:eastAsia="Times New Roman" w:hAnsi="Courier New" w:cs="Courier New"/>
-          <w:sz w:val="20"/>
-          <w:szCs w:val="20"/>
-          <w:lang w:eastAsia="de-DE"/>
-        </w:rPr>
-        <w:t xml:space="preserve"> </w:t>
-      </w:r>
-      <w:r>
-        <w:rPr>
-          <w:rFonts w:ascii="Courier New" w:eastAsia="Times New Roman" w:hAnsi="Courier New" w:cs="Courier New"/>
-          <w:sz w:val="20"/>
-          <w:szCs w:val="20"/>
-          <w:lang w:eastAsia="de-DE"/>
-        </w:rPr>
-        <w:t>100</w:t>
-      </w:r>
-      <w:r>
-        <w:rPr>
-          <w:rFonts w:ascii="Courier New" w:eastAsia="Times New Roman" w:hAnsi="Courier New" w:cs="Courier New"/>
-          <w:sz w:val="20"/>
-          <w:szCs w:val="20"/>
-          <w:lang w:eastAsia="de-DE"/>
-        </w:rPr>
-        <w:t xml:space="preserve"> </w:t>
-      </w:r>
-      <w:r>
-        <w:rPr>
-          <w:rFonts w:ascii="Courier New" w:eastAsia="Times New Roman" w:hAnsi="Courier New" w:cs="Courier New"/>
-          <w:sz w:val="20"/>
-          <w:szCs w:val="20"/>
-          <w:lang w:eastAsia="de-DE"/>
-        </w:rPr>
-        <w:t>/</w:t>
+          <w:lang w:val="en-US" w:eastAsia="de-DE"/>
+        </w:rPr>
+        <w:t>* 100 /</w:t>
       </w:r>
     </w:p>
     <w:p>
@@ -1530,7 +1496,7 @@
           <w:rFonts w:ascii="Courier New" w:eastAsia="Times New Roman" w:hAnsi="Courier New" w:cs="Courier New"/>
           <w:sz w:val="20"/>
           <w:szCs w:val="20"/>
-          <w:lang w:eastAsia="de-DE"/>
+          <w:lang w:val="en-US" w:eastAsia="de-DE"/>
         </w:rPr>
       </w:pPr>
       <w:r>
@@ -1538,153 +1504,104 @@
           <w:rFonts w:ascii="Courier New" w:eastAsia="Times New Roman" w:hAnsi="Courier New" w:cs="Courier New"/>
           <w:sz w:val="20"/>
           <w:szCs w:val="20"/>
-          <w:lang w:eastAsia="de-DE"/>
-        </w:rPr>
-        <w:t>((shapes[0].</w:t>
-      </w:r>
+          <w:lang w:val="en-US" w:eastAsia="de-DE"/>
+        </w:rPr>
+        <w:t>((</w:t>
+      </w:r>
+      <w:proofErr w:type="gramStart"/>
       <w:r>
         <w:rPr>
           <w:rFonts w:ascii="Courier New" w:eastAsia="Times New Roman" w:hAnsi="Courier New" w:cs="Courier New"/>
           <w:sz w:val="20"/>
           <w:szCs w:val="20"/>
-          <w:lang w:eastAsia="de-DE"/>
-        </w:rPr>
-        <w:t xml:space="preserve"> </w:t>
-      </w:r>
+          <w:lang w:val="en-US" w:eastAsia="de-DE"/>
+        </w:rPr>
+        <w:t>shapes[</w:t>
+      </w:r>
+      <w:proofErr w:type="gramEnd"/>
       <w:r>
         <w:rPr>
           <w:rFonts w:ascii="Courier New" w:eastAsia="Times New Roman" w:hAnsi="Courier New" w:cs="Courier New"/>
           <w:sz w:val="20"/>
           <w:szCs w:val="20"/>
-          <w:lang w:eastAsia="de-DE"/>
-        </w:rPr>
-        <w:t>part(0)</w:t>
-      </w:r>
+          <w:lang w:val="en-US" w:eastAsia="de-DE"/>
+        </w:rPr>
+        <w:t xml:space="preserve">0]. part(0) - shapes[0]. part(16)). length()* </w:t>
+      </w:r>
+      <w:proofErr w:type="spellStart"/>
       <w:r>
         <w:rPr>
           <w:rFonts w:ascii="Courier New" w:eastAsia="Times New Roman" w:hAnsi="Courier New" w:cs="Courier New"/>
           <w:sz w:val="20"/>
           <w:szCs w:val="20"/>
-          <w:lang w:eastAsia="de-DE"/>
-        </w:rPr>
-        <w:t xml:space="preserve"> </w:t>
-      </w:r>
+          <w:lang w:val="en-US" w:eastAsia="de-DE"/>
+        </w:rPr>
+        <w:t>ratioMouth</w:t>
+      </w:r>
+      <w:proofErr w:type="spellEnd"/>
       <w:r>
         <w:rPr>
           <w:rFonts w:ascii="Courier New" w:eastAsia="Times New Roman" w:hAnsi="Courier New" w:cs="Courier New"/>
           <w:sz w:val="20"/>
           <w:szCs w:val="20"/>
-          <w:lang w:eastAsia="de-DE"/>
-        </w:rPr>
-        <w:t>-</w:t>
-      </w:r>
-      <w:r>
-        <w:rPr>
-          <w:rFonts w:ascii="Courier New" w:eastAsia="Times New Roman" w:hAnsi="Courier New" w:cs="Courier New"/>
-          <w:sz w:val="20"/>
-          <w:szCs w:val="20"/>
-          <w:lang w:eastAsia="de-DE"/>
-        </w:rPr>
-        <w:t xml:space="preserve"> </w:t>
-      </w:r>
-      <w:r>
-        <w:rPr>
-          <w:rFonts w:ascii="Courier New" w:eastAsia="Times New Roman" w:hAnsi="Courier New" w:cs="Courier New"/>
-          <w:sz w:val="20"/>
-          <w:szCs w:val="20"/>
-          <w:lang w:eastAsia="de-DE"/>
-        </w:rPr>
-        <w:t>shapes[0].</w:t>
-      </w:r>
-      <w:r>
-        <w:rPr>
-          <w:rFonts w:ascii="Courier New" w:eastAsia="Times New Roman" w:hAnsi="Courier New" w:cs="Courier New"/>
-          <w:sz w:val="20"/>
-          <w:szCs w:val="20"/>
-          <w:lang w:eastAsia="de-DE"/>
-        </w:rPr>
-        <w:t xml:space="preserve"> </w:t>
-      </w:r>
-      <w:r>
-        <w:rPr>
-          <w:rFonts w:ascii="Courier New" w:eastAsia="Times New Roman" w:hAnsi="Courier New" w:cs="Courier New"/>
-          <w:sz w:val="20"/>
-          <w:szCs w:val="20"/>
-          <w:lang w:eastAsia="de-DE"/>
-        </w:rPr>
-        <w:t>part(16)).</w:t>
-      </w:r>
-      <w:r>
-        <w:rPr>
-          <w:rFonts w:ascii="Courier New" w:eastAsia="Times New Roman" w:hAnsi="Courier New" w:cs="Courier New"/>
-          <w:sz w:val="20"/>
-          <w:szCs w:val="20"/>
-          <w:lang w:eastAsia="de-DE"/>
-        </w:rPr>
-        <w:t xml:space="preserve"> </w:t>
-      </w:r>
-      <w:proofErr w:type="spellStart"/>
-      <w:r>
-        <w:rPr>
-          <w:rFonts w:ascii="Courier New" w:eastAsia="Times New Roman" w:hAnsi="Courier New" w:cs="Courier New"/>
-          <w:sz w:val="20"/>
-          <w:szCs w:val="20"/>
-          <w:lang w:eastAsia="de-DE"/>
-        </w:rPr>
-        <w:t>length</w:t>
-      </w:r>
-      <w:proofErr w:type="spellEnd"/>
-      <w:r>
-        <w:rPr>
-          <w:rFonts w:ascii="Courier New" w:eastAsia="Times New Roman" w:hAnsi="Courier New" w:cs="Courier New"/>
-          <w:sz w:val="20"/>
-          <w:szCs w:val="20"/>
-          <w:lang w:eastAsia="de-DE"/>
-        </w:rPr>
-        <w:t>()*</w:t>
-      </w:r>
-      <w:r>
-        <w:rPr>
-          <w:rFonts w:ascii="Courier New" w:eastAsia="Times New Roman" w:hAnsi="Courier New" w:cs="Courier New"/>
-          <w:sz w:val="20"/>
-          <w:szCs w:val="20"/>
-          <w:lang w:eastAsia="de-DE"/>
-        </w:rPr>
-        <w:t xml:space="preserve"> </w:t>
-      </w:r>
-      <w:proofErr w:type="spellStart"/>
-      <w:r>
-        <w:rPr>
-          <w:rFonts w:ascii="Courier New" w:eastAsia="Times New Roman" w:hAnsi="Courier New" w:cs="Courier New"/>
-          <w:sz w:val="20"/>
-          <w:szCs w:val="20"/>
-          <w:lang w:eastAsia="de-DE"/>
-        </w:rPr>
-        <w:t>ratioMouth</w:t>
-      </w:r>
-      <w:proofErr w:type="spellEnd"/>
-      <w:r>
-        <w:rPr>
-          <w:rFonts w:ascii="Courier New" w:eastAsia="Times New Roman" w:hAnsi="Courier New" w:cs="Courier New"/>
-          <w:sz w:val="20"/>
-          <w:szCs w:val="20"/>
-          <w:lang w:eastAsia="de-DE"/>
+          <w:lang w:val="en-US" w:eastAsia="de-DE"/>
         </w:rPr>
         <w:t>);</w:t>
       </w:r>
     </w:p>
     <w:p>
       <w:pPr>
-        <w:pStyle w:val="KeinLeerraum"/>
-        <w:rPr>
-          <w:sz w:val="28"/>
-          <w:szCs w:val="28"/>
-        </w:rPr>
-      </w:pPr>
-    </w:p>
-    <w:p>
-      <w:pPr>
-        <w:pStyle w:val="Listenabsatz"/>
+        <w:pStyle w:val="NoSpacing"/>
+        <w:rPr>
+          <w:sz w:val="28"/>
+          <w:szCs w:val="28"/>
+          <w:lang w:val="en-US"/>
+        </w:rPr>
+      </w:pPr>
+    </w:p>
+    <w:p>
+      <w:pPr>
+        <w:pStyle w:val="NoSpacing"/>
+        <w:rPr>
+          <w:sz w:val="28"/>
+          <w:szCs w:val="28"/>
+          <w:lang w:val="en-US"/>
+        </w:rPr>
+      </w:pPr>
+    </w:p>
+    <w:p>
+      <w:pPr>
+        <w:pStyle w:val="NoSpacing"/>
+        <w:rPr>
+          <w:sz w:val="28"/>
+          <w:szCs w:val="28"/>
+          <w:lang w:val="en-US"/>
+        </w:rPr>
+      </w:pPr>
+    </w:p>
+    <w:p>
+      <w:pPr>
+        <w:pStyle w:val="NoSpacing"/>
+        <w:rPr>
+          <w:sz w:val="28"/>
+          <w:szCs w:val="28"/>
+          <w:lang w:val="en-US"/>
+        </w:rPr>
+      </w:pPr>
+    </w:p>
+    <w:p>
+      <w:pPr>
+        <w:pStyle w:val="NoSpacing"/>
+        <w:rPr>
+          <w:sz w:val="28"/>
+          <w:szCs w:val="28"/>
+          <w:lang w:val="en-US"/>
+        </w:rPr>
+      </w:pPr>
+    </w:p>
+    <w:p>
+      <w:pPr>
+        <w:pStyle w:val="ListParagraph"/>
         <w:numPr>
           <w:ilvl w:val="0"/>
           <w:numId w:val="1"/>
@@ -1699,12 +1616,13 @@
           <w:sz w:val="32"/>
           <w:szCs w:val="32"/>
         </w:rPr>
+        <w:lastRenderedPageBreak/>
         <w:t>Auswertung:</w:t>
       </w:r>
     </w:p>
     <w:p>
       <w:pPr>
-        <w:pStyle w:val="Listenabsatz"/>
+        <w:pStyle w:val="ListParagraph"/>
         <w:numPr>
           <w:ilvl w:val="1"/>
           <w:numId w:val="1"/>
@@ -1719,12 +1637,12 @@
           <w:sz w:val="32"/>
           <w:szCs w:val="32"/>
         </w:rPr>
-        <w:lastRenderedPageBreak/>
         <w:t>Was hat funktioniert</w:t>
       </w:r>
     </w:p>
     <w:p>
       <w:pPr>
+        <w:jc w:val="both"/>
         <w:rPr>
           <w:sz w:val="28"/>
           <w:szCs w:val="28"/>
@@ -1737,7 +1655,13 @@
         </w:rPr>
         <w:t xml:space="preserve">Ziemlich zuverlässig hat </w:t>
       </w:r>
-      <w:proofErr w:type="spellStart"/>
+      <w:r>
+        <w:rPr>
+          <w:sz w:val="28"/>
+          <w:szCs w:val="28"/>
+        </w:rPr>
+        <w:t xml:space="preserve">die Gesichtserkennung mit </w:t>
+      </w:r>
       <w:r>
         <w:rPr>
           <w:sz w:val="28"/>
@@ -1745,41 +1669,101 @@
         </w:rPr>
         <w:t>dlib</w:t>
       </w:r>
-      <w:proofErr w:type="spellEnd"/>
-      <w:r>
-        <w:rPr>
-          <w:sz w:val="28"/>
-          <w:szCs w:val="28"/>
-        </w:rPr>
-        <w:t xml:space="preserve"> gearbeitet. Nur bei sehr schlechten Lichtverhältnissen und bei zu üppigen Bärten hat es Erkennungsprobleme gegeben.</w:t>
-      </w:r>
-    </w:p>
-    <w:p>
-      <w:pPr>
-        <w:rPr>
-          <w:sz w:val="28"/>
-          <w:szCs w:val="28"/>
-        </w:rPr>
-      </w:pPr>
-      <w:r>
-        <w:rPr>
-          <w:sz w:val="28"/>
-          <w:szCs w:val="28"/>
-        </w:rPr>
-        <w:t>Ebenfalls gut funktioniert hat die Zusammenarbeit der Computer. Wir hatten keine Versionsprobleme oder irgendwelche anderen Probleme die bei der Zusammenarbeit mit mehreren Computern und mehreren Programmen entstehen können.</w:t>
-      </w:r>
-    </w:p>
-    <w:p>
-      <w:pPr>
-        <w:rPr>
-          <w:sz w:val="32"/>
-          <w:szCs w:val="32"/>
-        </w:rPr>
-      </w:pPr>
-    </w:p>
-    <w:p>
-      <w:pPr>
-        <w:pStyle w:val="Listenabsatz"/>
+      <w:r>
+        <w:rPr>
+          <w:sz w:val="28"/>
+          <w:szCs w:val="28"/>
+        </w:rPr>
+        <w:t xml:space="preserve"> funktioniert</w:t>
+      </w:r>
+      <w:r>
+        <w:rPr>
+          <w:sz w:val="28"/>
+          <w:szCs w:val="28"/>
+        </w:rPr>
+        <w:t>. Nur bei sehr schlechten Lichtverhältnissen und bei zu üppigen Bärten hat es Erkennungsprobleme gegeben.</w:t>
+      </w:r>
+    </w:p>
+    <w:p>
+      <w:pPr>
+        <w:jc w:val="both"/>
+        <w:rPr>
+          <w:sz w:val="28"/>
+          <w:szCs w:val="28"/>
+        </w:rPr>
+      </w:pPr>
+      <w:r>
+        <w:rPr>
+          <w:sz w:val="28"/>
+          <w:szCs w:val="28"/>
+        </w:rPr>
+        <w:t>Ebenfalls gut funktioniert hat die Zusammenarbeit der Computer. Wir hatten keine Versionsprobleme oder irgendwelche anderen Probleme</w:t>
+      </w:r>
+      <w:r>
+        <w:rPr>
+          <w:sz w:val="28"/>
+          <w:szCs w:val="28"/>
+        </w:rPr>
+        <w:t>,</w:t>
+      </w:r>
+      <w:r>
+        <w:rPr>
+          <w:sz w:val="28"/>
+          <w:szCs w:val="28"/>
+        </w:rPr>
+        <w:t xml:space="preserve"> die bei der Zusammenarbeit mit mehreren Computern und mehreren Programmen entstehen können.</w:t>
+      </w:r>
+    </w:p>
+    <w:p>
+      <w:pPr>
+        <w:jc w:val="both"/>
+        <w:rPr>
+          <w:sz w:val="28"/>
+          <w:szCs w:val="28"/>
+        </w:rPr>
+      </w:pPr>
+      <w:r>
+        <w:rPr>
+          <w:sz w:val="28"/>
+          <w:szCs w:val="28"/>
+        </w:rPr>
+        <w:t xml:space="preserve">Womit wir auch sehr zufrieden waren, war das Zusammenfügen zu einem ganzen Programm. So hatte ja jeder erstmal allein für sich seinen Aufgabe programmiert und fertig gemacht. </w:t>
+      </w:r>
+      <w:r>
+        <w:rPr>
+          <w:sz w:val="28"/>
+          <w:szCs w:val="28"/>
+        </w:rPr>
+        <w:t>Jeder hatte Methoden geschrieben, sodass andere aus der Gruppe leicht die gewünschte Funktion verwenden konnten.</w:t>
+      </w:r>
+    </w:p>
+    <w:p>
+      <w:pPr>
+        <w:jc w:val="both"/>
+        <w:rPr>
+          <w:sz w:val="28"/>
+          <w:szCs w:val="28"/>
+        </w:rPr>
+      </w:pPr>
+      <w:r>
+        <w:rPr>
+          <w:sz w:val="28"/>
+          <w:szCs w:val="28"/>
+        </w:rPr>
+        <w:t>Die Kommunikation innerhalb verlief auch insgesamt durch Treffen in der Uni, Skype und Telegram.</w:t>
+      </w:r>
+    </w:p>
+    <w:p>
+      <w:pPr>
+        <w:rPr>
+          <w:sz w:val="32"/>
+          <w:szCs w:val="32"/>
+        </w:rPr>
+      </w:pPr>
+    </w:p>
+    <w:p>
+      <w:pPr>
+        <w:pStyle w:val="ListParagraph"/>
         <w:numPr>
           <w:ilvl w:val="1"/>
           <w:numId w:val="1"/>
@@ -1799,56 +1783,121 @@
     </w:p>
     <w:p>
       <w:pPr>
-        <w:rPr>
-          <w:sz w:val="28"/>
-          <w:szCs w:val="28"/>
-        </w:rPr>
-      </w:pPr>
-      <w:r>
-        <w:rPr>
-          <w:sz w:val="28"/>
-          <w:szCs w:val="28"/>
-        </w:rPr>
-        <w:t xml:space="preserve">Eine große Hürde waren die fehlenden c++ Kenntnisse. </w:t>
-      </w:r>
-    </w:p>
-    <w:p>
-      <w:pPr>
-        <w:rPr>
-          <w:sz w:val="28"/>
-          <w:szCs w:val="28"/>
-        </w:rPr>
-      </w:pPr>
-      <w:r>
-        <w:rPr>
-          <w:sz w:val="28"/>
-          <w:szCs w:val="28"/>
-        </w:rPr>
-        <w:t xml:space="preserve">So ist z.B. häufig ist der Fehler aufgetaucht, dass das komplette Programm abgestürzt ist, wenn man keine Pointer verwendet hat. </w:t>
-      </w:r>
-    </w:p>
-    <w:p>
-      <w:pPr>
-        <w:rPr>
-          <w:sz w:val="28"/>
-          <w:szCs w:val="28"/>
-        </w:rPr>
-      </w:pPr>
-      <w:r>
-        <w:rPr>
-          <w:sz w:val="28"/>
-          <w:szCs w:val="28"/>
-        </w:rPr>
-        <w:t>Ein anderes Beispiel wäre, dass die Überlegung da war, das die Überwachung der Punkte in einem Thread läuft und das umrechnen und ausgeben in einem anderen. Das beides sozusagen unabhängig voneinander läuft. Leider ist es nicht gelungen das zu implementieren.</w:t>
-      </w:r>
-    </w:p>
-    <w:p>
-      <w:pPr>
-        <w:rPr>
-          <w:sz w:val="28"/>
-          <w:szCs w:val="28"/>
-        </w:rPr>
-      </w:pPr>
+        <w:jc w:val="both"/>
+        <w:rPr>
+          <w:sz w:val="28"/>
+          <w:szCs w:val="28"/>
+        </w:rPr>
+      </w:pPr>
+      <w:r>
+        <w:rPr>
+          <w:sz w:val="28"/>
+          <w:szCs w:val="28"/>
+        </w:rPr>
+        <w:t xml:space="preserve">Bei der Einrichtung von dlib gab es zunächst größere Probleme, diese mit Qt Creator zu benutzen. Im Internet gab es zum Beispiel öfter den Vorschlag das Kompilieren mit CMake durchzuführen, da dies performanter ist. Dies haben wir nach stundenlangem Herumprobieren jedoch nicht hingekriegt und mussten stattdessen die ganze source.cpp in das Projekt miteinbinden. </w:t>
+      </w:r>
+    </w:p>
+    <w:p>
+      <w:pPr>
+        <w:jc w:val="both"/>
+        <w:rPr>
+          <w:sz w:val="28"/>
+          <w:szCs w:val="28"/>
+        </w:rPr>
+      </w:pPr>
+      <w:r>
+        <w:rPr>
+          <w:sz w:val="28"/>
+          <w:szCs w:val="28"/>
+        </w:rPr>
+        <w:t>Eine</w:t>
+      </w:r>
+      <w:r>
+        <w:rPr>
+          <w:sz w:val="28"/>
+          <w:szCs w:val="28"/>
+        </w:rPr>
+        <w:t xml:space="preserve"> weitere</w:t>
+      </w:r>
+      <w:r>
+        <w:rPr>
+          <w:sz w:val="28"/>
+          <w:szCs w:val="28"/>
+        </w:rPr>
+        <w:t xml:space="preserve"> große Hürde waren die fehlenden c++ Kenntnisse. So ist z.B. häufig ist der Fehler aufgetaucht, dass das komplette Programm abgestürzt ist, wenn man keine Pointer verwendet hat. </w:t>
+      </w:r>
+      <w:r>
+        <w:rPr>
+          <w:sz w:val="28"/>
+          <w:szCs w:val="28"/>
+        </w:rPr>
+        <w:t xml:space="preserve">Noch immer wissen wir nicht warum Pointer verwendet werden müssen und Recherchen im Internet haben nur wenig Aufklärung darüber gebracht. </w:t>
+      </w:r>
+    </w:p>
+    <w:p>
+      <w:pPr>
+        <w:jc w:val="both"/>
+        <w:rPr>
+          <w:sz w:val="28"/>
+          <w:szCs w:val="28"/>
+        </w:rPr>
+      </w:pPr>
+      <w:r>
+        <w:rPr>
+          <w:sz w:val="28"/>
+          <w:szCs w:val="28"/>
+        </w:rPr>
+        <w:t>Ein anderes Beispiel wäre, dass die Überlegung da war, da</w:t>
+      </w:r>
+      <w:r>
+        <w:rPr>
+          <w:sz w:val="28"/>
+          <w:szCs w:val="28"/>
+        </w:rPr>
+        <w:t>s</w:t>
+      </w:r>
+      <w:r>
+        <w:rPr>
+          <w:sz w:val="28"/>
+          <w:szCs w:val="28"/>
+        </w:rPr>
+        <w:t>s die Überwachung der Punkte in einem Thread läuft und das umrechnen un</w:t>
+      </w:r>
+      <w:r>
+        <w:rPr>
+          <w:sz w:val="28"/>
+          <w:szCs w:val="28"/>
+        </w:rPr>
+        <w:t>d ausgeben in einem anderen, sodass</w:t>
+      </w:r>
+      <w:r>
+        <w:rPr>
+          <w:sz w:val="28"/>
+          <w:szCs w:val="28"/>
+        </w:rPr>
+        <w:t xml:space="preserve"> beides sozusagen unabhängig voneinander läuft. Leider ist es nicht gelungen</w:t>
+      </w:r>
+      <w:r>
+        <w:rPr>
+          <w:sz w:val="28"/>
+          <w:szCs w:val="28"/>
+        </w:rPr>
+        <w:t>,</w:t>
+      </w:r>
+      <w:r>
+        <w:rPr>
+          <w:sz w:val="28"/>
+          <w:szCs w:val="28"/>
+        </w:rPr>
+        <w:t xml:space="preserve"> das zu implementieren.</w:t>
+      </w:r>
+      <w:r>
+        <w:rPr>
+          <w:sz w:val="28"/>
+          <w:szCs w:val="28"/>
+        </w:rPr>
+        <w:t xml:space="preserve"> </w:t>
+      </w:r>
       <w:r>
         <w:rPr>
           <w:sz w:val="28"/>
@@ -1882,35 +1931,66 @@
           <w:sz w:val="28"/>
           <w:szCs w:val="28"/>
         </w:rPr>
-        <w:t xml:space="preserve"> er ein &amp; erwartet obwohl eines vorhanden war. </w:t>
-      </w:r>
-    </w:p>
-    <w:p>
-      <w:pPr>
-        <w:rPr>
-          <w:sz w:val="28"/>
-          <w:szCs w:val="28"/>
-        </w:rPr>
-      </w:pPr>
-      <w:r>
-        <w:rPr>
-          <w:sz w:val="28"/>
-          <w:szCs w:val="28"/>
-        </w:rPr>
-        <w:t>Dadurch, dass wir eine Aufgabe hatten, die für uns alle absolutes Neuland war, war vorher schlecht abzuschätzen, wie die genaue Klassenstruktur aussehen wird. Das hat dazu geführt, dass wir zwischenzeitlich etwas Chaos hatten, welche Klasse für was zuständig ist.</w:t>
-      </w:r>
-    </w:p>
-    <w:p>
-      <w:pPr>
-        <w:rPr>
-          <w:sz w:val="32"/>
-          <w:szCs w:val="32"/>
-        </w:rPr>
-      </w:pPr>
-    </w:p>
-    <w:p>
-      <w:pPr>
-        <w:pStyle w:val="Listenabsatz"/>
+        <w:t xml:space="preserve"> er ein &amp; erwartet, </w:t>
+      </w:r>
+      <w:r>
+        <w:rPr>
+          <w:sz w:val="28"/>
+          <w:szCs w:val="28"/>
+        </w:rPr>
+        <w:t xml:space="preserve">obwohl eines vorhanden war. </w:t>
+      </w:r>
+    </w:p>
+    <w:p>
+      <w:pPr>
+        <w:jc w:val="both"/>
+        <w:rPr>
+          <w:sz w:val="28"/>
+          <w:szCs w:val="28"/>
+        </w:rPr>
+      </w:pPr>
+      <w:r>
+        <w:rPr>
+          <w:sz w:val="28"/>
+          <w:szCs w:val="28"/>
+        </w:rPr>
+        <w:lastRenderedPageBreak/>
+        <w:t>Dadurch, dass wir eine Aufgabe hatten, die für uns alle absolutes Neuland war, war vorher schlecht abzuschätzen, wie die genaue</w:t>
+      </w:r>
+      <w:r>
+        <w:rPr>
+          <w:sz w:val="28"/>
+          <w:szCs w:val="28"/>
+        </w:rPr>
+        <w:t xml:space="preserve"> Klassenstruktur aussehen sollte</w:t>
+      </w:r>
+      <w:r>
+        <w:rPr>
+          <w:sz w:val="28"/>
+          <w:szCs w:val="28"/>
+        </w:rPr>
+        <w:t>. Das hat dazu geführt, dass wir zwischenzeitlich etwas Chaos hatten, welche Klasse für was zuständig ist.</w:t>
+      </w:r>
+    </w:p>
+    <w:p>
+      <w:pPr>
+        <w:rPr>
+          <w:sz w:val="32"/>
+          <w:szCs w:val="32"/>
+        </w:rPr>
+      </w:pPr>
+    </w:p>
+    <w:p>
+      <w:pPr>
+        <w:rPr>
+          <w:sz w:val="32"/>
+          <w:szCs w:val="32"/>
+        </w:rPr>
+      </w:pPr>
+    </w:p>
+    <w:p>
+      <w:pPr>
+        <w:pStyle w:val="ListParagraph"/>
         <w:numPr>
           <w:ilvl w:val="1"/>
           <w:numId w:val="1"/>
@@ -1930,16 +2010,17 @@
     </w:p>
     <w:p>
       <w:pPr>
-        <w:pStyle w:val="KeinLeerraum"/>
-        <w:rPr>
-          <w:sz w:val="28"/>
-          <w:szCs w:val="28"/>
-        </w:rPr>
-      </w:pPr>
-    </w:p>
-    <w:p>
-      <w:pPr>
-        <w:pStyle w:val="KeinLeerraum"/>
+        <w:pStyle w:val="NoSpacing"/>
+        <w:rPr>
+          <w:sz w:val="28"/>
+          <w:szCs w:val="28"/>
+        </w:rPr>
+      </w:pPr>
+    </w:p>
+    <w:p>
+      <w:pPr>
+        <w:pStyle w:val="NoSpacing"/>
+        <w:jc w:val="both"/>
         <w:rPr>
           <w:sz w:val="28"/>
           <w:szCs w:val="28"/>
@@ -1967,7 +2048,7 @@
 </file>
 
 <file path=word/endnotes.xml><?xml version="1.0" encoding="utf-8"?>
-<w:endnotes xmlns:wpc="http://schemas.microsoft.com/office/word/2010/wordprocessingCanvas" xmlns:cx="http://schemas.microsoft.com/office/drawing/2014/chartex" xmlns:cx1="http://schemas.microsoft.com/office/drawing/2015/9/8/chartex" xmlns:cx2="http://schemas.microsoft.com/office/drawing/2015/10/21/chartex" xmlns:cx3="http://schemas.microsoft.com/office/drawing/2016/5/9/chartex" xmlns:cx4="http://schemas.microsoft.com/office/drawing/2016/5/10/chartex" xmlns:cx5="http://schemas.microsoft.com/office/drawing/2016/5/11/chartex" xmlns:mc="http://schemas.openxmlformats.org/markup-compatibility/2006" xmlns:o="urn:schemas-microsoft-com:office:office" xmlns:r="http://schemas.openxmlformats.org/officeDocument/2006/relationships" xmlns:m="http://schemas.openxmlformats.org/officeDocument/2006/math" xmlns:v="urn:schemas-microsoft-com:vml" xmlns:wp14="http://schemas.microsoft.com/office/word/2010/wordprocessingDrawing" xmlns:wp="http://schemas.openxmlformats.org/drawingml/2006/wordprocessingDrawing" xmlns:w10="urn:schemas-microsoft-com:office:word" xmlns:w="http://schemas.openxmlformats.org/wordprocessingml/2006/main" xmlns:w14="http://schemas.microsoft.com/office/word/2010/wordml" xmlns:w15="http://schemas.microsoft.com/office/word/2012/wordml" xmlns:w16se="http://schemas.microsoft.com/office/word/2015/wordml/symex" xmlns:wpg="http://schemas.microsoft.com/office/word/2010/wordprocessingGroup" xmlns:wpi="http://schemas.microsoft.com/office/word/2010/wordprocessingInk" xmlns:wne="http://schemas.microsoft.com/office/word/2006/wordml" xmlns:wps="http://schemas.microsoft.com/office/word/2010/wordprocessingShape" mc:Ignorable="w14 w15 w16se wp14">
+<w:endnotes xmlns:ve="http://schemas.openxmlformats.org/markup-compatibility/2006" xmlns:o="urn:schemas-microsoft-com:office:office" xmlns:r="http://schemas.openxmlformats.org/officeDocument/2006/relationships" xmlns:m="http://schemas.openxmlformats.org/officeDocument/2006/math" xmlns:v="urn:schemas-microsoft-com:vml" xmlns:wp="http://schemas.openxmlformats.org/drawingml/2006/wordprocessingDrawing" xmlns:w10="urn:schemas-microsoft-com:office:word" xmlns:w="http://schemas.openxmlformats.org/wordprocessingml/2006/main" xmlns:wne="http://schemas.microsoft.com/office/word/2006/wordml">
   <w:endnote w:type="separator" w:id="-1">
     <w:p>
       <w:pPr>
@@ -1992,7 +2073,7 @@
 </file>
 
 <file path=word/footer1.xml><?xml version="1.0" encoding="utf-8"?>
-<w:ftr xmlns:wpc="http://schemas.microsoft.com/office/word/2010/wordprocessingCanvas" xmlns:cx="http://schemas.microsoft.com/office/drawing/2014/chartex" xmlns:cx1="http://schemas.microsoft.com/office/drawing/2015/9/8/chartex" xmlns:cx2="http://schemas.microsoft.com/office/drawing/2015/10/21/chartex" xmlns:cx3="http://schemas.microsoft.com/office/drawing/2016/5/9/chartex" xmlns:cx4="http://schemas.microsoft.com/office/drawing/2016/5/10/chartex" xmlns:cx5="http://schemas.microsoft.com/office/drawing/2016/5/11/chartex" xmlns:mc="http://schemas.openxmlformats.org/markup-compatibility/2006" xmlns:o="urn:schemas-microsoft-com:office:office" xmlns:r="http://schemas.openxmlformats.org/officeDocument/2006/relationships" xmlns:m="http://schemas.openxmlformats.org/officeDocument/2006/math" xmlns:v="urn:schemas-microsoft-com:vml" xmlns:wp14="http://schemas.microsoft.com/office/word/2010/wordprocessingDrawing" xmlns:wp="http://schemas.openxmlformats.org/drawingml/2006/wordprocessingDrawing" xmlns:w10="urn:schemas-microsoft-com:office:word" xmlns:w="http://schemas.openxmlformats.org/wordprocessingml/2006/main" xmlns:w14="http://schemas.microsoft.com/office/word/2010/wordml" xmlns:w15="http://schemas.microsoft.com/office/word/2012/wordml" xmlns:w16se="http://schemas.microsoft.com/office/word/2015/wordml/symex" xmlns:wpg="http://schemas.microsoft.com/office/word/2010/wordprocessingGroup" xmlns:wpi="http://schemas.microsoft.com/office/word/2010/wordprocessingInk" xmlns:wne="http://schemas.microsoft.com/office/word/2006/wordml" xmlns:wps="http://schemas.microsoft.com/office/word/2010/wordprocessingShape" mc:Ignorable="w14 w15 w16se wp14">
+<w:ftr xmlns:ve="http://schemas.openxmlformats.org/markup-compatibility/2006" xmlns:o="urn:schemas-microsoft-com:office:office" xmlns:r="http://schemas.openxmlformats.org/officeDocument/2006/relationships" xmlns:m="http://schemas.openxmlformats.org/officeDocument/2006/math" xmlns:v="urn:schemas-microsoft-com:vml" xmlns:wp="http://schemas.openxmlformats.org/drawingml/2006/wordprocessingDrawing" xmlns:w10="urn:schemas-microsoft-com:office:word" xmlns:w="http://schemas.openxmlformats.org/wordprocessingml/2006/main" xmlns:wne="http://schemas.microsoft.com/office/word/2006/wordml">
   <w:tbl>
     <w:tblPr>
       <w:tblW w:w="5000" w:type="pct"/>
@@ -2003,11 +2084,11 @@
         <w:bottom w:w="144" w:type="dxa"/>
         <w:right w:w="115" w:type="dxa"/>
       </w:tblCellMar>
-      <w:tblLook w:val="04A0" w:firstRow="1" w:lastRow="0" w:firstColumn="1" w:lastColumn="0" w:noHBand="0" w:noVBand="1"/>
+      <w:tblLook w:val="04A0"/>
     </w:tblPr>
     <w:tblGrid>
-      <w:gridCol w:w="4570"/>
-      <w:gridCol w:w="4502"/>
+      <w:gridCol w:w="4663"/>
+      <w:gridCol w:w="4639"/>
     </w:tblGrid>
     <w:tr>
       <w:trPr>
@@ -2025,7 +2106,7 @@
         </w:tcPr>
         <w:p>
           <w:pPr>
-            <w:pStyle w:val="Kopfzeile"/>
+            <w:pStyle w:val="Header"/>
             <w:rPr>
               <w:caps/>
               <w:sz w:val="18"/>
@@ -2044,7 +2125,7 @@
         </w:tcPr>
         <w:p>
           <w:pPr>
-            <w:pStyle w:val="Kopfzeile"/>
+            <w:pStyle w:val="Header"/>
             <w:jc w:val="right"/>
             <w:rPr>
               <w:caps/>
@@ -2084,7 +2165,7 @@
             </w:tcPr>
             <w:p>
               <w:pPr>
-                <w:pStyle w:val="Fuzeile"/>
+                <w:pStyle w:val="Footer"/>
                 <w:rPr>
                   <w:caps/>
                   <w:color w:val="808080" w:themeColor="background1" w:themeShade="80"/>
@@ -2113,7 +2194,7 @@
         </w:tcPr>
         <w:p>
           <w:pPr>
-            <w:pStyle w:val="Fuzeile"/>
+            <w:pStyle w:val="Footer"/>
             <w:jc w:val="right"/>
             <w:rPr>
               <w:caps/>
@@ -2157,7 +2238,7 @@
               <w:sz w:val="18"/>
               <w:szCs w:val="18"/>
             </w:rPr>
-            <w:t>4</w:t>
+            <w:t>1</w:t>
           </w:r>
           <w:r>
             <w:rPr>
@@ -2174,14 +2255,14 @@
   </w:tbl>
   <w:p>
     <w:pPr>
-      <w:pStyle w:val="Fuzeile"/>
+      <w:pStyle w:val="Footer"/>
     </w:pPr>
   </w:p>
 </w:ftr>
 </file>
 
 <file path=word/footnotes.xml><?xml version="1.0" encoding="utf-8"?>
-<w:footnotes xmlns:wpc="http://schemas.microsoft.com/office/word/2010/wordprocessingCanvas" xmlns:cx="http://schemas.microsoft.com/office/drawing/2014/chartex" xmlns:cx1="http://schemas.microsoft.com/office/drawing/2015/9/8/chartex" xmlns:cx2="http://schemas.microsoft.com/office/drawing/2015/10/21/chartex" xmlns:cx3="http://schemas.microsoft.com/office/drawing/2016/5/9/chartex" xmlns:cx4="http://schemas.microsoft.com/office/drawing/2016/5/10/chartex" xmlns:cx5="http://schemas.microsoft.com/office/drawing/2016/5/11/chartex" xmlns:mc="http://schemas.openxmlformats.org/markup-compatibility/2006" xmlns:o="urn:schemas-microsoft-com:office:office" xmlns:r="http://schemas.openxmlformats.org/officeDocument/2006/relationships" xmlns:m="http://schemas.openxmlformats.org/officeDocument/2006/math" xmlns:v="urn:schemas-microsoft-com:vml" xmlns:wp14="http://schemas.microsoft.com/office/word/2010/wordprocessingDrawing" xmlns:wp="http://schemas.openxmlformats.org/drawingml/2006/wordprocessingDrawing" xmlns:w10="urn:schemas-microsoft-com:office:word" xmlns:w="http://schemas.openxmlformats.org/wordprocessingml/2006/main" xmlns:w14="http://schemas.microsoft.com/office/word/2010/wordml" xmlns:w15="http://schemas.microsoft.com/office/word/2012/wordml" xmlns:w16se="http://schemas.microsoft.com/office/word/2015/wordml/symex" xmlns:wpg="http://schemas.microsoft.com/office/word/2010/wordprocessingGroup" xmlns:wpi="http://schemas.microsoft.com/office/word/2010/wordprocessingInk" xmlns:wne="http://schemas.microsoft.com/office/word/2006/wordml" xmlns:wps="http://schemas.microsoft.com/office/word/2010/wordprocessingShape" mc:Ignorable="w14 w15 w16se wp14">
+<w:footnotes xmlns:ve="http://schemas.openxmlformats.org/markup-compatibility/2006" xmlns:o="urn:schemas-microsoft-com:office:office" xmlns:r="http://schemas.openxmlformats.org/officeDocument/2006/relationships" xmlns:m="http://schemas.openxmlformats.org/officeDocument/2006/math" xmlns:v="urn:schemas-microsoft-com:vml" xmlns:wp="http://schemas.openxmlformats.org/drawingml/2006/wordprocessingDrawing" xmlns:w10="urn:schemas-microsoft-com:office:word" xmlns:w="http://schemas.openxmlformats.org/wordprocessingml/2006/main" xmlns:wne="http://schemas.microsoft.com/office/word/2006/wordml">
   <w:footnote w:type="separator" w:id="-1">
     <w:p>
       <w:pPr>
@@ -2206,8 +2287,8 @@
 </file>
 
 <file path=word/numbering.xml><?xml version="1.0" encoding="utf-8"?>
-<w:numbering xmlns:wpc="http://schemas.microsoft.com/office/word/2010/wordprocessingCanvas" xmlns:cx="http://schemas.microsoft.com/office/drawing/2014/chartex" xmlns:cx1="http://schemas.microsoft.com/office/drawing/2015/9/8/chartex" xmlns:cx2="http://schemas.microsoft.com/office/drawing/2015/10/21/chartex" xmlns:cx3="http://schemas.microsoft.com/office/drawing/2016/5/9/chartex" xmlns:cx4="http://schemas.microsoft.com/office/drawing/2016/5/10/chartex" xmlns:cx5="http://schemas.microsoft.com/office/drawing/2016/5/11/chartex" xmlns:mc="http://schemas.openxmlformats.org/markup-compatibility/2006" xmlns:o="urn:schemas-microsoft-com:office:office" xmlns:r="http://schemas.openxmlformats.org/officeDocument/2006/relationships" xmlns:m="http://schemas.openxmlformats.org/officeDocument/2006/math" xmlns:v="urn:schemas-microsoft-com:vml" xmlns:wp14="http://schemas.microsoft.com/office/word/2010/wordprocessingDrawing" xmlns:wp="http://schemas.openxmlformats.org/drawingml/2006/wordprocessingDrawing" xmlns:w10="urn:schemas-microsoft-com:office:word" xmlns:w="http://schemas.openxmlformats.org/wordprocessingml/2006/main" xmlns:w14="http://schemas.microsoft.com/office/word/2010/wordml" xmlns:w15="http://schemas.microsoft.com/office/word/2012/wordml" xmlns:w16se="http://schemas.microsoft.com/office/word/2015/wordml/symex" xmlns:wpg="http://schemas.microsoft.com/office/word/2010/wordprocessingGroup" xmlns:wpi="http://schemas.microsoft.com/office/word/2010/wordprocessingInk" xmlns:wne="http://schemas.microsoft.com/office/word/2006/wordml" xmlns:wps="http://schemas.microsoft.com/office/word/2010/wordprocessingShape" mc:Ignorable="w14 w15 w16se wp14">
-  <w:abstractNum w:abstractNumId="0" w15:restartNumberingAfterBreak="0">
+<w:numbering xmlns:ve="http://schemas.openxmlformats.org/markup-compatibility/2006" xmlns:o="urn:schemas-microsoft-com:office:office" xmlns:r="http://schemas.openxmlformats.org/officeDocument/2006/relationships" xmlns:m="http://schemas.openxmlformats.org/officeDocument/2006/math" xmlns:v="urn:schemas-microsoft-com:vml" xmlns:wp="http://schemas.openxmlformats.org/drawingml/2006/wordprocessingDrawing" xmlns:w10="urn:schemas-microsoft-com:office:word" xmlns:w="http://schemas.openxmlformats.org/wordprocessingml/2006/main" xmlns:wne="http://schemas.microsoft.com/office/word/2006/wordml">
+  <w:abstractNum w:abstractNumId="0">
     <w:nsid w:val="250D2BB5"/>
     <w:multiLevelType w:val="hybridMultilevel"/>
     <w:tmpl w:val="2D3A8946"/>
@@ -2320,7 +2401,7 @@
       </w:rPr>
     </w:lvl>
   </w:abstractNum>
-  <w:abstractNum w:abstractNumId="1" w15:restartNumberingAfterBreak="0">
+  <w:abstractNum w:abstractNumId="1">
     <w:nsid w:val="2CD10AA7"/>
     <w:multiLevelType w:val="hybridMultilevel"/>
     <w:tmpl w:val="30D0E8C0"/>
@@ -2433,7 +2514,7 @@
       </w:rPr>
     </w:lvl>
   </w:abstractNum>
-  <w:abstractNum w:abstractNumId="2" w15:restartNumberingAfterBreak="0">
+  <w:abstractNum w:abstractNumId="2">
     <w:nsid w:val="440E1FBE"/>
     <w:multiLevelType w:val="hybridMultilevel"/>
     <w:tmpl w:val="2E7E14FE"/>
@@ -2522,7 +2603,7 @@
       </w:pPr>
     </w:lvl>
   </w:abstractNum>
-  <w:abstractNum w:abstractNumId="3" w15:restartNumberingAfterBreak="0">
+  <w:abstractNum w:abstractNumId="3">
     <w:nsid w:val="59E0350D"/>
     <w:multiLevelType w:val="hybridMultilevel"/>
     <w:tmpl w:val="4E904C26"/>
@@ -2627,7 +2708,7 @@
 </file>
 
 <file path=word/styles.xml><?xml version="1.0" encoding="utf-8"?>
-<w:styles xmlns:mc="http://schemas.openxmlformats.org/markup-compatibility/2006" xmlns:r="http://schemas.openxmlformats.org/officeDocument/2006/relationships" xmlns:w="http://schemas.openxmlformats.org/wordprocessingml/2006/main" xmlns:w14="http://schemas.microsoft.com/office/word/2010/wordml" xmlns:w15="http://schemas.microsoft.com/office/word/2012/wordml" xmlns:w16se="http://schemas.microsoft.com/office/word/2015/wordml/symex" mc:Ignorable="w14 w15 w16se">
+<w:styles xmlns:r="http://schemas.openxmlformats.org/officeDocument/2006/relationships" xmlns:w="http://schemas.openxmlformats.org/wordprocessingml/2006/main">
   <w:docDefaults>
     <w:rPrDefault>
       <w:rPr>
@@ -2643,397 +2724,162 @@
       </w:pPr>
     </w:pPrDefault>
   </w:docDefaults>
-  <w:latentStyles w:defLockedState="0" w:defUIPriority="99" w:defSemiHidden="0" w:defUnhideWhenUsed="0" w:defQFormat="0" w:count="374">
-    <w:lsdException w:name="Normal" w:uiPriority="0" w:qFormat="1"/>
-    <w:lsdException w:name="heading 1" w:uiPriority="9" w:qFormat="1"/>
-    <w:lsdException w:name="heading 2" w:semiHidden="1" w:uiPriority="9" w:unhideWhenUsed="1" w:qFormat="1"/>
-    <w:lsdException w:name="heading 3" w:semiHidden="1" w:uiPriority="9" w:unhideWhenUsed="1" w:qFormat="1"/>
-    <w:lsdException w:name="heading 4" w:semiHidden="1" w:uiPriority="9" w:unhideWhenUsed="1" w:qFormat="1"/>
-    <w:lsdException w:name="heading 5" w:semiHidden="1" w:uiPriority="9" w:unhideWhenUsed="1" w:qFormat="1"/>
-    <w:lsdException w:name="heading 6" w:semiHidden="1" w:uiPriority="9" w:unhideWhenUsed="1" w:qFormat="1"/>
-    <w:lsdException w:name="heading 7" w:semiHidden="1" w:uiPriority="9" w:unhideWhenUsed="1" w:qFormat="1"/>
-    <w:lsdException w:name="heading 8" w:semiHidden="1" w:uiPriority="9" w:unhideWhenUsed="1" w:qFormat="1"/>
-    <w:lsdException w:name="heading 9" w:semiHidden="1" w:uiPriority="9" w:unhideWhenUsed="1" w:qFormat="1"/>
-    <w:lsdException w:name="index 1" w:semiHidden="1" w:unhideWhenUsed="1"/>
-    <w:lsdException w:name="index 2" w:semiHidden="1" w:unhideWhenUsed="1"/>
-    <w:lsdException w:name="index 3" w:semiHidden="1" w:unhideWhenUsed="1"/>
-    <w:lsdException w:name="index 4" w:semiHidden="1" w:unhideWhenUsed="1"/>
-    <w:lsdException w:name="index 5" w:semiHidden="1" w:unhideWhenUsed="1"/>
-    <w:lsdException w:name="index 6" w:semiHidden="1" w:unhideWhenUsed="1"/>
-    <w:lsdException w:name="index 7" w:semiHidden="1" w:unhideWhenUsed="1"/>
-    <w:lsdException w:name="index 8" w:semiHidden="1" w:unhideWhenUsed="1"/>
-    <w:lsdException w:name="index 9" w:semiHidden="1" w:unhideWhenUsed="1"/>
-    <w:lsdException w:name="toc 1" w:semiHidden="1" w:uiPriority="39" w:unhideWhenUsed="1"/>
-    <w:lsdException w:name="toc 2" w:semiHidden="1" w:uiPriority="39" w:unhideWhenUsed="1"/>
-    <w:lsdException w:name="toc 3" w:semiHidden="1" w:uiPriority="39" w:unhideWhenUsed="1"/>
-    <w:lsdException w:name="toc 4" w:semiHidden="1" w:uiPriority="39" w:unhideWhenUsed="1"/>
-    <w:lsdException w:name="toc 5" w:semiHidden="1" w:uiPriority="39" w:unhideWhenUsed="1"/>
-    <w:lsdException w:name="toc 6" w:semiHidden="1" w:uiPriority="39" w:unhideWhenUsed="1"/>
-    <w:lsdException w:name="toc 7" w:semiHidden="1" w:uiPriority="39" w:unhideWhenUsed="1"/>
-    <w:lsdException w:name="toc 8" w:semiHidden="1" w:uiPriority="39" w:unhideWhenUsed="1"/>
-    <w:lsdException w:name="toc 9" w:semiHidden="1" w:uiPriority="39" w:unhideWhenUsed="1"/>
-    <w:lsdException w:name="Normal Indent" w:semiHidden="1" w:unhideWhenUsed="1"/>
-    <w:lsdException w:name="footnote text" w:semiHidden="1" w:unhideWhenUsed="1"/>
-    <w:lsdException w:name="annotation text" w:semiHidden="1" w:unhideWhenUsed="1"/>
-    <w:lsdException w:name="header" w:semiHidden="1" w:unhideWhenUsed="1"/>
-    <w:lsdException w:name="footer" w:semiHidden="1" w:unhideWhenUsed="1"/>
-    <w:lsdException w:name="index heading" w:semiHidden="1" w:unhideWhenUsed="1"/>
-    <w:lsdException w:name="caption" w:semiHidden="1" w:uiPriority="35" w:unhideWhenUsed="1" w:qFormat="1"/>
-    <w:lsdException w:name="table of figures" w:semiHidden="1" w:unhideWhenUsed="1"/>
-    <w:lsdException w:name="envelope address" w:semiHidden="1" w:unhideWhenUsed="1"/>
-    <w:lsdException w:name="envelope return" w:semiHidden="1" w:unhideWhenUsed="1"/>
-    <w:lsdException w:name="footnote reference" w:semiHidden="1" w:unhideWhenUsed="1"/>
-    <w:lsdException w:name="annotation reference" w:semiHidden="1" w:unhideWhenUsed="1"/>
-    <w:lsdException w:name="line number" w:semiHidden="1" w:unhideWhenUsed="1"/>
-    <w:lsdException w:name="page number" w:semiHidden="1" w:unhideWhenUsed="1"/>
-    <w:lsdException w:name="endnote reference" w:semiHidden="1" w:unhideWhenUsed="1"/>
-    <w:lsdException w:name="endnote text" w:semiHidden="1" w:unhideWhenUsed="1"/>
-    <w:lsdException w:name="table of authorities" w:semiHidden="1" w:unhideWhenUsed="1"/>
-    <w:lsdException w:name="macro" w:semiHidden="1" w:unhideWhenUsed="1"/>
-    <w:lsdException w:name="toa heading" w:semiHidden="1" w:unhideWhenUsed="1"/>
-    <w:lsdException w:name="List" w:semiHidden="1" w:unhideWhenUsed="1"/>
-    <w:lsdException w:name="List Bullet" w:semiHidden="1" w:unhideWhenUsed="1"/>
-    <w:lsdException w:name="List Number" w:semiHidden="1" w:unhideWhenUsed="1"/>
-    <w:lsdException w:name="List 2" w:semiHidden="1" w:unhideWhenUsed="1"/>
-    <w:lsdException w:name="List 3" w:semiHidden="1" w:unhideWhenUsed="1"/>
-    <w:lsdException w:name="List 4" w:semiHidden="1" w:unhideWhenUsed="1"/>
-    <w:lsdException w:name="List 5" w:semiHidden="1" w:unhideWhenUsed="1"/>
-    <w:lsdException w:name="List Bullet 2" w:semiHidden="1" w:unhideWhenUsed="1"/>
-    <w:lsdException w:name="List Bullet 3" w:semiHidden="1" w:unhideWhenUsed="1"/>
-    <w:lsdException w:name="List Bullet 4" w:semiHidden="1" w:unhideWhenUsed="1"/>
-    <w:lsdException w:name="List Bullet 5" w:semiHidden="1" w:unhideWhenUsed="1"/>
-    <w:lsdException w:name="List Number 2" w:semiHidden="1" w:unhideWhenUsed="1"/>
-    <w:lsdException w:name="List Number 3" w:semiHidden="1" w:unhideWhenUsed="1"/>
-    <w:lsdException w:name="List Number 4" w:semiHidden="1" w:unhideWhenUsed="1"/>
-    <w:lsdException w:name="List Number 5" w:semiHidden="1" w:unhideWhenUsed="1"/>
-    <w:lsdException w:name="Title" w:uiPriority="10" w:qFormat="1"/>
-    <w:lsdException w:name="Closing" w:semiHidden="1" w:unhideWhenUsed="1"/>
-    <w:lsdException w:name="Signature" w:semiHidden="1" w:unhideWhenUsed="1"/>
-    <w:lsdException w:name="Default Paragraph Font" w:semiHidden="1" w:uiPriority="1" w:unhideWhenUsed="1"/>
-    <w:lsdException w:name="Body Text" w:semiHidden="1" w:unhideWhenUsed="1"/>
-    <w:lsdException w:name="Body Text Indent" w:semiHidden="1" w:unhideWhenUsed="1"/>
-    <w:lsdException w:name="List Continue" w:semiHidden="1" w:unhideWhenUsed="1"/>
-    <w:lsdException w:name="List Continue 2" w:semiHidden="1" w:unhideWhenUsed="1"/>
-    <w:lsdException w:name="List Continue 3" w:semiHidden="1" w:unhideWhenUsed="1"/>
-    <w:lsdException w:name="List Continue 4" w:semiHidden="1" w:unhideWhenUsed="1"/>
-    <w:lsdException w:name="List Continue 5" w:semiHidden="1" w:unhideWhenUsed="1"/>
-    <w:lsdException w:name="Message Header" w:semiHidden="1" w:unhideWhenUsed="1"/>
-    <w:lsdException w:name="Subtitle" w:uiPriority="11" w:qFormat="1"/>
-    <w:lsdException w:name="Salutation" w:semiHidden="1" w:unhideWhenUsed="1"/>
-    <w:lsdException w:name="Date" w:semiHidden="1" w:unhideWhenUsed="1"/>
-    <w:lsdException w:name="Body Text First Indent" w:semiHidden="1" w:unhideWhenUsed="1"/>
-    <w:lsdException w:name="Body Text First Indent 2" w:semiHidden="1" w:unhideWhenUsed="1"/>
-    <w:lsdException w:name="Note Heading" w:semiHidden="1" w:unhideWhenUsed="1"/>
-    <w:lsdException w:name="Body Text 2" w:semiHidden="1" w:unhideWhenUsed="1"/>
-    <w:lsdException w:name="Body Text 3" w:semiHidden="1" w:unhideWhenUsed="1"/>
-    <w:lsdException w:name="Body Text Indent 2" w:semiHidden="1" w:unhideWhenUsed="1"/>
-    <w:lsdException w:name="Body Text Indent 3" w:semiHidden="1" w:unhideWhenUsed="1"/>
-    <w:lsdException w:name="Block Text" w:semiHidden="1" w:unhideWhenUsed="1"/>
-    <w:lsdException w:name="Hyperlink" w:semiHidden="1" w:unhideWhenUsed="1"/>
-    <w:lsdException w:name="FollowedHyperlink" w:semiHidden="1" w:unhideWhenUsed="1"/>
-    <w:lsdException w:name="Strong" w:uiPriority="22" w:qFormat="1"/>
-    <w:lsdException w:name="Emphasis" w:uiPriority="20" w:qFormat="1"/>
-    <w:lsdException w:name="Document Map" w:semiHidden="1" w:unhideWhenUsed="1"/>
-    <w:lsdException w:name="Plain Text" w:semiHidden="1" w:unhideWhenUsed="1"/>
-    <w:lsdException w:name="E-mail Signature" w:semiHidden="1" w:unhideWhenUsed="1"/>
-    <w:lsdException w:name="HTML Top of Form" w:semiHidden="1" w:unhideWhenUsed="1"/>
-    <w:lsdException w:name="HTML Bottom of Form" w:semiHidden="1" w:unhideWhenUsed="1"/>
-    <w:lsdException w:name="Normal (Web)" w:semiHidden="1" w:unhideWhenUsed="1"/>
-    <w:lsdException w:name="HTML Acronym" w:semiHidden="1" w:unhideWhenUsed="1"/>
-    <w:lsdException w:name="HTML Address" w:semiHidden="1" w:unhideWhenUsed="1"/>
-    <w:lsdException w:name="HTML Cite" w:semiHidden="1" w:unhideWhenUsed="1"/>
-    <w:lsdException w:name="HTML Code" w:semiHidden="1" w:unhideWhenUsed="1"/>
-    <w:lsdException w:name="HTML Definition" w:semiHidden="1" w:unhideWhenUsed="1"/>
-    <w:lsdException w:name="HTML Keyboard" w:semiHidden="1" w:unhideWhenUsed="1"/>
-    <w:lsdException w:name="HTML Preformatted" w:semiHidden="1" w:unhideWhenUsed="1"/>
-    <w:lsdException w:name="HTML Sample" w:semiHidden="1" w:unhideWhenUsed="1"/>
-    <w:lsdException w:name="HTML Typewriter" w:semiHidden="1" w:unhideWhenUsed="1"/>
-    <w:lsdException w:name="HTML Variable" w:semiHidden="1" w:unhideWhenUsed="1"/>
-    <w:lsdException w:name="Normal Table" w:semiHidden="1" w:unhideWhenUsed="1"/>
-    <w:lsdException w:name="annotation subject" w:semiHidden="1" w:unhideWhenUsed="1"/>
-    <w:lsdException w:name="No List" w:semiHidden="1" w:unhideWhenUsed="1"/>
-    <w:lsdException w:name="Outline List 1" w:semiHidden="1" w:unhideWhenUsed="1"/>
-    <w:lsdException w:name="Outline List 2" w:semiHidden="1" w:unhideWhenUsed="1"/>
-    <w:lsdException w:name="Outline List 3" w:semiHidden="1" w:unhideWhenUsed="1"/>
-    <w:lsdException w:name="Table Simple 1" w:semiHidden="1" w:unhideWhenUsed="1"/>
-    <w:lsdException w:name="Table Simple 2" w:semiHidden="1" w:unhideWhenUsed="1"/>
-    <w:lsdException w:name="Table Simple 3" w:semiHidden="1" w:unhideWhenUsed="1"/>
-    <w:lsdException w:name="Table Classic 1" w:semiHidden="1" w:unhideWhenUsed="1"/>
-    <w:lsdException w:name="Table Classic 2" w:semiHidden="1" w:unhideWhenUsed="1"/>
-    <w:lsdException w:name="Table Classic 3" w:semiHidden="1" w:unhideWhenUsed="1"/>
-    <w:lsdException w:name="Table Classic 4" w:semiHidden="1" w:unhideWhenUsed="1"/>
-    <w:lsdException w:name="Table Colorful 1" w:semiHidden="1" w:unhideWhenUsed="1"/>
-    <w:lsdException w:name="Table Colorful 2" w:semiHidden="1" w:unhideWhenUsed="1"/>
-    <w:lsdException w:name="Table Colorful 3" w:semiHidden="1" w:unhideWhenUsed="1"/>
-    <w:lsdException w:name="Table Columns 1" w:semiHidden="1" w:unhideWhenUsed="1"/>
-    <w:lsdException w:name="Table Columns 2" w:semiHidden="1" w:unhideWhenUsed="1"/>
-    <w:lsdException w:name="Table Columns 3" w:semiHidden="1" w:unhideWhenUsed="1"/>
-    <w:lsdException w:name="Table Columns 4" w:semiHidden="1" w:unhideWhenUsed="1"/>
-    <w:lsdException w:name="Table Columns 5" w:semiHidden="1" w:unhideWhenUsed="1"/>
-    <w:lsdException w:name="Table Grid 1" w:semiHidden="1" w:unhideWhenUsed="1"/>
-    <w:lsdException w:name="Table Grid 2" w:semiHidden="1" w:unhideWhenUsed="1"/>
-    <w:lsdException w:name="Table Grid 3" w:semiHidden="1" w:unhideWhenUsed="1"/>
-    <w:lsdException w:name="Table Grid 4" w:semiHidden="1" w:unhideWhenUsed="1"/>
-    <w:lsdException w:name="Table Grid 5" w:semiHidden="1" w:unhideWhenUsed="1"/>
-    <w:lsdException w:name="Table Grid 6" w:semiHidden="1" w:unhideWhenUsed="1"/>
-    <w:lsdException w:name="Table Grid 7" w:semiHidden="1" w:unhideWhenUsed="1"/>
-    <w:lsdException w:name="Table Grid 8" w:semiHidden="1" w:unhideWhenUsed="1"/>
-    <w:lsdException w:name="Table List 1" w:semiHidden="1" w:unhideWhenUsed="1"/>
-    <w:lsdException w:name="Table List 2" w:semiHidden="1" w:unhideWhenUsed="1"/>
-    <w:lsdException w:name="Table List 3" w:semiHidden="1" w:unhideWhenUsed="1"/>
-    <w:lsdException w:name="Table List 4" w:semiHidden="1" w:unhideWhenUsed="1"/>
-    <w:lsdException w:name="Table List 5" w:semiHidden="1" w:unhideWhenUsed="1"/>
-    <w:lsdException w:name="Table List 6" w:semiHidden="1" w:unhideWhenUsed="1"/>
-    <w:lsdException w:name="Table List 7" w:semiHidden="1" w:unhideWhenUsed="1"/>
-    <w:lsdException w:name="Table List 8" w:semiHidden="1" w:unhideWhenUsed="1"/>
-    <w:lsdException w:name="Table 3D effects 1" w:semiHidden="1" w:unhideWhenUsed="1"/>
-    <w:lsdException w:name="Table 3D effects 2" w:semiHidden="1" w:unhideWhenUsed="1"/>
-    <w:lsdException w:name="Table 3D effects 3" w:semiHidden="1" w:unhideWhenUsed="1"/>
-    <w:lsdException w:name="Table Contemporary" w:semiHidden="1" w:unhideWhenUsed="1"/>
-    <w:lsdException w:name="Table Elegant" w:semiHidden="1" w:unhideWhenUsed="1"/>
-    <w:lsdException w:name="Table Professional" w:semiHidden="1" w:unhideWhenUsed="1"/>
-    <w:lsdException w:name="Table Subtle 1" w:semiHidden="1" w:unhideWhenUsed="1"/>
-    <w:lsdException w:name="Table Subtle 2" w:semiHidden="1" w:unhideWhenUsed="1"/>
-    <w:lsdException w:name="Table Web 1" w:semiHidden="1" w:unhideWhenUsed="1"/>
-    <w:lsdException w:name="Table Web 2" w:semiHidden="1" w:unhideWhenUsed="1"/>
-    <w:lsdException w:name="Table Web 3" w:semiHidden="1" w:unhideWhenUsed="1"/>
-    <w:lsdException w:name="Balloon Text" w:semiHidden="1" w:unhideWhenUsed="1"/>
-    <w:lsdException w:name="Table Grid" w:uiPriority="39"/>
-    <w:lsdException w:name="Table Theme" w:semiHidden="1" w:unhideWhenUsed="1"/>
-    <w:lsdException w:name="Placeholder Text" w:semiHidden="1"/>
-    <w:lsdException w:name="No Spacing" w:uiPriority="1" w:qFormat="1"/>
-    <w:lsdException w:name="Light Shading" w:uiPriority="60"/>
-    <w:lsdException w:name="Light List" w:uiPriority="61"/>
-    <w:lsdException w:name="Light Grid" w:uiPriority="62"/>
-    <w:lsdException w:name="Medium Shading 1" w:uiPriority="63"/>
-    <w:lsdException w:name="Medium Shading 2" w:uiPriority="64"/>
-    <w:lsdException w:name="Medium List 1" w:uiPriority="65"/>
-    <w:lsdException w:name="Medium List 2" w:uiPriority="66"/>
-    <w:lsdException w:name="Medium Grid 1" w:uiPriority="67"/>
-    <w:lsdException w:name="Medium Grid 2" w:uiPriority="68"/>
-    <w:lsdException w:name="Medium Grid 3" w:uiPriority="69"/>
-    <w:lsdException w:name="Dark List" w:uiPriority="70"/>
-    <w:lsdException w:name="Colorful Shading" w:uiPriority="71"/>
-    <w:lsdException w:name="Colorful List" w:uiPriority="72"/>
-    <w:lsdException w:name="Colorful Grid" w:uiPriority="73"/>
-    <w:lsdException w:name="Light Shading Accent 1" w:uiPriority="60"/>
-    <w:lsdException w:name="Light List Accent 1" w:uiPriority="61"/>
-    <w:lsdException w:name="Light Grid Accent 1" w:uiPriority="62"/>
-    <w:lsdException w:name="Medium Shading 1 Accent 1" w:uiPriority="63"/>
-    <w:lsdException w:name="Medium Shading 2 Accent 1" w:uiPriority="64"/>
-    <w:lsdException w:name="Medium List 1 Accent 1" w:uiPriority="65"/>
-    <w:lsdException w:name="Revision" w:semiHidden="1"/>
-    <w:lsdException w:name="List Paragraph" w:uiPriority="34" w:qFormat="1"/>
-    <w:lsdException w:name="Quote" w:uiPriority="29" w:qFormat="1"/>
-    <w:lsdException w:name="Intense Quote" w:uiPriority="30" w:qFormat="1"/>
-    <w:lsdException w:name="Medium List 2 Accent 1" w:uiPriority="66"/>
-    <w:lsdException w:name="Medium Grid 1 Accent 1" w:uiPriority="67"/>
-    <w:lsdException w:name="Medium Grid 2 Accent 1" w:uiPriority="68"/>
-    <w:lsdException w:name="Medium Grid 3 Accent 1" w:uiPriority="69"/>
-    <w:lsdException w:name="Dark List Accent 1" w:uiPriority="70"/>
-    <w:lsdException w:name="Colorful Shading Accent 1" w:uiPriority="71"/>
-    <w:lsdException w:name="Colorful List Accent 1" w:uiPriority="72"/>
-    <w:lsdException w:name="Colorful Grid Accent 1" w:uiPriority="73"/>
-    <w:lsdException w:name="Light Shading Accent 2" w:uiPriority="60"/>
-    <w:lsdException w:name="Light List Accent 2" w:uiPriority="61"/>
-    <w:lsdException w:name="Light Grid Accent 2" w:uiPriority="62"/>
-    <w:lsdException w:name="Medium Shading 1 Accent 2" w:uiPriority="63"/>
-    <w:lsdException w:name="Medium Shading 2 Accent 2" w:uiPriority="64"/>
-    <w:lsdException w:name="Medium List 1 Accent 2" w:uiPriority="65"/>
-    <w:lsdException w:name="Medium List 2 Accent 2" w:uiPriority="66"/>
-    <w:lsdException w:name="Medium Grid 1 Accent 2" w:uiPriority="67"/>
-    <w:lsdException w:name="Medium Grid 2 Accent 2" w:uiPriority="68"/>
-    <w:lsdException w:name="Medium Grid 3 Accent 2" w:uiPriority="69"/>
-    <w:lsdException w:name="Dark List Accent 2" w:uiPriority="70"/>
-    <w:lsdException w:name="Colorful Shading Accent 2" w:uiPriority="71"/>
-    <w:lsdException w:name="Colorful List Accent 2" w:uiPriority="72"/>
-    <w:lsdException w:name="Colorful Grid Accent 2" w:uiPriority="73"/>
-    <w:lsdException w:name="Light Shading Accent 3" w:uiPriority="60"/>
-    <w:lsdException w:name="Light List Accent 3" w:uiPriority="61"/>
-    <w:lsdException w:name="Light Grid Accent 3" w:uiPriority="62"/>
-    <w:lsdException w:name="Medium Shading 1 Accent 3" w:uiPriority="63"/>
-    <w:lsdException w:name="Medium Shading 2 Accent 3" w:uiPriority="64"/>
-    <w:lsdException w:name="Medium List 1 Accent 3" w:uiPriority="65"/>
-    <w:lsdException w:name="Medium List 2 Accent 3" w:uiPriority="66"/>
-    <w:lsdException w:name="Medium Grid 1 Accent 3" w:uiPriority="67"/>
-    <w:lsdException w:name="Medium Grid 2 Accent 3" w:uiPriority="68"/>
-    <w:lsdException w:name="Medium Grid 3 Accent 3" w:uiPriority="69"/>
-    <w:lsdException w:name="Dark List Accent 3" w:uiPriority="70"/>
-    <w:lsdException w:name="Colorful Shading Accent 3" w:uiPriority="71"/>
-    <w:lsdException w:name="Colorful List Accent 3" w:uiPriority="72"/>
-    <w:lsdException w:name="Colorful Grid Accent 3" w:uiPriority="73"/>
-    <w:lsdException w:name="Light Shading Accent 4" w:uiPriority="60"/>
-    <w:lsdException w:name="Light List Accent 4" w:uiPriority="61"/>
-    <w:lsdException w:name="Light Grid Accent 4" w:uiPriority="62"/>
-    <w:lsdException w:name="Medium Shading 1 Accent 4" w:uiPriority="63"/>
-    <w:lsdException w:name="Medium Shading 2 Accent 4" w:uiPriority="64"/>
-    <w:lsdException w:name="Medium List 1 Accent 4" w:uiPriority="65"/>
-    <w:lsdException w:name="Medium List 2 Accent 4" w:uiPriority="66"/>
-    <w:lsdException w:name="Medium Grid 1 Accent 4" w:uiPriority="67"/>
-    <w:lsdException w:name="Medium Grid 2 Accent 4" w:uiPriority="68"/>
-    <w:lsdException w:name="Medium Grid 3 Accent 4" w:uiPriority="69"/>
-    <w:lsdException w:name="Dark List Accent 4" w:uiPriority="70"/>
-    <w:lsdException w:name="Colorful Shading Accent 4" w:uiPriority="71"/>
-    <w:lsdException w:name="Colorful List Accent 4" w:uiPriority="72"/>
-    <w:lsdException w:name="Colorful Grid Accent 4" w:uiPriority="73"/>
-    <w:lsdException w:name="Light Shading Accent 5" w:uiPriority="60"/>
-    <w:lsdException w:name="Light List Accent 5" w:uiPriority="61"/>
-    <w:lsdException w:name="Light Grid Accent 5" w:uiPriority="62"/>
-    <w:lsdException w:name="Medium Shading 1 Accent 5" w:uiPriority="63"/>
-    <w:lsdException w:name="Medium Shading 2 Accent 5" w:uiPriority="64"/>
-    <w:lsdException w:name="Medium List 1 Accent 5" w:uiPriority="65"/>
-    <w:lsdException w:name="Medium List 2 Accent 5" w:uiPriority="66"/>
-    <w:lsdException w:name="Medium Grid 1 Accent 5" w:uiPriority="67"/>
-    <w:lsdException w:name="Medium Grid 2 Accent 5" w:uiPriority="68"/>
-    <w:lsdException w:name="Medium Grid 3 Accent 5" w:uiPriority="69"/>
-    <w:lsdException w:name="Dark List Accent 5" w:uiPriority="70"/>
-    <w:lsdException w:name="Colorful Shading Accent 5" w:uiPriority="71"/>
-    <w:lsdException w:name="Colorful List Accent 5" w:uiPriority="72"/>
-    <w:lsdException w:name="Colorful Grid Accent 5" w:uiPriority="73"/>
-    <w:lsdException w:name="Light Shading Accent 6" w:uiPriority="60"/>
-    <w:lsdException w:name="Light List Accent 6" w:uiPriority="61"/>
-    <w:lsdException w:name="Light Grid Accent 6" w:uiPriority="62"/>
-    <w:lsdException w:name="Medium Shading 1 Accent 6" w:uiPriority="63"/>
-    <w:lsdException w:name="Medium Shading 2 Accent 6" w:uiPriority="64"/>
-    <w:lsdException w:name="Medium List 1 Accent 6" w:uiPriority="65"/>
-    <w:lsdException w:name="Medium List 2 Accent 6" w:uiPriority="66"/>
-    <w:lsdException w:name="Medium Grid 1 Accent 6" w:uiPriority="67"/>
-    <w:lsdException w:name="Medium Grid 2 Accent 6" w:uiPriority="68"/>
-    <w:lsdException w:name="Medium Grid 3 Accent 6" w:uiPriority="69"/>
-    <w:lsdException w:name="Dark List Accent 6" w:uiPriority="70"/>
-    <w:lsdException w:name="Colorful Shading Accent 6" w:uiPriority="71"/>
-    <w:lsdException w:name="Colorful List Accent 6" w:uiPriority="72"/>
-    <w:lsdException w:name="Colorful Grid Accent 6" w:uiPriority="73"/>
-    <w:lsdException w:name="Subtle Emphasis" w:uiPriority="19" w:qFormat="1"/>
-    <w:lsdException w:name="Intense Emphasis" w:uiPriority="21" w:qFormat="1"/>
-    <w:lsdException w:name="Subtle Reference" w:uiPriority="31" w:qFormat="1"/>
-    <w:lsdException w:name="Intense Reference" w:uiPriority="32" w:qFormat="1"/>
-    <w:lsdException w:name="Book Title" w:uiPriority="33" w:qFormat="1"/>
-    <w:lsdException w:name="Bibliography" w:semiHidden="1" w:uiPriority="37" w:unhideWhenUsed="1"/>
-    <w:lsdException w:name="TOC Heading" w:semiHidden="1" w:uiPriority="39" w:unhideWhenUsed="1" w:qFormat="1"/>
-    <w:lsdException w:name="Plain Table 1" w:uiPriority="41"/>
-    <w:lsdException w:name="Plain Table 2" w:uiPriority="42"/>
-    <w:lsdException w:name="Plain Table 3" w:uiPriority="43"/>
-    <w:lsdException w:name="Plain Table 4" w:uiPriority="44"/>
-    <w:lsdException w:name="Plain Table 5" w:uiPriority="45"/>
-    <w:lsdException w:name="Grid Table Light" w:uiPriority="40"/>
-    <w:lsdException w:name="Grid Table 1 Light" w:uiPriority="46"/>
-    <w:lsdException w:name="Grid Table 2" w:uiPriority="47"/>
-    <w:lsdException w:name="Grid Table 3" w:uiPriority="48"/>
-    <w:lsdException w:name="Grid Table 4" w:uiPriority="49"/>
-    <w:lsdException w:name="Grid Table 5 Dark" w:uiPriority="50"/>
-    <w:lsdException w:name="Grid Table 6 Colorful" w:uiPriority="51"/>
-    <w:lsdException w:name="Grid Table 7 Colorful" w:uiPriority="52"/>
-    <w:lsdException w:name="Grid Table 1 Light Accent 1" w:uiPriority="46"/>
-    <w:lsdException w:name="Grid Table 2 Accent 1" w:uiPriority="47"/>
-    <w:lsdException w:name="Grid Table 3 Accent 1" w:uiPriority="48"/>
-    <w:lsdException w:name="Grid Table 4 Accent 1" w:uiPriority="49"/>
-    <w:lsdException w:name="Grid Table 5 Dark Accent 1" w:uiPriority="50"/>
-    <w:lsdException w:name="Grid Table 6 Colorful Accent 1" w:uiPriority="51"/>
-    <w:lsdException w:name="Grid Table 7 Colorful Accent 1" w:uiPriority="52"/>
-    <w:lsdException w:name="Grid Table 1 Light Accent 2" w:uiPriority="46"/>
-    <w:lsdException w:name="Grid Table 2 Accent 2" w:uiPriority="47"/>
-    <w:lsdException w:name="Grid Table 3 Accent 2" w:uiPriority="48"/>
-    <w:lsdException w:name="Grid Table 4 Accent 2" w:uiPriority="49"/>
-    <w:lsdException w:name="Grid Table 5 Dark Accent 2" w:uiPriority="50"/>
-    <w:lsdException w:name="Grid Table 6 Colorful Accent 2" w:uiPriority="51"/>
-    <w:lsdException w:name="Grid Table 7 Colorful Accent 2" w:uiPriority="52"/>
-    <w:lsdException w:name="Grid Table 1 Light Accent 3" w:uiPriority="46"/>
-    <w:lsdException w:name="Grid Table 2 Accent 3" w:uiPriority="47"/>
-    <w:lsdException w:name="Grid Table 3 Accent 3" w:uiPriority="48"/>
-    <w:lsdException w:name="Grid Table 4 Accent 3" w:uiPriority="49"/>
-    <w:lsdException w:name="Grid Table 5 Dark Accent 3" w:uiPriority="50"/>
-    <w:lsdException w:name="Grid Table 6 Colorful Accent 3" w:uiPriority="51"/>
-    <w:lsdException w:name="Grid Table 7 Colorful Accent 3" w:uiPriority="52"/>
-    <w:lsdException w:name="Grid Table 1 Light Accent 4" w:uiPriority="46"/>
-    <w:lsdException w:name="Grid Table 2 Accent 4" w:uiPriority="47"/>
-    <w:lsdException w:name="Grid Table 3 Accent 4" w:uiPriority="48"/>
-    <w:lsdException w:name="Grid Table 4 Accent 4" w:uiPriority="49"/>
-    <w:lsdException w:name="Grid Table 5 Dark Accent 4" w:uiPriority="50"/>
-    <w:lsdException w:name="Grid Table 6 Colorful Accent 4" w:uiPriority="51"/>
-    <w:lsdException w:name="Grid Table 7 Colorful Accent 4" w:uiPriority="52"/>
-    <w:lsdException w:name="Grid Table 1 Light Accent 5" w:uiPriority="46"/>
-    <w:lsdException w:name="Grid Table 2 Accent 5" w:uiPriority="47"/>
-    <w:lsdException w:name="Grid Table 3 Accent 5" w:uiPriority="48"/>
-    <w:lsdException w:name="Grid Table 4 Accent 5" w:uiPriority="49"/>
-    <w:lsdException w:name="Grid Table 5 Dark Accent 5" w:uiPriority="50"/>
-    <w:lsdException w:name="Grid Table 6 Colorful Accent 5" w:uiPriority="51"/>
-    <w:lsdException w:name="Grid Table 7 Colorful Accent 5" w:uiPriority="52"/>
-    <w:lsdException w:name="Grid Table 1 Light Accent 6" w:uiPriority="46"/>
-    <w:lsdException w:name="Grid Table 2 Accent 6" w:uiPriority="47"/>
-    <w:lsdException w:name="Grid Table 3 Accent 6" w:uiPriority="48"/>
-    <w:lsdException w:name="Grid Table 4 Accent 6" w:uiPriority="49"/>
-    <w:lsdException w:name="Grid Table 5 Dark Accent 6" w:uiPriority="50"/>
-    <w:lsdException w:name="Grid Table 6 Colorful Accent 6" w:uiPriority="51"/>
-    <w:lsdException w:name="Grid Table 7 Colorful Accent 6" w:uiPriority="52"/>
-    <w:lsdException w:name="List Table 1 Light" w:uiPriority="46"/>
-    <w:lsdException w:name="List Table 2" w:uiPriority="47"/>
-    <w:lsdException w:name="List Table 3" w:uiPriority="48"/>
-    <w:lsdException w:name="List Table 4" w:uiPriority="49"/>
-    <w:lsdException w:name="List Table 5 Dark" w:uiPriority="50"/>
-    <w:lsdException w:name="List Table 6 Colorful" w:uiPriority="51"/>
-    <w:lsdException w:name="List Table 7 Colorful" w:uiPriority="52"/>
-    <w:lsdException w:name="List Table 1 Light Accent 1" w:uiPriority="46"/>
-    <w:lsdException w:name="List Table 2 Accent 1" w:uiPriority="47"/>
-    <w:lsdException w:name="List Table 3 Accent 1" w:uiPriority="48"/>
-    <w:lsdException w:name="List Table 4 Accent 1" w:uiPriority="49"/>
-    <w:lsdException w:name="List Table 5 Dark Accent 1" w:uiPriority="50"/>
-    <w:lsdException w:name="List Table 6 Colorful Accent 1" w:uiPriority="51"/>
-    <w:lsdException w:name="List Table 7 Colorful Accent 1" w:uiPriority="52"/>
-    <w:lsdException w:name="List Table 1 Light Accent 2" w:uiPriority="46"/>
-    <w:lsdException w:name="List Table 2 Accent 2" w:uiPriority="47"/>
-    <w:lsdException w:name="List Table 3 Accent 2" w:uiPriority="48"/>
-    <w:lsdException w:name="List Table 4 Accent 2" w:uiPriority="49"/>
-    <w:lsdException w:name="List Table 5 Dark Accent 2" w:uiPriority="50"/>
-    <w:lsdException w:name="List Table 6 Colorful Accent 2" w:uiPriority="51"/>
-    <w:lsdException w:name="List Table 7 Colorful Accent 2" w:uiPriority="52"/>
-    <w:lsdException w:name="List Table 1 Light Accent 3" w:uiPriority="46"/>
-    <w:lsdException w:name="List Table 2 Accent 3" w:uiPriority="47"/>
-    <w:lsdException w:name="List Table 3 Accent 3" w:uiPriority="48"/>
-    <w:lsdException w:name="List Table 4 Accent 3" w:uiPriority="49"/>
-    <w:lsdException w:name="List Table 5 Dark Accent 3" w:uiPriority="50"/>
-    <w:lsdException w:name="List Table 6 Colorful Accent 3" w:uiPriority="51"/>
-    <w:lsdException w:name="List Table 7 Colorful Accent 3" w:uiPriority="52"/>
-    <w:lsdException w:name="List Table 1 Light Accent 4" w:uiPriority="46"/>
-    <w:lsdException w:name="List Table 2 Accent 4" w:uiPriority="47"/>
-    <w:lsdException w:name="List Table 3 Accent 4" w:uiPriority="48"/>
-    <w:lsdException w:name="List Table 4 Accent 4" w:uiPriority="49"/>
-    <w:lsdException w:name="List Table 5 Dark Accent 4" w:uiPriority="50"/>
-    <w:lsdException w:name="List Table 6 Colorful Accent 4" w:uiPriority="51"/>
-    <w:lsdException w:name="List Table 7 Colorful Accent 4" w:uiPriority="52"/>
-    <w:lsdException w:name="List Table 1 Light Accent 5" w:uiPriority="46"/>
-    <w:lsdException w:name="List Table 2 Accent 5" w:uiPriority="47"/>
-    <w:lsdException w:name="List Table 3 Accent 5" w:uiPriority="48"/>
-    <w:lsdException w:name="List Table 4 Accent 5" w:uiPriority="49"/>
-    <w:lsdException w:name="List Table 5 Dark Accent 5" w:uiPriority="50"/>
-    <w:lsdException w:name="List Table 6 Colorful Accent 5" w:uiPriority="51"/>
-    <w:lsdException w:name="List Table 7 Colorful Accent 5" w:uiPriority="52"/>
-    <w:lsdException w:name="List Table 1 Light Accent 6" w:uiPriority="46"/>
-    <w:lsdException w:name="List Table 2 Accent 6" w:uiPriority="47"/>
-    <w:lsdException w:name="List Table 3 Accent 6" w:uiPriority="48"/>
-    <w:lsdException w:name="List Table 4 Accent 6" w:uiPriority="49"/>
-    <w:lsdException w:name="List Table 5 Dark Accent 6" w:uiPriority="50"/>
-    <w:lsdException w:name="List Table 6 Colorful Accent 6" w:uiPriority="51"/>
-    <w:lsdException w:name="List Table 7 Colorful Accent 6" w:uiPriority="52"/>
-    <w:lsdException w:name="Mention" w:semiHidden="1" w:unhideWhenUsed="1"/>
-    <w:lsdException w:name="Smart Hyperlink" w:semiHidden="1" w:unhideWhenUsed="1"/>
-    <w:lsdException w:name="Hashtag" w:semiHidden="1" w:unhideWhenUsed="1"/>
+  <w:latentStyles w:defLockedState="0" w:defUIPriority="99" w:defSemiHidden="1" w:defUnhideWhenUsed="1" w:defQFormat="0" w:count="267">
+    <w:lsdException w:name="Normal" w:semiHidden="0" w:uiPriority="0" w:unhideWhenUsed="0" w:qFormat="1"/>
+    <w:lsdException w:name="heading 1" w:semiHidden="0" w:uiPriority="9" w:unhideWhenUsed="0" w:qFormat="1"/>
+    <w:lsdException w:name="heading 2" w:uiPriority="9" w:qFormat="1"/>
+    <w:lsdException w:name="heading 3" w:uiPriority="9" w:qFormat="1"/>
+    <w:lsdException w:name="heading 4" w:uiPriority="9" w:qFormat="1"/>
+    <w:lsdException w:name="heading 5" w:uiPriority="9" w:qFormat="1"/>
+    <w:lsdException w:name="heading 6" w:uiPriority="9" w:qFormat="1"/>
+    <w:lsdException w:name="heading 7" w:uiPriority="9" w:qFormat="1"/>
+    <w:lsdException w:name="heading 8" w:uiPriority="9" w:qFormat="1"/>
+    <w:lsdException w:name="heading 9" w:uiPriority="9" w:qFormat="1"/>
+    <w:lsdException w:name="toc 1" w:uiPriority="39"/>
+    <w:lsdException w:name="toc 2" w:uiPriority="39"/>
+    <w:lsdException w:name="toc 3" w:uiPriority="39"/>
+    <w:lsdException w:name="toc 4" w:uiPriority="39"/>
+    <w:lsdException w:name="toc 5" w:uiPriority="39"/>
+    <w:lsdException w:name="toc 6" w:uiPriority="39"/>
+    <w:lsdException w:name="toc 7" w:uiPriority="39"/>
+    <w:lsdException w:name="toc 8" w:uiPriority="39"/>
+    <w:lsdException w:name="toc 9" w:uiPriority="39"/>
+    <w:lsdException w:name="caption" w:uiPriority="35" w:qFormat="1"/>
+    <w:lsdException w:name="Title" w:semiHidden="0" w:uiPriority="10" w:unhideWhenUsed="0" w:qFormat="1"/>
+    <w:lsdException w:name="Default Paragraph Font" w:uiPriority="1"/>
+    <w:lsdException w:name="Subtitle" w:semiHidden="0" w:uiPriority="11" w:unhideWhenUsed="0" w:qFormat="1"/>
+    <w:lsdException w:name="Strong" w:semiHidden="0" w:uiPriority="22" w:unhideWhenUsed="0" w:qFormat="1"/>
+    <w:lsdException w:name="Emphasis" w:semiHidden="0" w:uiPriority="20" w:unhideWhenUsed="0" w:qFormat="1"/>
+    <w:lsdException w:name="Table Grid" w:semiHidden="0" w:uiPriority="39" w:unhideWhenUsed="0"/>
+    <w:lsdException w:name="Placeholder Text" w:unhideWhenUsed="0"/>
+    <w:lsdException w:name="No Spacing" w:semiHidden="0" w:uiPriority="1" w:unhideWhenUsed="0" w:qFormat="1"/>
+    <w:lsdException w:name="Light Shading" w:semiHidden="0" w:uiPriority="60" w:unhideWhenUsed="0"/>
+    <w:lsdException w:name="Light List" w:semiHidden="0" w:uiPriority="61" w:unhideWhenUsed="0"/>
+    <w:lsdException w:name="Light Grid" w:semiHidden="0" w:uiPriority="62" w:unhideWhenUsed="0"/>
+    <w:lsdException w:name="Medium Shading 1" w:semiHidden="0" w:uiPriority="63" w:unhideWhenUsed="0"/>
+    <w:lsdException w:name="Medium Shading 2" w:semiHidden="0" w:uiPriority="64" w:unhideWhenUsed="0"/>
+    <w:lsdException w:name="Medium List 1" w:semiHidden="0" w:uiPriority="65" w:unhideWhenUsed="0"/>
+    <w:lsdException w:name="Medium List 2" w:semiHidden="0" w:uiPriority="66" w:unhideWhenUsed="0"/>
+    <w:lsdException w:name="Medium Grid 1" w:semiHidden="0" w:uiPriority="67" w:unhideWhenUsed="0"/>
+    <w:lsdException w:name="Medium Grid 2" w:semiHidden="0" w:uiPriority="68" w:unhideWhenUsed="0"/>
+    <w:lsdException w:name="Medium Grid 3" w:semiHidden="0" w:uiPriority="69" w:unhideWhenUsed="0"/>
+    <w:lsdException w:name="Dark List" w:semiHidden="0" w:uiPriority="70" w:unhideWhenUsed="0"/>
+    <w:lsdException w:name="Colorful Shading" w:semiHidden="0" w:uiPriority="71" w:unhideWhenUsed="0"/>
+    <w:lsdException w:name="Colorful List" w:semiHidden="0" w:uiPriority="72" w:unhideWhenUsed="0"/>
+    <w:lsdException w:name="Colorful Grid" w:semiHidden="0" w:uiPriority="73" w:unhideWhenUsed="0"/>
+    <w:lsdException w:name="Light Shading Accent 1" w:semiHidden="0" w:uiPriority="60" w:unhideWhenUsed="0"/>
+    <w:lsdException w:name="Light List Accent 1" w:semiHidden="0" w:uiPriority="61" w:unhideWhenUsed="0"/>
+    <w:lsdException w:name="Light Grid Accent 1" w:semiHidden="0" w:uiPriority="62" w:unhideWhenUsed="0"/>
+    <w:lsdException w:name="Medium Shading 1 Accent 1" w:semiHidden="0" w:uiPriority="63" w:unhideWhenUsed="0"/>
+    <w:lsdException w:name="Medium Shading 2 Accent 1" w:semiHidden="0" w:uiPriority="64" w:unhideWhenUsed="0"/>
+    <w:lsdException w:name="Medium List 1 Accent 1" w:semiHidden="0" w:uiPriority="65" w:unhideWhenUsed="0"/>
+    <w:lsdException w:name="Revision" w:unhideWhenUsed="0"/>
+    <w:lsdException w:name="List Paragraph" w:semiHidden="0" w:uiPriority="34" w:unhideWhenUsed="0" w:qFormat="1"/>
+    <w:lsdException w:name="Quote" w:semiHidden="0" w:uiPriority="29" w:unhideWhenUsed="0" w:qFormat="1"/>
+    <w:lsdException w:name="Intense Quote" w:semiHidden="0" w:uiPriority="30" w:unhideWhenUsed="0" w:qFormat="1"/>
+    <w:lsdException w:name="Medium List 2 Accent 1" w:semiHidden="0" w:uiPriority="66" w:unhideWhenUsed="0"/>
+    <w:lsdException w:name="Medium Grid 1 Accent 1" w:semiHidden="0" w:uiPriority="67" w:unhideWhenUsed="0"/>
+    <w:lsdException w:name="Medium Grid 2 Accent 1" w:semiHidden="0" w:uiPriority="68" w:unhideWhenUsed="0"/>
+    <w:lsdException w:name="Medium Grid 3 Accent 1" w:semiHidden="0" w:uiPriority="69" w:unhideWhenUsed="0"/>
+    <w:lsdException w:name="Dark List Accent 1" w:semiHidden="0" w:uiPriority="70" w:unhideWhenUsed="0"/>
+    <w:lsdException w:name="Colorful Shading Accent 1" w:semiHidden="0" w:uiPriority="71" w:unhideWhenUsed="0"/>
+    <w:lsdException w:name="Colorful List Accent 1" w:semiHidden="0" w:uiPriority="72" w:unhideWhenUsed="0"/>
+    <w:lsdException w:name="Colorful Grid Accent 1" w:semiHidden="0" w:uiPriority="73" w:unhideWhenUsed="0"/>
+    <w:lsdException w:name="Light Shading Accent 2" w:semiHidden="0" w:uiPriority="60" w:unhideWhenUsed="0"/>
+    <w:lsdException w:name="Light List Accent 2" w:semiHidden="0" w:uiPriority="61" w:unhideWhenUsed="0"/>
+    <w:lsdException w:name="Light Grid Accent 2" w:semiHidden="0" w:uiPriority="62" w:unhideWhenUsed="0"/>
+    <w:lsdException w:name="Medium Shading 1 Accent 2" w:semiHidden="0" w:uiPriority="63" w:unhideWhenUsed="0"/>
+    <w:lsdException w:name="Medium Shading 2 Accent 2" w:semiHidden="0" w:uiPriority="64" w:unhideWhenUsed="0"/>
+    <w:lsdException w:name="Medium List 1 Accent 2" w:semiHidden="0" w:uiPriority="65" w:unhideWhenUsed="0"/>
+    <w:lsdException w:name="Medium List 2 Accent 2" w:semiHidden="0" w:uiPriority="66" w:unhideWhenUsed="0"/>
+    <w:lsdException w:name="Medium Grid 1 Accent 2" w:semiHidden="0" w:uiPriority="67" w:unhideWhenUsed="0"/>
+    <w:lsdException w:name="Medium Grid 2 Accent 2" w:semiHidden="0" w:uiPriority="68" w:unhideWhenUsed="0"/>
+    <w:lsdException w:name="Medium Grid 3 Accent 2" w:semiHidden="0" w:uiPriority="69" w:unhideWhenUsed="0"/>
+    <w:lsdException w:name="Dark List Accent 2" w:semiHidden="0" w:uiPriority="70" w:unhideWhenUsed="0"/>
+    <w:lsdException w:name="Colorful Shading Accent 2" w:semiHidden="0" w:uiPriority="71" w:unhideWhenUsed="0"/>
+    <w:lsdException w:name="Colorful List Accent 2" w:semiHidden="0" w:uiPriority="72" w:unhideWhenUsed="0"/>
+    <w:lsdException w:name="Colorful Grid Accent 2" w:semiHidden="0" w:uiPriority="73" w:unhideWhenUsed="0"/>
+    <w:lsdException w:name="Light Shading Accent 3" w:semiHidden="0" w:uiPriority="60" w:unhideWhenUsed="0"/>
+    <w:lsdException w:name="Light List Accent 3" w:semiHidden="0" w:uiPriority="61" w:unhideWhenUsed="0"/>
+    <w:lsdException w:name="Light Grid Accent 3" w:semiHidden="0" w:uiPriority="62" w:unhideWhenUsed="0"/>
+    <w:lsdException w:name="Medium Shading 1 Accent 3" w:semiHidden="0" w:uiPriority="63" w:unhideWhenUsed="0"/>
+    <w:lsdException w:name="Medium Shading 2 Accent 3" w:semiHidden="0" w:uiPriority="64" w:unhideWhenUsed="0"/>
+    <w:lsdException w:name="Medium List 1 Accent 3" w:semiHidden="0" w:uiPriority="65" w:unhideWhenUsed="0"/>
+    <w:lsdException w:name="Medium List 2 Accent 3" w:semiHidden="0" w:uiPriority="66" w:unhideWhenUsed="0"/>
+    <w:lsdException w:name="Medium Grid 1 Accent 3" w:semiHidden="0" w:uiPriority="67" w:unhideWhenUsed="0"/>
+    <w:lsdException w:name="Medium Grid 2 Accent 3" w:semiHidden="0" w:uiPriority="68" w:unhideWhenUsed="0"/>
+    <w:lsdException w:name="Medium Grid 3 Accent 3" w:semiHidden="0" w:uiPriority="69" w:unhideWhenUsed="0"/>
+    <w:lsdException w:name="Dark List Accent 3" w:semiHidden="0" w:uiPriority="70" w:unhideWhenUsed="0"/>
+    <w:lsdException w:name="Colorful Shading Accent 3" w:semiHidden="0" w:uiPriority="71" w:unhideWhenUsed="0"/>
+    <w:lsdException w:name="Colorful List Accent 3" w:semiHidden="0" w:uiPriority="72" w:unhideWhenUsed="0"/>
+    <w:lsdException w:name="Colorful Grid Accent 3" w:semiHidden="0" w:uiPriority="73" w:unhideWhenUsed="0"/>
+    <w:lsdException w:name="Light Shading Accent 4" w:semiHidden="0" w:uiPriority="60" w:unhideWhenUsed="0"/>
+    <w:lsdException w:name="Light List Accent 4" w:semiHidden="0" w:uiPriority="61" w:unhideWhenUsed="0"/>
+    <w:lsdException w:name="Light Grid Accent 4" w:semiHidden="0" w:uiPriority="62" w:unhideWhenUsed="0"/>
+    <w:lsdException w:name="Medium Shading 1 Accent 4" w:semiHidden="0" w:uiPriority="63" w:unhideWhenUsed="0"/>
+    <w:lsdException w:name="Medium Shading 2 Accent 4" w:semiHidden="0" w:uiPriority="64" w:unhideWhenUsed="0"/>
+    <w:lsdException w:name="Medium List 1 Accent 4" w:semiHidden="0" w:uiPriority="65" w:unhideWhenUsed="0"/>
+    <w:lsdException w:name="Medium List 2 Accent 4" w:semiHidden="0" w:uiPriority="66" w:unhideWhenUsed="0"/>
+    <w:lsdException w:name="Medium Grid 1 Accent 4" w:semiHidden="0" w:uiPriority="67" w:unhideWhenUsed="0"/>
+    <w:lsdException w:name="Medium Grid 2 Accent 4" w:semiHidden="0" w:uiPriority="68" w:unhideWhenUsed="0"/>
+    <w:lsdException w:name="Medium Grid 3 Accent 4" w:semiHidden="0" w:uiPriority="69" w:unhideWhenUsed="0"/>
+    <w:lsdException w:name="Dark List Accent 4" w:semiHidden="0" w:uiPriority="70" w:unhideWhenUsed="0"/>
+    <w:lsdException w:name="Colorful Shading Accent 4" w:semiHidden="0" w:uiPriority="71" w:unhideWhenUsed="0"/>
+    <w:lsdException w:name="Colorful List Accent 4" w:semiHidden="0" w:uiPriority="72" w:unhideWhenUsed="0"/>
+    <w:lsdException w:name="Colorful Grid Accent 4" w:semiHidden="0" w:uiPriority="73" w:unhideWhenUsed="0"/>
+    <w:lsdException w:name="Light Shading Accent 5" w:semiHidden="0" w:uiPriority="60" w:unhideWhenUsed="0"/>
+    <w:lsdException w:name="Light List Accent 5" w:semiHidden="0" w:uiPriority="61" w:unhideWhenUsed="0"/>
+    <w:lsdException w:name="Light Grid Accent 5" w:semiHidden="0" w:uiPriority="62" w:unhideWhenUsed="0"/>
+    <w:lsdException w:name="Medium Shading 1 Accent 5" w:semiHidden="0" w:uiPriority="63" w:unhideWhenUsed="0"/>
+    <w:lsdException w:name="Medium Shading 2 Accent 5" w:semiHidden="0" w:uiPriority="64" w:unhideWhenUsed="0"/>
+    <w:lsdException w:name="Medium List 1 Accent 5" w:semiHidden="0" w:uiPriority="65" w:unhideWhenUsed="0"/>
+    <w:lsdException w:name="Medium List 2 Accent 5" w:semiHidden="0" w:uiPriority="66" w:unhideWhenUsed="0"/>
+    <w:lsdException w:name="Medium Grid 1 Accent 5" w:semiHidden="0" w:uiPriority="67" w:unhideWhenUsed="0"/>
+    <w:lsdException w:name="Medium Grid 2 Accent 5" w:semiHidden="0" w:uiPriority="68" w:unhideWhenUsed="0"/>
+    <w:lsdException w:name="Medium Grid 3 Accent 5" w:semiHidden="0" w:uiPriority="69" w:unhideWhenUsed="0"/>
+    <w:lsdException w:name="Dark List Accent 5" w:semiHidden="0" w:uiPriority="70" w:unhideWhenUsed="0"/>
+    <w:lsdException w:name="Colorful Shading Accent 5" w:semiHidden="0" w:uiPriority="71" w:unhideWhenUsed="0"/>
+    <w:lsdException w:name="Colorful List Accent 5" w:semiHidden="0" w:uiPriority="72" w:unhideWhenUsed="0"/>
+    <w:lsdException w:name="Colorful Grid Accent 5" w:semiHidden="0" w:uiPriority="73" w:unhideWhenUsed="0"/>
+    <w:lsdException w:name="Light Shading Accent 6" w:semiHidden="0" w:uiPriority="60" w:unhideWhenUsed="0"/>
+    <w:lsdException w:name="Light List Accent 6" w:semiHidden="0" w:uiPriority="61" w:unhideWhenUsed="0"/>
+    <w:lsdException w:name="Light Grid Accent 6" w:semiHidden="0" w:uiPriority="62" w:unhideWhenUsed="0"/>
+    <w:lsdException w:name="Medium Shading 1 Accent 6" w:semiHidden="0" w:uiPriority="63" w:unhideWhenUsed="0"/>
+    <w:lsdException w:name="Medium Shading 2 Accent 6" w:semiHidden="0" w:uiPriority="64" w:unhideWhenUsed="0"/>
+    <w:lsdException w:name="Medium List 1 Accent 6" w:semiHidden="0" w:uiPriority="65" w:unhideWhenUsed="0"/>
+    <w:lsdException w:name="Medium List 2 Accent 6" w:semiHidden="0" w:uiPriority="66" w:unhideWhenUsed="0"/>
+    <w:lsdException w:name="Medium Grid 1 Accent 6" w:semiHidden="0" w:uiPriority="67" w:unhideWhenUsed="0"/>
+    <w:lsdException w:name="Medium Grid 2 Accent 6" w:semiHidden="0" w:uiPriority="68" w:unhideWhenUsed="0"/>
+    <w:lsdException w:name="Medium Grid 3 Accent 6" w:semiHidden="0" w:uiPriority="69" w:unhideWhenUsed="0"/>
+    <w:lsdException w:name="Dark List Accent 6" w:semiHidden="0" w:uiPriority="70" w:unhideWhenUsed="0"/>
+    <w:lsdException w:name="Colorful Shading Accent 6" w:semiHidden="0" w:uiPriority="71" w:unhideWhenUsed="0"/>
+    <w:lsdException w:name="Colorful List Accent 6" w:semiHidden="0" w:uiPriority="72" w:unhideWhenUsed="0"/>
+    <w:lsdException w:name="Colorful Grid Accent 6" w:semiHidden="0" w:uiPriority="73" w:unhideWhenUsed="0"/>
+    <w:lsdException w:name="Subtle Emphasis" w:semiHidden="0" w:uiPriority="19" w:unhideWhenUsed="0" w:qFormat="1"/>
+    <w:lsdException w:name="Intense Emphasis" w:semiHidden="0" w:uiPriority="21" w:unhideWhenUsed="0" w:qFormat="1"/>
+    <w:lsdException w:name="Subtle Reference" w:semiHidden="0" w:uiPriority="31" w:unhideWhenUsed="0" w:qFormat="1"/>
+    <w:lsdException w:name="Intense Reference" w:semiHidden="0" w:uiPriority="32" w:unhideWhenUsed="0" w:qFormat="1"/>
+    <w:lsdException w:name="Book Title" w:semiHidden="0" w:uiPriority="33" w:unhideWhenUsed="0" w:qFormat="1"/>
+    <w:lsdException w:name="Bibliography" w:uiPriority="37"/>
+    <w:lsdException w:name="TOC Heading" w:uiPriority="39" w:qFormat="1"/>
   </w:latentStyles>
-  <w:style w:type="paragraph" w:default="1" w:styleId="Standard">
+  <w:style w:type="paragraph" w:default="1" w:styleId="Normal">
     <w:name w:val="Normal"/>
     <w:qFormat/>
+    <w:rsid w:val="0038218C"/>
   </w:style>
-  <w:style w:type="character" w:default="1" w:styleId="Absatz-Standardschriftart">
+  <w:style w:type="character" w:default="1" w:styleId="DefaultParagraphFont">
     <w:name w:val="Default Paragraph Font"/>
     <w:uiPriority w:val="1"/>
     <w:semiHidden/>
     <w:unhideWhenUsed/>
   </w:style>
-  <w:style w:type="table" w:default="1" w:styleId="NormaleTabelle">
+  <w:style w:type="table" w:default="1" w:styleId="TableNormal">
     <w:name w:val="Normal Table"/>
     <w:uiPriority w:val="99"/>
     <w:semiHidden/>
     <w:unhideWhenUsed/>
+    <w:qFormat/>
     <w:tblPr>
       <w:tblInd w:w="0" w:type="dxa"/>
       <w:tblCellMar>
@@ -3044,15 +2890,15 @@
       </w:tblCellMar>
     </w:tblPr>
   </w:style>
-  <w:style w:type="numbering" w:default="1" w:styleId="KeineListe">
+  <w:style w:type="numbering" w:default="1" w:styleId="NoList">
     <w:name w:val="No List"/>
     <w:uiPriority w:val="99"/>
     <w:semiHidden/>
     <w:unhideWhenUsed/>
   </w:style>
-  <w:style w:type="paragraph" w:styleId="Listenabsatz">
+  <w:style w:type="paragraph" w:styleId="ListParagraph">
     <w:name w:val="List Paragraph"/>
-    <w:basedOn w:val="Standard"/>
+    <w:basedOn w:val="Normal"/>
     <w:uiPriority w:val="34"/>
     <w:qFormat/>
     <w:rsid w:val="003E76A4"/>
@@ -3061,7 +2907,7 @@
       <w:contextualSpacing/>
     </w:pPr>
   </w:style>
-  <w:style w:type="paragraph" w:styleId="KeinLeerraum">
+  <w:style w:type="paragraph" w:styleId="NoSpacing">
     <w:name w:val="No Spacing"/>
     <w:uiPriority w:val="1"/>
     <w:qFormat/>
@@ -3072,7 +2918,7 @@
   </w:style>
   <w:style w:type="character" w:styleId="Hyperlink">
     <w:name w:val="Hyperlink"/>
-    <w:basedOn w:val="Absatz-Standardschriftart"/>
+    <w:basedOn w:val="DefaultParagraphFont"/>
     <w:uiPriority w:val="99"/>
     <w:unhideWhenUsed/>
     <w:rsid w:val="00146782"/>
@@ -3081,15 +2927,16 @@
       <w:u w:val="single"/>
     </w:rPr>
   </w:style>
-  <w:style w:type="table" w:styleId="Tabellenraster">
+  <w:style w:type="table" w:styleId="TableGrid">
     <w:name w:val="Table Grid"/>
-    <w:basedOn w:val="NormaleTabelle"/>
+    <w:basedOn w:val="TableNormal"/>
     <w:uiPriority w:val="39"/>
     <w:rsid w:val="00DD7A3C"/>
     <w:pPr>
       <w:spacing w:after="0" w:line="240" w:lineRule="auto"/>
     </w:pPr>
     <w:tblPr>
+      <w:tblInd w:w="0" w:type="dxa"/>
       <w:tblBorders>
         <w:top w:val="single" w:sz="4" w:space="0" w:color="auto"/>
         <w:left w:val="single" w:sz="4" w:space="0" w:color="auto"/>
@@ -3098,12 +2945,18 @@
         <w:insideH w:val="single" w:sz="4" w:space="0" w:color="auto"/>
         <w:insideV w:val="single" w:sz="4" w:space="0" w:color="auto"/>
       </w:tblBorders>
+      <w:tblCellMar>
+        <w:top w:w="0" w:type="dxa"/>
+        <w:left w:w="108" w:type="dxa"/>
+        <w:bottom w:w="0" w:type="dxa"/>
+        <w:right w:w="108" w:type="dxa"/>
+      </w:tblCellMar>
     </w:tblPr>
   </w:style>
-  <w:style w:type="paragraph" w:styleId="Kopfzeile">
+  <w:style w:type="paragraph" w:styleId="Header">
     <w:name w:val="header"/>
-    <w:basedOn w:val="Standard"/>
-    <w:link w:val="KopfzeileZchn"/>
+    <w:basedOn w:val="Normal"/>
+    <w:link w:val="HeaderChar"/>
     <w:uiPriority w:val="99"/>
     <w:unhideWhenUsed/>
     <w:rsid w:val="00585E94"/>
@@ -3115,17 +2968,17 @@
       <w:spacing w:after="0" w:line="240" w:lineRule="auto"/>
     </w:pPr>
   </w:style>
-  <w:style w:type="character" w:customStyle="1" w:styleId="KopfzeileZchn">
-    <w:name w:val="Kopfzeile Zchn"/>
-    <w:basedOn w:val="Absatz-Standardschriftart"/>
-    <w:link w:val="Kopfzeile"/>
+  <w:style w:type="character" w:customStyle="1" w:styleId="HeaderChar">
+    <w:name w:val="Header Char"/>
+    <w:basedOn w:val="DefaultParagraphFont"/>
+    <w:link w:val="Header"/>
     <w:uiPriority w:val="99"/>
     <w:rsid w:val="00585E94"/>
   </w:style>
-  <w:style w:type="paragraph" w:styleId="Fuzeile">
+  <w:style w:type="paragraph" w:styleId="Footer">
     <w:name w:val="footer"/>
-    <w:basedOn w:val="Standard"/>
-    <w:link w:val="FuzeileZchn"/>
+    <w:basedOn w:val="Normal"/>
+    <w:link w:val="FooterChar"/>
     <w:uiPriority w:val="99"/>
     <w:unhideWhenUsed/>
     <w:rsid w:val="00585E94"/>
@@ -3137,18 +2990,48 @@
       <w:spacing w:after="0" w:line="240" w:lineRule="auto"/>
     </w:pPr>
   </w:style>
-  <w:style w:type="character" w:customStyle="1" w:styleId="FuzeileZchn">
-    <w:name w:val="Fußzeile Zchn"/>
-    <w:basedOn w:val="Absatz-Standardschriftart"/>
-    <w:link w:val="Fuzeile"/>
+  <w:style w:type="character" w:customStyle="1" w:styleId="FooterChar">
+    <w:name w:val="Footer Char"/>
+    <w:basedOn w:val="DefaultParagraphFont"/>
+    <w:link w:val="Footer"/>
     <w:uiPriority w:val="99"/>
     <w:rsid w:val="00585E94"/>
+  </w:style>
+  <w:style w:type="paragraph" w:styleId="BalloonText">
+    <w:name w:val="Balloon Text"/>
+    <w:basedOn w:val="Normal"/>
+    <w:link w:val="BalloonTextChar"/>
+    <w:uiPriority w:val="99"/>
+    <w:semiHidden/>
+    <w:unhideWhenUsed/>
+    <w:rsid w:val="00031D79"/>
+    <w:pPr>
+      <w:spacing w:after="0" w:line="240" w:lineRule="auto"/>
+    </w:pPr>
+    <w:rPr>
+      <w:rFonts w:ascii="Tahoma" w:hAnsi="Tahoma" w:cs="Tahoma"/>
+      <w:sz w:val="16"/>
+      <w:szCs w:val="16"/>
+    </w:rPr>
+  </w:style>
+  <w:style w:type="character" w:customStyle="1" w:styleId="BalloonTextChar">
+    <w:name w:val="Balloon Text Char"/>
+    <w:basedOn w:val="DefaultParagraphFont"/>
+    <w:link w:val="BalloonText"/>
+    <w:uiPriority w:val="99"/>
+    <w:semiHidden/>
+    <w:rsid w:val="00031D79"/>
+    <w:rPr>
+      <w:rFonts w:ascii="Tahoma" w:hAnsi="Tahoma" w:cs="Tahoma"/>
+      <w:sz w:val="16"/>
+      <w:szCs w:val="16"/>
+    </w:rPr>
   </w:style>
 </w:styles>
 </file>
 
 <file path=word/glossary/document.xml><?xml version="1.0" encoding="utf-8"?>
-<w:glossaryDocument xmlns:wpc="http://schemas.microsoft.com/office/word/2010/wordprocessingCanvas" xmlns:cx="http://schemas.microsoft.com/office/drawing/2014/chartex" xmlns:cx1="http://schemas.microsoft.com/office/drawing/2015/9/8/chartex" xmlns:cx2="http://schemas.microsoft.com/office/drawing/2015/10/21/chartex" xmlns:cx3="http://schemas.microsoft.com/office/drawing/2016/5/9/chartex" xmlns:cx4="http://schemas.microsoft.com/office/drawing/2016/5/10/chartex" xmlns:cx5="http://schemas.microsoft.com/office/drawing/2016/5/11/chartex" xmlns:mc="http://schemas.openxmlformats.org/markup-compatibility/2006" xmlns:o="urn:schemas-microsoft-com:office:office" xmlns:r="http://schemas.openxmlformats.org/officeDocument/2006/relationships" xmlns:m="http://schemas.openxmlformats.org/officeDocument/2006/math" xmlns:v="urn:schemas-microsoft-com:vml" xmlns:wp14="http://schemas.microsoft.com/office/word/2010/wordprocessingDrawing" xmlns:wp="http://schemas.openxmlformats.org/drawingml/2006/wordprocessingDrawing" xmlns:w10="urn:schemas-microsoft-com:office:word" xmlns:w="http://schemas.openxmlformats.org/wordprocessingml/2006/main" xmlns:w14="http://schemas.microsoft.com/office/word/2010/wordml" xmlns:w15="http://schemas.microsoft.com/office/word/2012/wordml" xmlns:w16se="http://schemas.microsoft.com/office/word/2015/wordml/symex" xmlns:wpg="http://schemas.microsoft.com/office/word/2010/wordprocessingGroup" xmlns:wpi="http://schemas.microsoft.com/office/word/2010/wordprocessingInk" xmlns:wne="http://schemas.microsoft.com/office/word/2006/wordml" xmlns:wps="http://schemas.microsoft.com/office/word/2010/wordprocessingShape" mc:Ignorable="w14 w15 w16se wp14">
+<w:glossaryDocument xmlns:ve="http://schemas.openxmlformats.org/markup-compatibility/2006" xmlns:o="urn:schemas-microsoft-com:office:office" xmlns:r="http://schemas.openxmlformats.org/officeDocument/2006/relationships" xmlns:m="http://schemas.openxmlformats.org/officeDocument/2006/math" xmlns:v="urn:schemas-microsoft-com:vml" xmlns:wp="http://schemas.openxmlformats.org/drawingml/2006/wordprocessingDrawing" xmlns:w10="urn:schemas-microsoft-com:office:word" xmlns:w="http://schemas.openxmlformats.org/wordprocessingml/2006/main" xmlns:wne="http://schemas.microsoft.com/office/word/2006/wordml">
   <w:docParts>
     <w:docPart>
       <w:docPartPr>
@@ -3172,7 +3055,7 @@
           </w:pPr>
           <w:r>
             <w:rPr>
-              <w:rStyle w:val="Platzhaltertext"/>
+              <w:rStyle w:val="PlaceholderText"/>
             </w:rPr>
             <w:t>[Autor]</w:t>
           </w:r>
@@ -3184,7 +3067,7 @@
 </file>
 
 <file path=word/glossary/fontTable.xml><?xml version="1.0" encoding="utf-8"?>
-<w:fonts xmlns:mc="http://schemas.openxmlformats.org/markup-compatibility/2006" xmlns:r="http://schemas.openxmlformats.org/officeDocument/2006/relationships" xmlns:w="http://schemas.openxmlformats.org/wordprocessingml/2006/main" xmlns:w14="http://schemas.microsoft.com/office/word/2010/wordml" xmlns:w15="http://schemas.microsoft.com/office/word/2012/wordml" xmlns:w16se="http://schemas.microsoft.com/office/word/2015/wordml/symex" mc:Ignorable="w14 w15 w16se">
+<w:fonts xmlns:r="http://schemas.openxmlformats.org/officeDocument/2006/relationships" xmlns:w="http://schemas.openxmlformats.org/wordprocessingml/2006/main">
   <w:font w:name="Wingdings">
     <w:panose1 w:val="05000000000000000000"/>
     <w:charset w:val="02"/>
@@ -3197,14 +3080,14 @@
     <w:charset w:val="00"/>
     <w:family w:val="swiss"/>
     <w:pitch w:val="variable"/>
-    <w:sig w:usb0="E0002AFF" w:usb1="4000ACFF" w:usb2="00000001" w:usb3="00000000" w:csb0="000001FF" w:csb1="00000000"/>
+    <w:sig w:usb0="E0002AFF" w:usb1="C000247B" w:usb2="00000009" w:usb3="00000000" w:csb0="000001FF" w:csb1="00000000"/>
   </w:font>
   <w:font w:name="Times New Roman">
     <w:panose1 w:val="02020603050405020304"/>
     <w:charset w:val="00"/>
     <w:family w:val="roman"/>
     <w:pitch w:val="variable"/>
-    <w:sig w:usb0="E0002AFF" w:usb1="C0007841" w:usb2="00000009" w:usb3="00000000" w:csb0="000001FF" w:csb1="00000000"/>
+    <w:sig w:usb0="E0002EFF" w:usb1="C000785B" w:usb2="00000009" w:usb3="00000000" w:csb0="000001FF" w:csb1="00000000"/>
   </w:font>
   <w:font w:name="Courier New">
     <w:panose1 w:val="02070309020205020404"/>
@@ -3220,32 +3103,42 @@
     <w:pitch w:val="variable"/>
     <w:sig w:usb0="00000000" w:usb1="10000000" w:usb2="00000000" w:usb3="00000000" w:csb0="80000000" w:csb1="00000000"/>
   </w:font>
+  <w:font w:name="Tahoma">
+    <w:panose1 w:val="020B0604030504040204"/>
+    <w:charset w:val="00"/>
+    <w:family w:val="swiss"/>
+    <w:pitch w:val="variable"/>
+    <w:sig w:usb0="E1002EFF" w:usb1="C000605B" w:usb2="00000029" w:usb3="00000000" w:csb0="000101FF" w:csb1="00000000"/>
+  </w:font>
   <w:font w:name="Calibri Light">
     <w:panose1 w:val="020F0302020204030204"/>
     <w:charset w:val="00"/>
     <w:family w:val="swiss"/>
     <w:pitch w:val="variable"/>
-    <w:sig w:usb0="A0002AEF" w:usb1="4000207B" w:usb2="00000000" w:usb3="00000000" w:csb0="000001FF" w:csb1="00000000"/>
+    <w:sig w:usb0="E0002AFF" w:usb1="C000247B" w:usb2="00000009" w:usb3="00000000" w:csb0="000001FF" w:csb1="00000000"/>
+  </w:font>
+  <w:font w:name="Cambria">
+    <w:panose1 w:val="02040503050406030204"/>
+    <w:charset w:val="00"/>
+    <w:family w:val="roman"/>
+    <w:pitch w:val="variable"/>
+    <w:sig w:usb0="E00002FF" w:usb1="400004FF" w:usb2="00000000" w:usb3="00000000" w:csb0="0000019F" w:csb1="00000000"/>
   </w:font>
 </w:fonts>
 </file>
 
 <file path=word/glossary/settings.xml><?xml version="1.0" encoding="utf-8"?>
-<w:settings xmlns:mc="http://schemas.openxmlformats.org/markup-compatibility/2006" xmlns:o="urn:schemas-microsoft-com:office:office" xmlns:r="http://schemas.openxmlformats.org/officeDocument/2006/relationships" xmlns:m="http://schemas.openxmlformats.org/officeDocument/2006/math" xmlns:v="urn:schemas-microsoft-com:vml" xmlns:w10="urn:schemas-microsoft-com:office:word" xmlns:w="http://schemas.openxmlformats.org/wordprocessingml/2006/main" xmlns:w14="http://schemas.microsoft.com/office/word/2010/wordml" xmlns:w15="http://schemas.microsoft.com/office/word/2012/wordml" xmlns:w16se="http://schemas.microsoft.com/office/word/2015/wordml/symex" xmlns:sl="http://schemas.openxmlformats.org/schemaLibrary/2006/main" mc:Ignorable="w14 w15 w16se">
+<w:settings xmlns:o="urn:schemas-microsoft-com:office:office" xmlns:r="http://schemas.openxmlformats.org/officeDocument/2006/relationships" xmlns:m="http://schemas.openxmlformats.org/officeDocument/2006/math" xmlns:v="urn:schemas-microsoft-com:vml" xmlns:w10="urn:schemas-microsoft-com:office:word" xmlns:w="http://schemas.openxmlformats.org/wordprocessingml/2006/main" xmlns:sl="http://schemas.openxmlformats.org/schemaLibrary/2006/main">
   <w:view w:val="normal"/>
   <w:defaultTabStop w:val="708"/>
   <w:hyphenationZone w:val="425"/>
   <w:characterSpacingControl w:val="doNotCompress"/>
   <w:compat>
     <w:useFELayout/>
-    <w:compatSetting w:name="compatibilityMode" w:uri="http://schemas.microsoft.com/office/word" w:val="15"/>
-    <w:compatSetting w:name="overrideTableStyleFontSizeAndJustification" w:uri="http://schemas.microsoft.com/office/word" w:val="1"/>
-    <w:compatSetting w:name="enableOpenTypeFeatures" w:uri="http://schemas.microsoft.com/office/word" w:val="1"/>
-    <w:compatSetting w:name="doNotFlipMirrorIndents" w:uri="http://schemas.microsoft.com/office/word" w:val="1"/>
-    <w:compatSetting w:name="differentiateMultirowTableHeaders" w:uri="http://schemas.microsoft.com/office/word" w:val="1"/>
   </w:compat>
   <w:rsids>
     <w:rsidRoot w:val="00633D88"/>
+    <w:rsid w:val="005367A6"/>
     <w:rsid w:val="00633D88"/>
     <w:rsid w:val="00F35640"/>
   </w:rsids>
@@ -3253,7 +3146,7 @@
     <m:mathFont m:val="Cambria Math"/>
     <m:brkBin m:val="before"/>
     <m:brkBinSub m:val="--"/>
-    <m:smallFrac m:val="0"/>
+    <m:smallFrac m:val="off"/>
     <m:dispDef/>
     <m:lMargin m:val="0"/>
     <m:rMargin m:val="0"/>
@@ -3266,12 +3159,11 @@
   <w:clrSchemeMapping w:bg1="light1" w:t1="dark1" w:bg2="light2" w:t2="dark2" w:accent1="accent1" w:accent2="accent2" w:accent3="accent3" w:accent4="accent4" w:accent5="accent5" w:accent6="accent6" w:hyperlink="hyperlink" w:followedHyperlink="followedHyperlink"/>
   <w:decimalSymbol w:val=","/>
   <w:listSeparator w:val=";"/>
-  <w15:chartTrackingRefBased/>
 </w:settings>
 </file>
 
 <file path=word/glossary/styles.xml><?xml version="1.0" encoding="utf-8"?>
-<w:styles xmlns:mc="http://schemas.openxmlformats.org/markup-compatibility/2006" xmlns:r="http://schemas.openxmlformats.org/officeDocument/2006/relationships" xmlns:w="http://schemas.openxmlformats.org/wordprocessingml/2006/main" xmlns:w14="http://schemas.microsoft.com/office/word/2010/wordml" xmlns:w15="http://schemas.microsoft.com/office/word/2012/wordml" xmlns:w16se="http://schemas.microsoft.com/office/word/2015/wordml/symex" mc:Ignorable="w14 w15 w16se">
+<w:styles xmlns:r="http://schemas.openxmlformats.org/officeDocument/2006/relationships" xmlns:w="http://schemas.openxmlformats.org/wordprocessingml/2006/main">
   <w:docDefaults>
     <w:rPrDefault>
       <w:rPr>
@@ -3287,397 +3179,162 @@
       </w:pPr>
     </w:pPrDefault>
   </w:docDefaults>
-  <w:latentStyles w:defLockedState="0" w:defUIPriority="99" w:defSemiHidden="0" w:defUnhideWhenUsed="0" w:defQFormat="0" w:count="374">
-    <w:lsdException w:name="Normal" w:uiPriority="0" w:qFormat="1"/>
-    <w:lsdException w:name="heading 1" w:uiPriority="9" w:qFormat="1"/>
-    <w:lsdException w:name="heading 2" w:semiHidden="1" w:uiPriority="9" w:unhideWhenUsed="1" w:qFormat="1"/>
-    <w:lsdException w:name="heading 3" w:semiHidden="1" w:uiPriority="9" w:unhideWhenUsed="1" w:qFormat="1"/>
-    <w:lsdException w:name="heading 4" w:semiHidden="1" w:uiPriority="9" w:unhideWhenUsed="1" w:qFormat="1"/>
-    <w:lsdException w:name="heading 5" w:semiHidden="1" w:uiPriority="9" w:unhideWhenUsed="1" w:qFormat="1"/>
-    <w:lsdException w:name="heading 6" w:semiHidden="1" w:uiPriority="9" w:unhideWhenUsed="1" w:qFormat="1"/>
-    <w:lsdException w:name="heading 7" w:semiHidden="1" w:uiPriority="9" w:unhideWhenUsed="1" w:qFormat="1"/>
-    <w:lsdException w:name="heading 8" w:semiHidden="1" w:uiPriority="9" w:unhideWhenUsed="1" w:qFormat="1"/>
-    <w:lsdException w:name="heading 9" w:semiHidden="1" w:uiPriority="9" w:unhideWhenUsed="1" w:qFormat="1"/>
-    <w:lsdException w:name="index 1" w:semiHidden="1" w:unhideWhenUsed="1"/>
-    <w:lsdException w:name="index 2" w:semiHidden="1" w:unhideWhenUsed="1"/>
-    <w:lsdException w:name="index 3" w:semiHidden="1" w:unhideWhenUsed="1"/>
-    <w:lsdException w:name="index 4" w:semiHidden="1" w:unhideWhenUsed="1"/>
-    <w:lsdException w:name="index 5" w:semiHidden="1" w:unhideWhenUsed="1"/>
-    <w:lsdException w:name="index 6" w:semiHidden="1" w:unhideWhenUsed="1"/>
-    <w:lsdException w:name="index 7" w:semiHidden="1" w:unhideWhenUsed="1"/>
-    <w:lsdException w:name="index 8" w:semiHidden="1" w:unhideWhenUsed="1"/>
-    <w:lsdException w:name="index 9" w:semiHidden="1" w:unhideWhenUsed="1"/>
-    <w:lsdException w:name="toc 1" w:semiHidden="1" w:uiPriority="39" w:unhideWhenUsed="1"/>
-    <w:lsdException w:name="toc 2" w:semiHidden="1" w:uiPriority="39" w:unhideWhenUsed="1"/>
-    <w:lsdException w:name="toc 3" w:semiHidden="1" w:uiPriority="39" w:unhideWhenUsed="1"/>
-    <w:lsdException w:name="toc 4" w:semiHidden="1" w:uiPriority="39" w:unhideWhenUsed="1"/>
-    <w:lsdException w:name="toc 5" w:semiHidden="1" w:uiPriority="39" w:unhideWhenUsed="1"/>
-    <w:lsdException w:name="toc 6" w:semiHidden="1" w:uiPriority="39" w:unhideWhenUsed="1"/>
-    <w:lsdException w:name="toc 7" w:semiHidden="1" w:uiPriority="39" w:unhideWhenUsed="1"/>
-    <w:lsdException w:name="toc 8" w:semiHidden="1" w:uiPriority="39" w:unhideWhenUsed="1"/>
-    <w:lsdException w:name="toc 9" w:semiHidden="1" w:uiPriority="39" w:unhideWhenUsed="1"/>
-    <w:lsdException w:name="Normal Indent" w:semiHidden="1" w:unhideWhenUsed="1"/>
-    <w:lsdException w:name="footnote text" w:semiHidden="1" w:unhideWhenUsed="1"/>
-    <w:lsdException w:name="annotation text" w:semiHidden="1" w:unhideWhenUsed="1"/>
-    <w:lsdException w:name="header" w:semiHidden="1" w:unhideWhenUsed="1"/>
-    <w:lsdException w:name="footer" w:semiHidden="1" w:unhideWhenUsed="1"/>
-    <w:lsdException w:name="index heading" w:semiHidden="1" w:unhideWhenUsed="1"/>
-    <w:lsdException w:name="caption" w:semiHidden="1" w:uiPriority="35" w:unhideWhenUsed="1" w:qFormat="1"/>
-    <w:lsdException w:name="table of figures" w:semiHidden="1" w:unhideWhenUsed="1"/>
-    <w:lsdException w:name="envelope address" w:semiHidden="1" w:unhideWhenUsed="1"/>
-    <w:lsdException w:name="envelope return" w:semiHidden="1" w:unhideWhenUsed="1"/>
-    <w:lsdException w:name="footnote reference" w:semiHidden="1" w:unhideWhenUsed="1"/>
-    <w:lsdException w:name="annotation reference" w:semiHidden="1" w:unhideWhenUsed="1"/>
-    <w:lsdException w:name="line number" w:semiHidden="1" w:unhideWhenUsed="1"/>
-    <w:lsdException w:name="page number" w:semiHidden="1" w:unhideWhenUsed="1"/>
-    <w:lsdException w:name="endnote reference" w:semiHidden="1" w:unhideWhenUsed="1"/>
-    <w:lsdException w:name="endnote text" w:semiHidden="1" w:unhideWhenUsed="1"/>
-    <w:lsdException w:name="table of authorities" w:semiHidden="1" w:unhideWhenUsed="1"/>
-    <w:lsdException w:name="macro" w:semiHidden="1" w:unhideWhenUsed="1"/>
-    <w:lsdException w:name="toa heading" w:semiHidden="1" w:unhideWhenUsed="1"/>
-    <w:lsdException w:name="List" w:semiHidden="1" w:unhideWhenUsed="1"/>
-    <w:lsdException w:name="List Bullet" w:semiHidden="1" w:unhideWhenUsed="1"/>
-    <w:lsdException w:name="List Number" w:semiHidden="1" w:unhideWhenUsed="1"/>
-    <w:lsdException w:name="List 2" w:semiHidden="1" w:unhideWhenUsed="1"/>
-    <w:lsdException w:name="List 3" w:semiHidden="1" w:unhideWhenUsed="1"/>
-    <w:lsdException w:name="List 4" w:semiHidden="1" w:unhideWhenUsed="1"/>
-    <w:lsdException w:name="List 5" w:semiHidden="1" w:unhideWhenUsed="1"/>
-    <w:lsdException w:name="List Bullet 2" w:semiHidden="1" w:unhideWhenUsed="1"/>
-    <w:lsdException w:name="List Bullet 3" w:semiHidden="1" w:unhideWhenUsed="1"/>
-    <w:lsdException w:name="List Bullet 4" w:semiHidden="1" w:unhideWhenUsed="1"/>
-    <w:lsdException w:name="List Bullet 5" w:semiHidden="1" w:unhideWhenUsed="1"/>
-    <w:lsdException w:name="List Number 2" w:semiHidden="1" w:unhideWhenUsed="1"/>
-    <w:lsdException w:name="List Number 3" w:semiHidden="1" w:unhideWhenUsed="1"/>
-    <w:lsdException w:name="List Number 4" w:semiHidden="1" w:unhideWhenUsed="1"/>
-    <w:lsdException w:name="List Number 5" w:semiHidden="1" w:unhideWhenUsed="1"/>
-    <w:lsdException w:name="Title" w:uiPriority="10" w:qFormat="1"/>
-    <w:lsdException w:name="Closing" w:semiHidden="1" w:unhideWhenUsed="1"/>
-    <w:lsdException w:name="Signature" w:semiHidden="1" w:unhideWhenUsed="1"/>
-    <w:lsdException w:name="Default Paragraph Font" w:semiHidden="1" w:uiPriority="1" w:unhideWhenUsed="1"/>
-    <w:lsdException w:name="Body Text" w:semiHidden="1" w:unhideWhenUsed="1"/>
-    <w:lsdException w:name="Body Text Indent" w:semiHidden="1" w:unhideWhenUsed="1"/>
-    <w:lsdException w:name="List Continue" w:semiHidden="1" w:unhideWhenUsed="1"/>
-    <w:lsdException w:name="List Continue 2" w:semiHidden="1" w:unhideWhenUsed="1"/>
-    <w:lsdException w:name="List Continue 3" w:semiHidden="1" w:unhideWhenUsed="1"/>
-    <w:lsdException w:name="List Continue 4" w:semiHidden="1" w:unhideWhenUsed="1"/>
-    <w:lsdException w:name="List Continue 5" w:semiHidden="1" w:unhideWhenUsed="1"/>
-    <w:lsdException w:name="Message Header" w:semiHidden="1" w:unhideWhenUsed="1"/>
-    <w:lsdException w:name="Subtitle" w:uiPriority="11" w:qFormat="1"/>
-    <w:lsdException w:name="Salutation" w:semiHidden="1" w:unhideWhenUsed="1"/>
-    <w:lsdException w:name="Date" w:semiHidden="1" w:unhideWhenUsed="1"/>
-    <w:lsdException w:name="Body Text First Indent" w:semiHidden="1" w:unhideWhenUsed="1"/>
-    <w:lsdException w:name="Body Text First Indent 2" w:semiHidden="1" w:unhideWhenUsed="1"/>
-    <w:lsdException w:name="Note Heading" w:semiHidden="1" w:unhideWhenUsed="1"/>
-    <w:lsdException w:name="Body Text 2" w:semiHidden="1" w:unhideWhenUsed="1"/>
-    <w:lsdException w:name="Body Text 3" w:semiHidden="1" w:unhideWhenUsed="1"/>
-    <w:lsdException w:name="Body Text Indent 2" w:semiHidden="1" w:unhideWhenUsed="1"/>
-    <w:lsdException w:name="Body Text Indent 3" w:semiHidden="1" w:unhideWhenUsed="1"/>
-    <w:lsdException w:name="Block Text" w:semiHidden="1" w:unhideWhenUsed="1"/>
-    <w:lsdException w:name="Hyperlink" w:semiHidden="1" w:unhideWhenUsed="1"/>
-    <w:lsdException w:name="FollowedHyperlink" w:semiHidden="1" w:unhideWhenUsed="1"/>
-    <w:lsdException w:name="Strong" w:uiPriority="22" w:qFormat="1"/>
-    <w:lsdException w:name="Emphasis" w:uiPriority="20" w:qFormat="1"/>
-    <w:lsdException w:name="Document Map" w:semiHidden="1" w:unhideWhenUsed="1"/>
-    <w:lsdException w:name="Plain Text" w:semiHidden="1" w:unhideWhenUsed="1"/>
-    <w:lsdException w:name="E-mail Signature" w:semiHidden="1" w:unhideWhenUsed="1"/>
-    <w:lsdException w:name="HTML Top of Form" w:semiHidden="1" w:unhideWhenUsed="1"/>
-    <w:lsdException w:name="HTML Bottom of Form" w:semiHidden="1" w:unhideWhenUsed="1"/>
-    <w:lsdException w:name="Normal (Web)" w:semiHidden="1" w:unhideWhenUsed="1"/>
-    <w:lsdException w:name="HTML Acronym" w:semiHidden="1" w:unhideWhenUsed="1"/>
-    <w:lsdException w:name="HTML Address" w:semiHidden="1" w:unhideWhenUsed="1"/>
-    <w:lsdException w:name="HTML Cite" w:semiHidden="1" w:unhideWhenUsed="1"/>
-    <w:lsdException w:name="HTML Code" w:semiHidden="1" w:unhideWhenUsed="1"/>
-    <w:lsdException w:name="HTML Definition" w:semiHidden="1" w:unhideWhenUsed="1"/>
-    <w:lsdException w:name="HTML Keyboard" w:semiHidden="1" w:unhideWhenUsed="1"/>
-    <w:lsdException w:name="HTML Preformatted" w:semiHidden="1" w:unhideWhenUsed="1"/>
-    <w:lsdException w:name="HTML Sample" w:semiHidden="1" w:unhideWhenUsed="1"/>
-    <w:lsdException w:name="HTML Typewriter" w:semiHidden="1" w:unhideWhenUsed="1"/>
-    <w:lsdException w:name="HTML Variable" w:semiHidden="1" w:unhideWhenUsed="1"/>
-    <w:lsdException w:name="Normal Table" w:semiHidden="1" w:unhideWhenUsed="1"/>
-    <w:lsdException w:name="annotation subject" w:semiHidden="1" w:unhideWhenUsed="1"/>
-    <w:lsdException w:name="No List" w:semiHidden="1" w:unhideWhenUsed="1"/>
-    <w:lsdException w:name="Outline List 1" w:semiHidden="1" w:unhideWhenUsed="1"/>
-    <w:lsdException w:name="Outline List 2" w:semiHidden="1" w:unhideWhenUsed="1"/>
-    <w:lsdException w:name="Outline List 3" w:semiHidden="1" w:unhideWhenUsed="1"/>
-    <w:lsdException w:name="Table Simple 1" w:semiHidden="1" w:unhideWhenUsed="1"/>
-    <w:lsdException w:name="Table Simple 2" w:semiHidden="1" w:unhideWhenUsed="1"/>
-    <w:lsdException w:name="Table Simple 3" w:semiHidden="1" w:unhideWhenUsed="1"/>
-    <w:lsdException w:name="Table Classic 1" w:semiHidden="1" w:unhideWhenUsed="1"/>
-    <w:lsdException w:name="Table Classic 2" w:semiHidden="1" w:unhideWhenUsed="1"/>
-    <w:lsdException w:name="Table Classic 3" w:semiHidden="1" w:unhideWhenUsed="1"/>
-    <w:lsdException w:name="Table Classic 4" w:semiHidden="1" w:unhideWhenUsed="1"/>
-    <w:lsdException w:name="Table Colorful 1" w:semiHidden="1" w:unhideWhenUsed="1"/>
-    <w:lsdException w:name="Table Colorful 2" w:semiHidden="1" w:unhideWhenUsed="1"/>
-    <w:lsdException w:name="Table Colorful 3" w:semiHidden="1" w:unhideWhenUsed="1"/>
-    <w:lsdException w:name="Table Columns 1" w:semiHidden="1" w:unhideWhenUsed="1"/>
-    <w:lsdException w:name="Table Columns 2" w:semiHidden="1" w:unhideWhenUsed="1"/>
-    <w:lsdException w:name="Table Columns 3" w:semiHidden="1" w:unhideWhenUsed="1"/>
-    <w:lsdException w:name="Table Columns 4" w:semiHidden="1" w:unhideWhenUsed="1"/>
-    <w:lsdException w:name="Table Columns 5" w:semiHidden="1" w:unhideWhenUsed="1"/>
-    <w:lsdException w:name="Table Grid 1" w:semiHidden="1" w:unhideWhenUsed="1"/>
-    <w:lsdException w:name="Table Grid 2" w:semiHidden="1" w:unhideWhenUsed="1"/>
-    <w:lsdException w:name="Table Grid 3" w:semiHidden="1" w:unhideWhenUsed="1"/>
-    <w:lsdException w:name="Table Grid 4" w:semiHidden="1" w:unhideWhenUsed="1"/>
-    <w:lsdException w:name="Table Grid 5" w:semiHidden="1" w:unhideWhenUsed="1"/>
-    <w:lsdException w:name="Table Grid 6" w:semiHidden="1" w:unhideWhenUsed="1"/>
-    <w:lsdException w:name="Table Grid 7" w:semiHidden="1" w:unhideWhenUsed="1"/>
-    <w:lsdException w:name="Table Grid 8" w:semiHidden="1" w:unhideWhenUsed="1"/>
-    <w:lsdException w:name="Table List 1" w:semiHidden="1" w:unhideWhenUsed="1"/>
-    <w:lsdException w:name="Table List 2" w:semiHidden="1" w:unhideWhenUsed="1"/>
-    <w:lsdException w:name="Table List 3" w:semiHidden="1" w:unhideWhenUsed="1"/>
-    <w:lsdException w:name="Table List 4" w:semiHidden="1" w:unhideWhenUsed="1"/>
-    <w:lsdException w:name="Table List 5" w:semiHidden="1" w:unhideWhenUsed="1"/>
-    <w:lsdException w:name="Table List 6" w:semiHidden="1" w:unhideWhenUsed="1"/>
-    <w:lsdException w:name="Table List 7" w:semiHidden="1" w:unhideWhenUsed="1"/>
-    <w:lsdException w:name="Table List 8" w:semiHidden="1" w:unhideWhenUsed="1"/>
-    <w:lsdException w:name="Table 3D effects 1" w:semiHidden="1" w:unhideWhenUsed="1"/>
-    <w:lsdException w:name="Table 3D effects 2" w:semiHidden="1" w:unhideWhenUsed="1"/>
-    <w:lsdException w:name="Table 3D effects 3" w:semiHidden="1" w:unhideWhenUsed="1"/>
-    <w:lsdException w:name="Table Contemporary" w:semiHidden="1" w:unhideWhenUsed="1"/>
-    <w:lsdException w:name="Table Elegant" w:semiHidden="1" w:unhideWhenUsed="1"/>
-    <w:lsdException w:name="Table Professional" w:semiHidden="1" w:unhideWhenUsed="1"/>
-    <w:lsdException w:name="Table Subtle 1" w:semiHidden="1" w:unhideWhenUsed="1"/>
-    <w:lsdException w:name="Table Subtle 2" w:semiHidden="1" w:unhideWhenUsed="1"/>
-    <w:lsdException w:name="Table Web 1" w:semiHidden="1" w:unhideWhenUsed="1"/>
-    <w:lsdException w:name="Table Web 2" w:semiHidden="1" w:unhideWhenUsed="1"/>
-    <w:lsdException w:name="Table Web 3" w:semiHidden="1" w:unhideWhenUsed="1"/>
-    <w:lsdException w:name="Balloon Text" w:semiHidden="1" w:unhideWhenUsed="1"/>
-    <w:lsdException w:name="Table Grid" w:uiPriority="39"/>
-    <w:lsdException w:name="Table Theme" w:semiHidden="1" w:unhideWhenUsed="1"/>
-    <w:lsdException w:name="Placeholder Text" w:semiHidden="1"/>
-    <w:lsdException w:name="No Spacing" w:uiPriority="1" w:qFormat="1"/>
-    <w:lsdException w:name="Light Shading" w:uiPriority="60"/>
-    <w:lsdException w:name="Light List" w:uiPriority="61"/>
-    <w:lsdException w:name="Light Grid" w:uiPriority="62"/>
-    <w:lsdException w:name="Medium Shading 1" w:uiPriority="63"/>
-    <w:lsdException w:name="Medium Shading 2" w:uiPriority="64"/>
-    <w:lsdException w:name="Medium List 1" w:uiPriority="65"/>
-    <w:lsdException w:name="Medium List 2" w:uiPriority="66"/>
-    <w:lsdException w:name="Medium Grid 1" w:uiPriority="67"/>
-    <w:lsdException w:name="Medium Grid 2" w:uiPriority="68"/>
-    <w:lsdException w:name="Medium Grid 3" w:uiPriority="69"/>
-    <w:lsdException w:name="Dark List" w:uiPriority="70"/>
-    <w:lsdException w:name="Colorful Shading" w:uiPriority="71"/>
-    <w:lsdException w:name="Colorful List" w:uiPriority="72"/>
-    <w:lsdException w:name="Colorful Grid" w:uiPriority="73"/>
-    <w:lsdException w:name="Light Shading Accent 1" w:uiPriority="60"/>
-    <w:lsdException w:name="Light List Accent 1" w:uiPriority="61"/>
-    <w:lsdException w:name="Light Grid Accent 1" w:uiPriority="62"/>
-    <w:lsdException w:name="Medium Shading 1 Accent 1" w:uiPriority="63"/>
-    <w:lsdException w:name="Medium Shading 2 Accent 1" w:uiPriority="64"/>
-    <w:lsdException w:name="Medium List 1 Accent 1" w:uiPriority="65"/>
-    <w:lsdException w:name="Revision" w:semiHidden="1"/>
-    <w:lsdException w:name="List Paragraph" w:uiPriority="34" w:qFormat="1"/>
-    <w:lsdException w:name="Quote" w:uiPriority="29" w:qFormat="1"/>
-    <w:lsdException w:name="Intense Quote" w:uiPriority="30" w:qFormat="1"/>
-    <w:lsdException w:name="Medium List 2 Accent 1" w:uiPriority="66"/>
-    <w:lsdException w:name="Medium Grid 1 Accent 1" w:uiPriority="67"/>
-    <w:lsdException w:name="Medium Grid 2 Accent 1" w:uiPriority="68"/>
-    <w:lsdException w:name="Medium Grid 3 Accent 1" w:uiPriority="69"/>
-    <w:lsdException w:name="Dark List Accent 1" w:uiPriority="70"/>
-    <w:lsdException w:name="Colorful Shading Accent 1" w:uiPriority="71"/>
-    <w:lsdException w:name="Colorful List Accent 1" w:uiPriority="72"/>
-    <w:lsdException w:name="Colorful Grid Accent 1" w:uiPriority="73"/>
-    <w:lsdException w:name="Light Shading Accent 2" w:uiPriority="60"/>
-    <w:lsdException w:name="Light List Accent 2" w:uiPriority="61"/>
-    <w:lsdException w:name="Light Grid Accent 2" w:uiPriority="62"/>
-    <w:lsdException w:name="Medium Shading 1 Accent 2" w:uiPriority="63"/>
-    <w:lsdException w:name="Medium Shading 2 Accent 2" w:uiPriority="64"/>
-    <w:lsdException w:name="Medium List 1 Accent 2" w:uiPriority="65"/>
-    <w:lsdException w:name="Medium List 2 Accent 2" w:uiPriority="66"/>
-    <w:lsdException w:name="Medium Grid 1 Accent 2" w:uiPriority="67"/>
-    <w:lsdException w:name="Medium Grid 2 Accent 2" w:uiPriority="68"/>
-    <w:lsdException w:name="Medium Grid 3 Accent 2" w:uiPriority="69"/>
-    <w:lsdException w:name="Dark List Accent 2" w:uiPriority="70"/>
-    <w:lsdException w:name="Colorful Shading Accent 2" w:uiPriority="71"/>
-    <w:lsdException w:name="Colorful List Accent 2" w:uiPriority="72"/>
-    <w:lsdException w:name="Colorful Grid Accent 2" w:uiPriority="73"/>
-    <w:lsdException w:name="Light Shading Accent 3" w:uiPriority="60"/>
-    <w:lsdException w:name="Light List Accent 3" w:uiPriority="61"/>
-    <w:lsdException w:name="Light Grid Accent 3" w:uiPriority="62"/>
-    <w:lsdException w:name="Medium Shading 1 Accent 3" w:uiPriority="63"/>
-    <w:lsdException w:name="Medium Shading 2 Accent 3" w:uiPriority="64"/>
-    <w:lsdException w:name="Medium List 1 Accent 3" w:uiPriority="65"/>
-    <w:lsdException w:name="Medium List 2 Accent 3" w:uiPriority="66"/>
-    <w:lsdException w:name="Medium Grid 1 Accent 3" w:uiPriority="67"/>
-    <w:lsdException w:name="Medium Grid 2 Accent 3" w:uiPriority="68"/>
-    <w:lsdException w:name="Medium Grid 3 Accent 3" w:uiPriority="69"/>
-    <w:lsdException w:name="Dark List Accent 3" w:uiPriority="70"/>
-    <w:lsdException w:name="Colorful Shading Accent 3" w:uiPriority="71"/>
-    <w:lsdException w:name="Colorful List Accent 3" w:uiPriority="72"/>
-    <w:lsdException w:name="Colorful Grid Accent 3" w:uiPriority="73"/>
-    <w:lsdException w:name="Light Shading Accent 4" w:uiPriority="60"/>
-    <w:lsdException w:name="Light List Accent 4" w:uiPriority="61"/>
-    <w:lsdException w:name="Light Grid Accent 4" w:uiPriority="62"/>
-    <w:lsdException w:name="Medium Shading 1 Accent 4" w:uiPriority="63"/>
-    <w:lsdException w:name="Medium Shading 2 Accent 4" w:uiPriority="64"/>
-    <w:lsdException w:name="Medium List 1 Accent 4" w:uiPriority="65"/>
-    <w:lsdException w:name="Medium List 2 Accent 4" w:uiPriority="66"/>
-    <w:lsdException w:name="Medium Grid 1 Accent 4" w:uiPriority="67"/>
-    <w:lsdException w:name="Medium Grid 2 Accent 4" w:uiPriority="68"/>
-    <w:lsdException w:name="Medium Grid 3 Accent 4" w:uiPriority="69"/>
-    <w:lsdException w:name="Dark List Accent 4" w:uiPriority="70"/>
-    <w:lsdException w:name="Colorful Shading Accent 4" w:uiPriority="71"/>
-    <w:lsdException w:name="Colorful List Accent 4" w:uiPriority="72"/>
-    <w:lsdException w:name="Colorful Grid Accent 4" w:uiPriority="73"/>
-    <w:lsdException w:name="Light Shading Accent 5" w:uiPriority="60"/>
-    <w:lsdException w:name="Light List Accent 5" w:uiPriority="61"/>
-    <w:lsdException w:name="Light Grid Accent 5" w:uiPriority="62"/>
-    <w:lsdException w:name="Medium Shading 1 Accent 5" w:uiPriority="63"/>
-    <w:lsdException w:name="Medium Shading 2 Accent 5" w:uiPriority="64"/>
-    <w:lsdException w:name="Medium List 1 Accent 5" w:uiPriority="65"/>
-    <w:lsdException w:name="Medium List 2 Accent 5" w:uiPriority="66"/>
-    <w:lsdException w:name="Medium Grid 1 Accent 5" w:uiPriority="67"/>
-    <w:lsdException w:name="Medium Grid 2 Accent 5" w:uiPriority="68"/>
-    <w:lsdException w:name="Medium Grid 3 Accent 5" w:uiPriority="69"/>
-    <w:lsdException w:name="Dark List Accent 5" w:uiPriority="70"/>
-    <w:lsdException w:name="Colorful Shading Accent 5" w:uiPriority="71"/>
-    <w:lsdException w:name="Colorful List Accent 5" w:uiPriority="72"/>
-    <w:lsdException w:name="Colorful Grid Accent 5" w:uiPriority="73"/>
-    <w:lsdException w:name="Light Shading Accent 6" w:uiPriority="60"/>
-    <w:lsdException w:name="Light List Accent 6" w:uiPriority="61"/>
-    <w:lsdException w:name="Light Grid Accent 6" w:uiPriority="62"/>
-    <w:lsdException w:name="Medium Shading 1 Accent 6" w:uiPriority="63"/>
-    <w:lsdException w:name="Medium Shading 2 Accent 6" w:uiPriority="64"/>
-    <w:lsdException w:name="Medium List 1 Accent 6" w:uiPriority="65"/>
-    <w:lsdException w:name="Medium List 2 Accent 6" w:uiPriority="66"/>
-    <w:lsdException w:name="Medium Grid 1 Accent 6" w:uiPriority="67"/>
-    <w:lsdException w:name="Medium Grid 2 Accent 6" w:uiPriority="68"/>
-    <w:lsdException w:name="Medium Grid 3 Accent 6" w:uiPriority="69"/>
-    <w:lsdException w:name="Dark List Accent 6" w:uiPriority="70"/>
-    <w:lsdException w:name="Colorful Shading Accent 6" w:uiPriority="71"/>
-    <w:lsdException w:name="Colorful List Accent 6" w:uiPriority="72"/>
-    <w:lsdException w:name="Colorful Grid Accent 6" w:uiPriority="73"/>
-    <w:lsdException w:name="Subtle Emphasis" w:uiPriority="19" w:qFormat="1"/>
-    <w:lsdException w:name="Intense Emphasis" w:uiPriority="21" w:qFormat="1"/>
-    <w:lsdException w:name="Subtle Reference" w:uiPriority="31" w:qFormat="1"/>
-    <w:lsdException w:name="Intense Reference" w:uiPriority="32" w:qFormat="1"/>
-    <w:lsdException w:name="Book Title" w:uiPriority="33" w:qFormat="1"/>
-    <w:lsdException w:name="Bibliography" w:semiHidden="1" w:uiPriority="37" w:unhideWhenUsed="1"/>
-    <w:lsdException w:name="TOC Heading" w:semiHidden="1" w:uiPriority="39" w:unhideWhenUsed="1" w:qFormat="1"/>
-    <w:lsdException w:name="Plain Table 1" w:uiPriority="41"/>
-    <w:lsdException w:name="Plain Table 2" w:uiPriority="42"/>
-    <w:lsdException w:name="Plain Table 3" w:uiPriority="43"/>
-    <w:lsdException w:name="Plain Table 4" w:uiPriority="44"/>
-    <w:lsdException w:name="Plain Table 5" w:uiPriority="45"/>
-    <w:lsdException w:name="Grid Table Light" w:uiPriority="40"/>
-    <w:lsdException w:name="Grid Table 1 Light" w:uiPriority="46"/>
-    <w:lsdException w:name="Grid Table 2" w:uiPriority="47"/>
-    <w:lsdException w:name="Grid Table 3" w:uiPriority="48"/>
-    <w:lsdException w:name="Grid Table 4" w:uiPriority="49"/>
-    <w:lsdException w:name="Grid Table 5 Dark" w:uiPriority="50"/>
-    <w:lsdException w:name="Grid Table 6 Colorful" w:uiPriority="51"/>
-    <w:lsdException w:name="Grid Table 7 Colorful" w:uiPriority="52"/>
-    <w:lsdException w:name="Grid Table 1 Light Accent 1" w:uiPriority="46"/>
-    <w:lsdException w:name="Grid Table 2 Accent 1" w:uiPriority="47"/>
-    <w:lsdException w:name="Grid Table 3 Accent 1" w:uiPriority="48"/>
-    <w:lsdException w:name="Grid Table 4 Accent 1" w:uiPriority="49"/>
-    <w:lsdException w:name="Grid Table 5 Dark Accent 1" w:uiPriority="50"/>
-    <w:lsdException w:name="Grid Table 6 Colorful Accent 1" w:uiPriority="51"/>
-    <w:lsdException w:name="Grid Table 7 Colorful Accent 1" w:uiPriority="52"/>
-    <w:lsdException w:name="Grid Table 1 Light Accent 2" w:uiPriority="46"/>
-    <w:lsdException w:name="Grid Table 2 Accent 2" w:uiPriority="47"/>
-    <w:lsdException w:name="Grid Table 3 Accent 2" w:uiPriority="48"/>
-    <w:lsdException w:name="Grid Table 4 Accent 2" w:uiPriority="49"/>
-    <w:lsdException w:name="Grid Table 5 Dark Accent 2" w:uiPriority="50"/>
-    <w:lsdException w:name="Grid Table 6 Colorful Accent 2" w:uiPriority="51"/>
-    <w:lsdException w:name="Grid Table 7 Colorful Accent 2" w:uiPriority="52"/>
-    <w:lsdException w:name="Grid Table 1 Light Accent 3" w:uiPriority="46"/>
-    <w:lsdException w:name="Grid Table 2 Accent 3" w:uiPriority="47"/>
-    <w:lsdException w:name="Grid Table 3 Accent 3" w:uiPriority="48"/>
-    <w:lsdException w:name="Grid Table 4 Accent 3" w:uiPriority="49"/>
-    <w:lsdException w:name="Grid Table 5 Dark Accent 3" w:uiPriority="50"/>
-    <w:lsdException w:name="Grid Table 6 Colorful Accent 3" w:uiPriority="51"/>
-    <w:lsdException w:name="Grid Table 7 Colorful Accent 3" w:uiPriority="52"/>
-    <w:lsdException w:name="Grid Table 1 Light Accent 4" w:uiPriority="46"/>
-    <w:lsdException w:name="Grid Table 2 Accent 4" w:uiPriority="47"/>
-    <w:lsdException w:name="Grid Table 3 Accent 4" w:uiPriority="48"/>
-    <w:lsdException w:name="Grid Table 4 Accent 4" w:uiPriority="49"/>
-    <w:lsdException w:name="Grid Table 5 Dark Accent 4" w:uiPriority="50"/>
-    <w:lsdException w:name="Grid Table 6 Colorful Accent 4" w:uiPriority="51"/>
-    <w:lsdException w:name="Grid Table 7 Colorful Accent 4" w:uiPriority="52"/>
-    <w:lsdException w:name="Grid Table 1 Light Accent 5" w:uiPriority="46"/>
-    <w:lsdException w:name="Grid Table 2 Accent 5" w:uiPriority="47"/>
-    <w:lsdException w:name="Grid Table 3 Accent 5" w:uiPriority="48"/>
-    <w:lsdException w:name="Grid Table 4 Accent 5" w:uiPriority="49"/>
-    <w:lsdException w:name="Grid Table 5 Dark Accent 5" w:uiPriority="50"/>
-    <w:lsdException w:name="Grid Table 6 Colorful Accent 5" w:uiPriority="51"/>
-    <w:lsdException w:name="Grid Table 7 Colorful Accent 5" w:uiPriority="52"/>
-    <w:lsdException w:name="Grid Table 1 Light Accent 6" w:uiPriority="46"/>
-    <w:lsdException w:name="Grid Table 2 Accent 6" w:uiPriority="47"/>
-    <w:lsdException w:name="Grid Table 3 Accent 6" w:uiPriority="48"/>
-    <w:lsdException w:name="Grid Table 4 Accent 6" w:uiPriority="49"/>
-    <w:lsdException w:name="Grid Table 5 Dark Accent 6" w:uiPriority="50"/>
-    <w:lsdException w:name="Grid Table 6 Colorful Accent 6" w:uiPriority="51"/>
-    <w:lsdException w:name="Grid Table 7 Colorful Accent 6" w:uiPriority="52"/>
-    <w:lsdException w:name="List Table 1 Light" w:uiPriority="46"/>
-    <w:lsdException w:name="List Table 2" w:uiPriority="47"/>
-    <w:lsdException w:name="List Table 3" w:uiPriority="48"/>
-    <w:lsdException w:name="List Table 4" w:uiPriority="49"/>
-    <w:lsdException w:name="List Table 5 Dark" w:uiPriority="50"/>
-    <w:lsdException w:name="List Table 6 Colorful" w:uiPriority="51"/>
-    <w:lsdException w:name="List Table 7 Colorful" w:uiPriority="52"/>
-    <w:lsdException w:name="List Table 1 Light Accent 1" w:uiPriority="46"/>
-    <w:lsdException w:name="List Table 2 Accent 1" w:uiPriority="47"/>
-    <w:lsdException w:name="List Table 3 Accent 1" w:uiPriority="48"/>
-    <w:lsdException w:name="List Table 4 Accent 1" w:uiPriority="49"/>
-    <w:lsdException w:name="List Table 5 Dark Accent 1" w:uiPriority="50"/>
-    <w:lsdException w:name="List Table 6 Colorful Accent 1" w:uiPriority="51"/>
-    <w:lsdException w:name="List Table 7 Colorful Accent 1" w:uiPriority="52"/>
-    <w:lsdException w:name="List Table 1 Light Accent 2" w:uiPriority="46"/>
-    <w:lsdException w:name="List Table 2 Accent 2" w:uiPriority="47"/>
-    <w:lsdException w:name="List Table 3 Accent 2" w:uiPriority="48"/>
-    <w:lsdException w:name="List Table 4 Accent 2" w:uiPriority="49"/>
-    <w:lsdException w:name="List Table 5 Dark Accent 2" w:uiPriority="50"/>
-    <w:lsdException w:name="List Table 6 Colorful Accent 2" w:uiPriority="51"/>
-    <w:lsdException w:name="List Table 7 Colorful Accent 2" w:uiPriority="52"/>
-    <w:lsdException w:name="List Table 1 Light Accent 3" w:uiPriority="46"/>
-    <w:lsdException w:name="List Table 2 Accent 3" w:uiPriority="47"/>
-    <w:lsdException w:name="List Table 3 Accent 3" w:uiPriority="48"/>
-    <w:lsdException w:name="List Table 4 Accent 3" w:uiPriority="49"/>
-    <w:lsdException w:name="List Table 5 Dark Accent 3" w:uiPriority="50"/>
-    <w:lsdException w:name="List Table 6 Colorful Accent 3" w:uiPriority="51"/>
-    <w:lsdException w:name="List Table 7 Colorful Accent 3" w:uiPriority="52"/>
-    <w:lsdException w:name="List Table 1 Light Accent 4" w:uiPriority="46"/>
-    <w:lsdException w:name="List Table 2 Accent 4" w:uiPriority="47"/>
-    <w:lsdException w:name="List Table 3 Accent 4" w:uiPriority="48"/>
-    <w:lsdException w:name="List Table 4 Accent 4" w:uiPriority="49"/>
-    <w:lsdException w:name="List Table 5 Dark Accent 4" w:uiPriority="50"/>
-    <w:lsdException w:name="List Table 6 Colorful Accent 4" w:uiPriority="51"/>
-    <w:lsdException w:name="List Table 7 Colorful Accent 4" w:uiPriority="52"/>
-    <w:lsdException w:name="List Table 1 Light Accent 5" w:uiPriority="46"/>
-    <w:lsdException w:name="List Table 2 Accent 5" w:uiPriority="47"/>
-    <w:lsdException w:name="List Table 3 Accent 5" w:uiPriority="48"/>
-    <w:lsdException w:name="List Table 4 Accent 5" w:uiPriority="49"/>
-    <w:lsdException w:name="List Table 5 Dark Accent 5" w:uiPriority="50"/>
-    <w:lsdException w:name="List Table 6 Colorful Accent 5" w:uiPriority="51"/>
-    <w:lsdException w:name="List Table 7 Colorful Accent 5" w:uiPriority="52"/>
-    <w:lsdException w:name="List Table 1 Light Accent 6" w:uiPriority="46"/>
-    <w:lsdException w:name="List Table 2 Accent 6" w:uiPriority="47"/>
-    <w:lsdException w:name="List Table 3 Accent 6" w:uiPriority="48"/>
-    <w:lsdException w:name="List Table 4 Accent 6" w:uiPriority="49"/>
-    <w:lsdException w:name="List Table 5 Dark Accent 6" w:uiPriority="50"/>
-    <w:lsdException w:name="List Table 6 Colorful Accent 6" w:uiPriority="51"/>
-    <w:lsdException w:name="List Table 7 Colorful Accent 6" w:uiPriority="52"/>
-    <w:lsdException w:name="Mention" w:semiHidden="1" w:unhideWhenUsed="1"/>
-    <w:lsdException w:name="Smart Hyperlink" w:semiHidden="1" w:unhideWhenUsed="1"/>
-    <w:lsdException w:name="Hashtag" w:semiHidden="1" w:unhideWhenUsed="1"/>
+  <w:latentStyles w:defLockedState="0" w:defUIPriority="99" w:defSemiHidden="1" w:defUnhideWhenUsed="1" w:defQFormat="0" w:count="267">
+    <w:lsdException w:name="Normal" w:semiHidden="0" w:uiPriority="0" w:unhideWhenUsed="0" w:qFormat="1"/>
+    <w:lsdException w:name="heading 1" w:semiHidden="0" w:uiPriority="9" w:unhideWhenUsed="0" w:qFormat="1"/>
+    <w:lsdException w:name="heading 2" w:uiPriority="9" w:qFormat="1"/>
+    <w:lsdException w:name="heading 3" w:uiPriority="9" w:qFormat="1"/>
+    <w:lsdException w:name="heading 4" w:uiPriority="9" w:qFormat="1"/>
+    <w:lsdException w:name="heading 5" w:uiPriority="9" w:qFormat="1"/>
+    <w:lsdException w:name="heading 6" w:uiPriority="9" w:qFormat="1"/>
+    <w:lsdException w:name="heading 7" w:uiPriority="9" w:qFormat="1"/>
+    <w:lsdException w:name="heading 8" w:uiPriority="9" w:qFormat="1"/>
+    <w:lsdException w:name="heading 9" w:uiPriority="9" w:qFormat="1"/>
+    <w:lsdException w:name="toc 1" w:uiPriority="39"/>
+    <w:lsdException w:name="toc 2" w:uiPriority="39"/>
+    <w:lsdException w:name="toc 3" w:uiPriority="39"/>
+    <w:lsdException w:name="toc 4" w:uiPriority="39"/>
+    <w:lsdException w:name="toc 5" w:uiPriority="39"/>
+    <w:lsdException w:name="toc 6" w:uiPriority="39"/>
+    <w:lsdException w:name="toc 7" w:uiPriority="39"/>
+    <w:lsdException w:name="toc 8" w:uiPriority="39"/>
+    <w:lsdException w:name="toc 9" w:uiPriority="39"/>
+    <w:lsdException w:name="caption" w:uiPriority="35" w:qFormat="1"/>
+    <w:lsdException w:name="Title" w:semiHidden="0" w:uiPriority="10" w:unhideWhenUsed="0" w:qFormat="1"/>
+    <w:lsdException w:name="Default Paragraph Font" w:uiPriority="1"/>
+    <w:lsdException w:name="Subtitle" w:semiHidden="0" w:uiPriority="11" w:unhideWhenUsed="0" w:qFormat="1"/>
+    <w:lsdException w:name="Strong" w:semiHidden="0" w:uiPriority="22" w:unhideWhenUsed="0" w:qFormat="1"/>
+    <w:lsdException w:name="Emphasis" w:semiHidden="0" w:uiPriority="20" w:unhideWhenUsed="0" w:qFormat="1"/>
+    <w:lsdException w:name="Table Grid" w:semiHidden="0" w:uiPriority="39" w:unhideWhenUsed="0"/>
+    <w:lsdException w:name="Placeholder Text" w:unhideWhenUsed="0"/>
+    <w:lsdException w:name="No Spacing" w:semiHidden="0" w:uiPriority="1" w:unhideWhenUsed="0" w:qFormat="1"/>
+    <w:lsdException w:name="Light Shading" w:semiHidden="0" w:uiPriority="60" w:unhideWhenUsed="0"/>
+    <w:lsdException w:name="Light List" w:semiHidden="0" w:uiPriority="61" w:unhideWhenUsed="0"/>
+    <w:lsdException w:name="Light Grid" w:semiHidden="0" w:uiPriority="62" w:unhideWhenUsed="0"/>
+    <w:lsdException w:name="Medium Shading 1" w:semiHidden="0" w:uiPriority="63" w:unhideWhenUsed="0"/>
+    <w:lsdException w:name="Medium Shading 2" w:semiHidden="0" w:uiPriority="64" w:unhideWhenUsed="0"/>
+    <w:lsdException w:name="Medium List 1" w:semiHidden="0" w:uiPriority="65" w:unhideWhenUsed="0"/>
+    <w:lsdException w:name="Medium List 2" w:semiHidden="0" w:uiPriority="66" w:unhideWhenUsed="0"/>
+    <w:lsdException w:name="Medium Grid 1" w:semiHidden="0" w:uiPriority="67" w:unhideWhenUsed="0"/>
+    <w:lsdException w:name="Medium Grid 2" w:semiHidden="0" w:uiPriority="68" w:unhideWhenUsed="0"/>
+    <w:lsdException w:name="Medium Grid 3" w:semiHidden="0" w:uiPriority="69" w:unhideWhenUsed="0"/>
+    <w:lsdException w:name="Dark List" w:semiHidden="0" w:uiPriority="70" w:unhideWhenUsed="0"/>
+    <w:lsdException w:name="Colorful Shading" w:semiHidden="0" w:uiPriority="71" w:unhideWhenUsed="0"/>
+    <w:lsdException w:name="Colorful List" w:semiHidden="0" w:uiPriority="72" w:unhideWhenUsed="0"/>
+    <w:lsdException w:name="Colorful Grid" w:semiHidden="0" w:uiPriority="73" w:unhideWhenUsed="0"/>
+    <w:lsdException w:name="Light Shading Accent 1" w:semiHidden="0" w:uiPriority="60" w:unhideWhenUsed="0"/>
+    <w:lsdException w:name="Light List Accent 1" w:semiHidden="0" w:uiPriority="61" w:unhideWhenUsed="0"/>
+    <w:lsdException w:name="Light Grid Accent 1" w:semiHidden="0" w:uiPriority="62" w:unhideWhenUsed="0"/>
+    <w:lsdException w:name="Medium Shading 1 Accent 1" w:semiHidden="0" w:uiPriority="63" w:unhideWhenUsed="0"/>
+    <w:lsdException w:name="Medium Shading 2 Accent 1" w:semiHidden="0" w:uiPriority="64" w:unhideWhenUsed="0"/>
+    <w:lsdException w:name="Medium List 1 Accent 1" w:semiHidden="0" w:uiPriority="65" w:unhideWhenUsed="0"/>
+    <w:lsdException w:name="Revision" w:unhideWhenUsed="0"/>
+    <w:lsdException w:name="List Paragraph" w:semiHidden="0" w:uiPriority="34" w:unhideWhenUsed="0" w:qFormat="1"/>
+    <w:lsdException w:name="Quote" w:semiHidden="0" w:uiPriority="29" w:unhideWhenUsed="0" w:qFormat="1"/>
+    <w:lsdException w:name="Intense Quote" w:semiHidden="0" w:uiPriority="30" w:unhideWhenUsed="0" w:qFormat="1"/>
+    <w:lsdException w:name="Medium List 2 Accent 1" w:semiHidden="0" w:uiPriority="66" w:unhideWhenUsed="0"/>
+    <w:lsdException w:name="Medium Grid 1 Accent 1" w:semiHidden="0" w:uiPriority="67" w:unhideWhenUsed="0"/>
+    <w:lsdException w:name="Medium Grid 2 Accent 1" w:semiHidden="0" w:uiPriority="68" w:unhideWhenUsed="0"/>
+    <w:lsdException w:name="Medium Grid 3 Accent 1" w:semiHidden="0" w:uiPriority="69" w:unhideWhenUsed="0"/>
+    <w:lsdException w:name="Dark List Accent 1" w:semiHidden="0" w:uiPriority="70" w:unhideWhenUsed="0"/>
+    <w:lsdException w:name="Colorful Shading Accent 1" w:semiHidden="0" w:uiPriority="71" w:unhideWhenUsed="0"/>
+    <w:lsdException w:name="Colorful List Accent 1" w:semiHidden="0" w:uiPriority="72" w:unhideWhenUsed="0"/>
+    <w:lsdException w:name="Colorful Grid Accent 1" w:semiHidden="0" w:uiPriority="73" w:unhideWhenUsed="0"/>
+    <w:lsdException w:name="Light Shading Accent 2" w:semiHidden="0" w:uiPriority="60" w:unhideWhenUsed="0"/>
+    <w:lsdException w:name="Light List Accent 2" w:semiHidden="0" w:uiPriority="61" w:unhideWhenUsed="0"/>
+    <w:lsdException w:name="Light Grid Accent 2" w:semiHidden="0" w:uiPriority="62" w:unhideWhenUsed="0"/>
+    <w:lsdException w:name="Medium Shading 1 Accent 2" w:semiHidden="0" w:uiPriority="63" w:unhideWhenUsed="0"/>
+    <w:lsdException w:name="Medium Shading 2 Accent 2" w:semiHidden="0" w:uiPriority="64" w:unhideWhenUsed="0"/>
+    <w:lsdException w:name="Medium List 1 Accent 2" w:semiHidden="0" w:uiPriority="65" w:unhideWhenUsed="0"/>
+    <w:lsdException w:name="Medium List 2 Accent 2" w:semiHidden="0" w:uiPriority="66" w:unhideWhenUsed="0"/>
+    <w:lsdException w:name="Medium Grid 1 Accent 2" w:semiHidden="0" w:uiPriority="67" w:unhideWhenUsed="0"/>
+    <w:lsdException w:name="Medium Grid 2 Accent 2" w:semiHidden="0" w:uiPriority="68" w:unhideWhenUsed="0"/>
+    <w:lsdException w:name="Medium Grid 3 Accent 2" w:semiHidden="0" w:uiPriority="69" w:unhideWhenUsed="0"/>
+    <w:lsdException w:name="Dark List Accent 2" w:semiHidden="0" w:uiPriority="70" w:unhideWhenUsed="0"/>
+    <w:lsdException w:name="Colorful Shading Accent 2" w:semiHidden="0" w:uiPriority="71" w:unhideWhenUsed="0"/>
+    <w:lsdException w:name="Colorful List Accent 2" w:semiHidden="0" w:uiPriority="72" w:unhideWhenUsed="0"/>
+    <w:lsdException w:name="Colorful Grid Accent 2" w:semiHidden="0" w:uiPriority="73" w:unhideWhenUsed="0"/>
+    <w:lsdException w:name="Light Shading Accent 3" w:semiHidden="0" w:uiPriority="60" w:unhideWhenUsed="0"/>
+    <w:lsdException w:name="Light List Accent 3" w:semiHidden="0" w:uiPriority="61" w:unhideWhenUsed="0"/>
+    <w:lsdException w:name="Light Grid Accent 3" w:semiHidden="0" w:uiPriority="62" w:unhideWhenUsed="0"/>
+    <w:lsdException w:name="Medium Shading 1 Accent 3" w:semiHidden="0" w:uiPriority="63" w:unhideWhenUsed="0"/>
+    <w:lsdException w:name="Medium Shading 2 Accent 3" w:semiHidden="0" w:uiPriority="64" w:unhideWhenUsed="0"/>
+    <w:lsdException w:name="Medium List 1 Accent 3" w:semiHidden="0" w:uiPriority="65" w:unhideWhenUsed="0"/>
+    <w:lsdException w:name="Medium List 2 Accent 3" w:semiHidden="0" w:uiPriority="66" w:unhideWhenUsed="0"/>
+    <w:lsdException w:name="Medium Grid 1 Accent 3" w:semiHidden="0" w:uiPriority="67" w:unhideWhenUsed="0"/>
+    <w:lsdException w:name="Medium Grid 2 Accent 3" w:semiHidden="0" w:uiPriority="68" w:unhideWhenUsed="0"/>
+    <w:lsdException w:name="Medium Grid 3 Accent 3" w:semiHidden="0" w:uiPriority="69" w:unhideWhenUsed="0"/>
+    <w:lsdException w:name="Dark List Accent 3" w:semiHidden="0" w:uiPriority="70" w:unhideWhenUsed="0"/>
+    <w:lsdException w:name="Colorful Shading Accent 3" w:semiHidden="0" w:uiPriority="71" w:unhideWhenUsed="0"/>
+    <w:lsdException w:name="Colorful List Accent 3" w:semiHidden="0" w:uiPriority="72" w:unhideWhenUsed="0"/>
+    <w:lsdException w:name="Colorful Grid Accent 3" w:semiHidden="0" w:uiPriority="73" w:unhideWhenUsed="0"/>
+    <w:lsdException w:name="Light Shading Accent 4" w:semiHidden="0" w:uiPriority="60" w:unhideWhenUsed="0"/>
+    <w:lsdException w:name="Light List Accent 4" w:semiHidden="0" w:uiPriority="61" w:unhideWhenUsed="0"/>
+    <w:lsdException w:name="Light Grid Accent 4" w:semiHidden="0" w:uiPriority="62" w:unhideWhenUsed="0"/>
+    <w:lsdException w:name="Medium Shading 1 Accent 4" w:semiHidden="0" w:uiPriority="63" w:unhideWhenUsed="0"/>
+    <w:lsdException w:name="Medium Shading 2 Accent 4" w:semiHidden="0" w:uiPriority="64" w:unhideWhenUsed="0"/>
+    <w:lsdException w:name="Medium List 1 Accent 4" w:semiHidden="0" w:uiPriority="65" w:unhideWhenUsed="0"/>
+    <w:lsdException w:name="Medium List 2 Accent 4" w:semiHidden="0" w:uiPriority="66" w:unhideWhenUsed="0"/>
+    <w:lsdException w:name="Medium Grid 1 Accent 4" w:semiHidden="0" w:uiPriority="67" w:unhideWhenUsed="0"/>
+    <w:lsdException w:name="Medium Grid 2 Accent 4" w:semiHidden="0" w:uiPriority="68" w:unhideWhenUsed="0"/>
+    <w:lsdException w:name="Medium Grid 3 Accent 4" w:semiHidden="0" w:uiPriority="69" w:unhideWhenUsed="0"/>
+    <w:lsdException w:name="Dark List Accent 4" w:semiHidden="0" w:uiPriority="70" w:unhideWhenUsed="0"/>
+    <w:lsdException w:name="Colorful Shading Accent 4" w:semiHidden="0" w:uiPriority="71" w:unhideWhenUsed="0"/>
+    <w:lsdException w:name="Colorful List Accent 4" w:semiHidden="0" w:uiPriority="72" w:unhideWhenUsed="0"/>
+    <w:lsdException w:name="Colorful Grid Accent 4" w:semiHidden="0" w:uiPriority="73" w:unhideWhenUsed="0"/>
+    <w:lsdException w:name="Light Shading Accent 5" w:semiHidden="0" w:uiPriority="60" w:unhideWhenUsed="0"/>
+    <w:lsdException w:name="Light List Accent 5" w:semiHidden="0" w:uiPriority="61" w:unhideWhenUsed="0"/>
+    <w:lsdException w:name="Light Grid Accent 5" w:semiHidden="0" w:uiPriority="62" w:unhideWhenUsed="0"/>
+    <w:lsdException w:name="Medium Shading 1 Accent 5" w:semiHidden="0" w:uiPriority="63" w:unhideWhenUsed="0"/>
+    <w:lsdException w:name="Medium Shading 2 Accent 5" w:semiHidden="0" w:uiPriority="64" w:unhideWhenUsed="0"/>
+    <w:lsdException w:name="Medium List 1 Accent 5" w:semiHidden="0" w:uiPriority="65" w:unhideWhenUsed="0"/>
+    <w:lsdException w:name="Medium List 2 Accent 5" w:semiHidden="0" w:uiPriority="66" w:unhideWhenUsed="0"/>
+    <w:lsdException w:name="Medium Grid 1 Accent 5" w:semiHidden="0" w:uiPriority="67" w:unhideWhenUsed="0"/>
+    <w:lsdException w:name="Medium Grid 2 Accent 5" w:semiHidden="0" w:uiPriority="68" w:unhideWhenUsed="0"/>
+    <w:lsdException w:name="Medium Grid 3 Accent 5" w:semiHidden="0" w:uiPriority="69" w:unhideWhenUsed="0"/>
+    <w:lsdException w:name="Dark List Accent 5" w:semiHidden="0" w:uiPriority="70" w:unhideWhenUsed="0"/>
+    <w:lsdException w:name="Colorful Shading Accent 5" w:semiHidden="0" w:uiPriority="71" w:unhideWhenUsed="0"/>
+    <w:lsdException w:name="Colorful List Accent 5" w:semiHidden="0" w:uiPriority="72" w:unhideWhenUsed="0"/>
+    <w:lsdException w:name="Colorful Grid Accent 5" w:semiHidden="0" w:uiPriority="73" w:unhideWhenUsed="0"/>
+    <w:lsdException w:name="Light Shading Accent 6" w:semiHidden="0" w:uiPriority="60" w:unhideWhenUsed="0"/>
+    <w:lsdException w:name="Light List Accent 6" w:semiHidden="0" w:uiPriority="61" w:unhideWhenUsed="0"/>
+    <w:lsdException w:name="Light Grid Accent 6" w:semiHidden="0" w:uiPriority="62" w:unhideWhenUsed="0"/>
+    <w:lsdException w:name="Medium Shading 1 Accent 6" w:semiHidden="0" w:uiPriority="63" w:unhideWhenUsed="0"/>
+    <w:lsdException w:name="Medium Shading 2 Accent 6" w:semiHidden="0" w:uiPriority="64" w:unhideWhenUsed="0"/>
+    <w:lsdException w:name="Medium List 1 Accent 6" w:semiHidden="0" w:uiPriority="65" w:unhideWhenUsed="0"/>
+    <w:lsdException w:name="Medium List 2 Accent 6" w:semiHidden="0" w:uiPriority="66" w:unhideWhenUsed="0"/>
+    <w:lsdException w:name="Medium Grid 1 Accent 6" w:semiHidden="0" w:uiPriority="67" w:unhideWhenUsed="0"/>
+    <w:lsdException w:name="Medium Grid 2 Accent 6" w:semiHidden="0" w:uiPriority="68" w:unhideWhenUsed="0"/>
+    <w:lsdException w:name="Medium Grid 3 Accent 6" w:semiHidden="0" w:uiPriority="69" w:unhideWhenUsed="0"/>
+    <w:lsdException w:name="Dark List Accent 6" w:semiHidden="0" w:uiPriority="70" w:unhideWhenUsed="0"/>
+    <w:lsdException w:name="Colorful Shading Accent 6" w:semiHidden="0" w:uiPriority="71" w:unhideWhenUsed="0"/>
+    <w:lsdException w:name="Colorful List Accent 6" w:semiHidden="0" w:uiPriority="72" w:unhideWhenUsed="0"/>
+    <w:lsdException w:name="Colorful Grid Accent 6" w:semiHidden="0" w:uiPriority="73" w:unhideWhenUsed="0"/>
+    <w:lsdException w:name="Subtle Emphasis" w:semiHidden="0" w:uiPriority="19" w:unhideWhenUsed="0" w:qFormat="1"/>
+    <w:lsdException w:name="Intense Emphasis" w:semiHidden="0" w:uiPriority="21" w:unhideWhenUsed="0" w:qFormat="1"/>
+    <w:lsdException w:name="Subtle Reference" w:semiHidden="0" w:uiPriority="31" w:unhideWhenUsed="0" w:qFormat="1"/>
+    <w:lsdException w:name="Intense Reference" w:semiHidden="0" w:uiPriority="32" w:unhideWhenUsed="0" w:qFormat="1"/>
+    <w:lsdException w:name="Book Title" w:semiHidden="0" w:uiPriority="33" w:unhideWhenUsed="0" w:qFormat="1"/>
+    <w:lsdException w:name="Bibliography" w:uiPriority="37"/>
+    <w:lsdException w:name="TOC Heading" w:uiPriority="39" w:qFormat="1"/>
   </w:latentStyles>
-  <w:style w:type="paragraph" w:default="1" w:styleId="Standard">
+  <w:style w:type="paragraph" w:default="1" w:styleId="Normal">
     <w:name w:val="Normal"/>
     <w:qFormat/>
+    <w:rsid w:val="005367A6"/>
   </w:style>
-  <w:style w:type="character" w:default="1" w:styleId="Absatz-Standardschriftart">
+  <w:style w:type="character" w:default="1" w:styleId="DefaultParagraphFont">
     <w:name w:val="Default Paragraph Font"/>
     <w:uiPriority w:val="1"/>
     <w:semiHidden/>
     <w:unhideWhenUsed/>
   </w:style>
-  <w:style w:type="table" w:default="1" w:styleId="NormaleTabelle">
+  <w:style w:type="table" w:default="1" w:styleId="TableNormal">
     <w:name w:val="Normal Table"/>
     <w:uiPriority w:val="99"/>
     <w:semiHidden/>
     <w:unhideWhenUsed/>
+    <w:qFormat/>
     <w:tblPr>
       <w:tblInd w:w="0" w:type="dxa"/>
       <w:tblCellMar>
@@ -3688,15 +3345,15 @@
       </w:tblCellMar>
     </w:tblPr>
   </w:style>
-  <w:style w:type="numbering" w:default="1" w:styleId="KeineListe">
+  <w:style w:type="numbering" w:default="1" w:styleId="NoList">
     <w:name w:val="No List"/>
     <w:uiPriority w:val="99"/>
     <w:semiHidden/>
     <w:unhideWhenUsed/>
   </w:style>
-  <w:style w:type="character" w:styleId="Platzhaltertext">
+  <w:style w:type="character" w:styleId="PlaceholderText">
     <w:name w:val="Placeholder Text"/>
-    <w:basedOn w:val="Absatz-Standardschriftart"/>
+    <w:basedOn w:val="DefaultParagraphFont"/>
     <w:uiPriority w:val="99"/>
     <w:semiHidden/>
     <w:rsid w:val="00633D88"/>
@@ -3712,7 +3369,7 @@
 </file>
 
 <file path=word/glossary/webSettings.xml><?xml version="1.0" encoding="utf-8"?>
-<w:webSettings xmlns:mc="http://schemas.openxmlformats.org/markup-compatibility/2006" xmlns:r="http://schemas.openxmlformats.org/officeDocument/2006/relationships" xmlns:w="http://schemas.openxmlformats.org/wordprocessingml/2006/main" xmlns:w14="http://schemas.microsoft.com/office/word/2010/wordml" xmlns:w15="http://schemas.microsoft.com/office/word/2012/wordml" xmlns:w16se="http://schemas.microsoft.com/office/word/2015/wordml/symex" mc:Ignorable="w14 w15 w16se">
+<w:webSettings xmlns:r="http://schemas.openxmlformats.org/officeDocument/2006/relationships" xmlns:w="http://schemas.openxmlformats.org/wordprocessingml/2006/main">
   <w:optimizeForBrowser/>
   <w:allowPNG/>
 </w:webSettings>
@@ -3761,7 +3418,7 @@
     </a:clrScheme>
     <a:fontScheme name="Office">
       <a:majorFont>
-        <a:latin typeface="Calibri Light" panose="020F0302020204030204"/>
+        <a:latin typeface="Calibri Light"/>
         <a:ea typeface=""/>
         <a:cs typeface=""/>
         <a:font script="Jpan" typeface="游ゴシック Light"/>
@@ -3813,7 +3470,7 @@
         <a:font script="Tfng" typeface="Ebrima"/>
       </a:majorFont>
       <a:minorFont>
-        <a:latin typeface="Calibri" panose="020F0502020204030204"/>
+        <a:latin typeface="Calibri"/>
         <a:ea typeface=""/>
         <a:cs typeface=""/>
         <a:font script="Jpan" typeface="游明朝"/>
@@ -4007,7 +3664,7 @@
   <a:extraClrSchemeLst/>
   <a:extLst>
     <a:ext uri="{05A4C25C-085E-4340-85A3-A5531E510DB2}">
-      <thm15:themeFamily xmlns:thm15="http://schemas.microsoft.com/office/thememl/2012/main" name="Office Theme" id="{62F939B6-93AF-4DB8-9C6B-D6C7DFDC589F}" vid="{4A3C46E8-61CC-4603-A589-7422A47A8E4A}"/>
+      <thm15:themeFamily xmlns:thm15="http://schemas.microsoft.com/office/thememl/2012/main" xmlns="" name="Office Theme" id="{62F939B6-93AF-4DB8-9C6B-D6C7DFDC589F}" vid="{4A3C46E8-61CC-4603-A589-7422A47A8E4A}"/>
     </a:ext>
   </a:extLst>
 </a:theme>

</xml_diff>